<commit_message>
Fix processed datasets, add experiment results
</commit_message>
<xml_diff>
--- a/Implementation and Empirical Analysis of SoftmaxLoss.docx
+++ b/Implementation and Empirical Analysis of SoftmaxLoss.docx
@@ -152,7 +152,7 @@
     </w:p>
     <w:tbl>
       <w:tblPr>
-        <w:tblStyle w:val="GridTable1Light"/>
+        <w:tblStyle w:val="11"/>
         <w:tblpPr w:leftFromText="180" w:rightFromText="180" w:vertAnchor="text" w:horzAnchor="margin" w:tblpXSpec="center" w:tblpY="515"/>
         <w:tblW w:w="8420" w:type="dxa"/>
         <w:tblLook w:val="04A0" w:firstRow="1" w:lastRow="0" w:firstColumn="1" w:lastColumn="0" w:noHBand="0" w:noVBand="1"/>
@@ -421,7 +421,6 @@
             <w:pPr>
               <w:cnfStyle w:val="000000000000" w:firstRow="0" w:lastRow="0" w:firstColumn="0" w:lastColumn="0" w:oddVBand="0" w:evenVBand="0" w:oddHBand="0" w:evenHBand="0" w:firstRowFirstColumn="0" w:firstRowLastColumn="0" w:lastRowFirstColumn="0" w:lastRowLastColumn="0"/>
               <w:rPr>
-                <w:rFonts w:hint="eastAsia"/>
                 <w:sz w:val="18"/>
                 <w:szCs w:val="20"/>
               </w:rPr>
@@ -461,7 +460,6 @@
             <w:pPr>
               <w:cnfStyle w:val="000000000000" w:firstRow="0" w:lastRow="0" w:firstColumn="0" w:lastColumn="0" w:oddVBand="0" w:evenVBand="0" w:oddHBand="0" w:evenHBand="0" w:firstRowFirstColumn="0" w:firstRowLastColumn="0" w:lastRowFirstColumn="0" w:lastRowLastColumn="0"/>
               <w:rPr>
-                <w:rFonts w:hint="eastAsia"/>
                 <w:sz w:val="18"/>
                 <w:szCs w:val="20"/>
               </w:rPr>
@@ -535,7 +533,6 @@
             <w:pPr>
               <w:cnfStyle w:val="000000000000" w:firstRow="0" w:lastRow="0" w:firstColumn="0" w:lastColumn="0" w:oddVBand="0" w:evenVBand="0" w:oddHBand="0" w:evenHBand="0" w:firstRowFirstColumn="0" w:firstRowLastColumn="0" w:lastRowFirstColumn="0" w:lastRowLastColumn="0"/>
               <w:rPr>
-                <w:rFonts w:hint="eastAsia"/>
                 <w:sz w:val="18"/>
                 <w:szCs w:val="20"/>
               </w:rPr>
@@ -575,7 +572,6 @@
             <w:pPr>
               <w:cnfStyle w:val="000000000000" w:firstRow="0" w:lastRow="0" w:firstColumn="0" w:lastColumn="0" w:oddVBand="0" w:evenVBand="0" w:oddHBand="0" w:evenHBand="0" w:firstRowFirstColumn="0" w:firstRowLastColumn="0" w:lastRowFirstColumn="0" w:lastRowLastColumn="0"/>
               <w:rPr>
-                <w:rFonts w:hint="eastAsia"/>
                 <w:sz w:val="18"/>
                 <w:szCs w:val="20"/>
               </w:rPr>
@@ -637,18 +633,8 @@
                 <w:sz w:val="18"/>
                 <w:szCs w:val="20"/>
               </w:rPr>
-              <w:t xml:space="preserve">LI, </w:t>
+              <w:t>LI, Jiaxiu</w:t>
             </w:r>
-            <w:proofErr w:type="spellStart"/>
-            <w:r>
-              <w:rPr>
-                <w:rFonts w:hint="eastAsia"/>
-                <w:sz w:val="18"/>
-                <w:szCs w:val="20"/>
-              </w:rPr>
-              <w:t>Jiaxiu</w:t>
-            </w:r>
-            <w:proofErr w:type="spellEnd"/>
           </w:p>
         </w:tc>
         <w:tc>
@@ -659,7 +645,6 @@
             <w:pPr>
               <w:cnfStyle w:val="000000000000" w:firstRow="0" w:lastRow="0" w:firstColumn="0" w:lastColumn="0" w:oddVBand="0" w:evenVBand="0" w:oddHBand="0" w:evenHBand="0" w:firstRowFirstColumn="0" w:firstRowLastColumn="0" w:lastRowFirstColumn="0" w:lastRowLastColumn="0"/>
               <w:rPr>
-                <w:rFonts w:hint="eastAsia"/>
                 <w:sz w:val="18"/>
                 <w:szCs w:val="20"/>
               </w:rPr>
@@ -750,7 +735,6 @@
             <w:pPr>
               <w:cnfStyle w:val="000000000000" w:firstRow="0" w:lastRow="0" w:firstColumn="0" w:lastColumn="0" w:oddVBand="0" w:evenVBand="0" w:oddHBand="0" w:evenHBand="0" w:firstRowFirstColumn="0" w:firstRowLastColumn="0" w:lastRowFirstColumn="0" w:lastRowLastColumn="0"/>
               <w:rPr>
-                <w:rFonts w:hint="eastAsia"/>
                 <w:sz w:val="18"/>
                 <w:szCs w:val="20"/>
               </w:rPr>
@@ -812,8 +796,18 @@
                 <w:sz w:val="18"/>
                 <w:szCs w:val="20"/>
               </w:rPr>
-              <w:t>YOU, Hanzhi</w:t>
+              <w:t xml:space="preserve">YOU, </w:t>
             </w:r>
+            <w:proofErr w:type="spellStart"/>
+            <w:r>
+              <w:rPr>
+                <w:rFonts w:hint="eastAsia"/>
+                <w:sz w:val="18"/>
+                <w:szCs w:val="20"/>
+              </w:rPr>
+              <w:t>Hanzhi</w:t>
+            </w:r>
+            <w:proofErr w:type="spellEnd"/>
           </w:p>
         </w:tc>
         <w:tc>
@@ -869,7 +863,7 @@
         </w:tabs>
         <w:spacing w:before="100" w:beforeAutospacing="1" w:after="100" w:afterAutospacing="1" w:line="240" w:lineRule="auto"/>
         <w:rPr>
-          <w:rFonts w:ascii="Times New Roman" w:eastAsia="Times New Roman" w:hAnsi="Times New Roman" w:cs="Times New Roman" w:hint="eastAsia"/>
+          <w:rFonts w:ascii="Times New Roman" w:eastAsia="Times New Roman" w:hAnsi="Times New Roman" w:cs="Times New Roman"/>
           <w:kern w:val="0"/>
           <w14:ligatures w14:val="none"/>
         </w:rPr>
@@ -929,7 +923,7 @@
       <w:pPr>
         <w:spacing w:before="100" w:beforeAutospacing="1" w:after="100" w:afterAutospacing="1" w:line="240" w:lineRule="auto"/>
         <w:rPr>
-          <w:rFonts w:ascii="Times New Roman" w:eastAsia="Times New Roman" w:hAnsi="Times New Roman" w:cs="Times New Roman" w:hint="eastAsia"/>
+          <w:rFonts w:ascii="Times New Roman" w:eastAsia="Times New Roman" w:hAnsi="Times New Roman" w:cs="Times New Roman"/>
           <w:kern w:val="0"/>
           <w14:ligatures w14:val="none"/>
         </w:rPr>
@@ -1360,25 +1354,7 @@
           <w:kern w:val="0"/>
           <w14:ligatures w14:val="none"/>
         </w:rPr>
-        <w:t xml:space="preserve">This work reproduces and analyzes that idea through an independent </w:t>
-      </w:r>
-      <w:proofErr w:type="spellStart"/>
-      <w:r>
-        <w:rPr>
-          <w:rFonts w:ascii="Times New Roman" w:eastAsia="Times New Roman" w:hAnsi="Times New Roman" w:cs="Times New Roman"/>
-          <w:kern w:val="0"/>
-          <w14:ligatures w14:val="none"/>
-        </w:rPr>
-        <w:t>PyTorch</w:t>
-      </w:r>
-      <w:proofErr w:type="spellEnd"/>
-      <w:r>
-        <w:rPr>
-          <w:rFonts w:ascii="Times New Roman" w:eastAsia="Times New Roman" w:hAnsi="Times New Roman" w:cs="Times New Roman"/>
-          <w:kern w:val="0"/>
-          <w14:ligatures w14:val="none"/>
-        </w:rPr>
-        <w:t xml:space="preserve"> implementation emphasizing clarity, modularity, and reproducibility.</w:t>
+        <w:t>This work reproduces and analyzes that idea through an independent PyTorch implementation emphasizing clarity, modularity, and reproducibility.</w:t>
       </w:r>
     </w:p>
     <w:p>
@@ -1707,7 +1683,7 @@
       <w:pPr>
         <w:spacing w:before="100" w:beforeAutospacing="1" w:after="100" w:afterAutospacing="1" w:line="240" w:lineRule="auto"/>
         <w:rPr>
-          <w:rFonts w:ascii="Times New Roman" w:eastAsia="Times New Roman" w:hAnsi="Times New Roman" w:cs="Times New Roman" w:hint="eastAsia"/>
+          <w:rFonts w:ascii="Times New Roman" w:eastAsia="Times New Roman" w:hAnsi="Times New Roman" w:cs="Times New Roman"/>
           <w:kern w:val="0"/>
           <w14:ligatures w14:val="none"/>
         </w:rPr>
@@ -1718,7 +1694,7 @@
           <w:position w:val="-19"/>
         </w:rPr>
         <w:drawing>
-          <wp:inline distT="0" distB="0" distL="0" distR="0" wp14:anchorId="38952235" wp14:editId="72B3345A">
+          <wp:inline distT="0" distB="0" distL="0" distR="0" wp14:anchorId="38952235" wp14:editId="6C4BE664">
             <wp:extent cx="2985008" cy="270256"/>
             <wp:effectExtent l="0" t="0" r="0" b="0"/>
             <wp:docPr id="1" name="Picture 1" descr="{&quot;mathml&quot;:&quot;&lt;math style=\&quot;font-family:stix;font-size:16px;\&quot; xmlns=\&quot;http://www.w3.org/1998/Math/MathML\&quot;&gt;&lt;msub&gt;&lt;mi&gt;L&lt;/mi&gt;&lt;mrow&gt;&lt;mi&gt;B&lt;/mi&gt;&lt;mi&gt;P&lt;/mi&gt;&lt;mi&gt;R&lt;/mi&gt;&lt;/mrow&gt;&lt;/msub&gt;&lt;mo&gt;=&lt;/mo&gt;&lt;mo&gt;-&lt;/mo&gt;&lt;mi mathvariant=\&quot;double-struck\&quot;&gt;E&lt;/mi&gt;&lt;mrow&gt;&lt;mo&gt;(&lt;/mo&gt;&lt;mi&gt;u&lt;/mi&gt;&lt;mo&gt;,&lt;/mo&gt;&lt;mi&gt;i&lt;/mi&gt;&lt;mo&gt;,&lt;/mo&gt;&lt;mi&gt;j&lt;/mi&gt;&lt;mo&gt;)&lt;/mo&gt;&lt;/mrow&gt;&lt;mi&gt;log&lt;/mi&gt;&lt;mi&gt;&amp;#x3C3;&lt;/mi&gt;&lt;mo&gt;(&lt;/mo&gt;&lt;mi&gt;s&lt;/mi&gt;&lt;mi&gt;u&lt;/mi&gt;&lt;mi&gt;i&lt;/mi&gt;&lt;mo&gt;-&lt;/mo&gt;&lt;msub&gt;&lt;mi&gt;s&lt;/mi&gt;&lt;mrow&gt;&lt;mi&gt;u&lt;/mi&gt;&lt;mi&gt;j&lt;/mi&gt;&lt;/mrow&gt;&lt;/msub&gt;&lt;mo&gt;)&lt;/mo&gt;&lt;/math&gt;&quot;,&quot;origin&quot;:&quot;MathType Legacy&quot;,&quot;version&quot;:&quot;v3.19.0&quot;}" title="L subscript B P R end subscript equals negative double-struck E left parenthesis u comma i comma j right parenthesis log sigma left parenthesis s u i minus s subscript u j end subscript right parenthesis"/>
@@ -1940,7 +1916,7 @@
           <w:position w:val="-34"/>
         </w:rPr>
         <w:drawing>
-          <wp:inline distT="0" distB="0" distL="0" distR="0" wp14:anchorId="2ABB78E7" wp14:editId="6EC76679">
+          <wp:inline distT="0" distB="0" distL="0" distR="0" wp14:anchorId="2ABB78E7" wp14:editId="25C75D1D">
             <wp:extent cx="3903624" cy="450613"/>
             <wp:effectExtent l="0" t="0" r="0" b="0"/>
             <wp:docPr id="1419055818" name="Picture 1419055818" descr="{&quot;mathml&quot;:&quot;&lt;math style=\&quot;font-family:stix;font-size:16px;\&quot; xmlns=\&quot;http://www.w3.org/1998/Math/MathML\&quot;&gt;&lt;msub&gt;&lt;mi&gt;L&lt;/mi&gt;&lt;mrow&gt;&lt;mi&gt;S&lt;/mi&gt;&lt;mi&gt;L&lt;/mi&gt;&lt;/mrow&gt;&lt;/msub&gt;&lt;mo&gt;(&lt;/mo&gt;&lt;mi&gt;u&lt;/mi&gt;&lt;mo&gt;,&lt;/mo&gt;&lt;mi&gt;i&lt;/mi&gt;&lt;mo&gt;)&lt;/mo&gt;&lt;mo&gt;=&lt;/mo&gt;&lt;mi&gt;log&lt;/mi&gt;&lt;mspace width=\&quot;-0.2em\&quot;/&gt;&lt;munder&gt;&lt;mo&gt;&amp;#x2211;&lt;/mo&gt;&lt;mi&gt;j&lt;/mi&gt;&lt;/munder&gt;&lt;mi&gt;exp&lt;/mi&gt;&lt;mspace width=\&quot;-0.2em\&quot;/&gt;&lt;mo&gt;\\&lt;/mo&gt;&lt;mi&gt;big&lt;/mi&gt;&lt;mo&gt;(&lt;/mo&gt;&lt;mo&gt;(&lt;/mo&gt;&lt;msub&gt;&lt;mi&gt;s&lt;/mi&gt;&lt;mrow&gt;&lt;mi&gt;u&lt;/mi&gt;&lt;mi&gt;j&lt;/mi&gt;&lt;/mrow&gt;&lt;/msub&gt;&lt;mo&gt;-&lt;/mo&gt;&lt;msub&gt;&lt;mi&gt;s&lt;/mi&gt;&lt;mrow&gt;&lt;mi&gt;u&lt;/mi&gt;&lt;mi&gt;i&lt;/mi&gt;&lt;/mrow&gt;&lt;/msub&gt;&lt;mo&gt;)&lt;/mo&gt;&lt;mo&gt;/&lt;/mo&gt;&lt;msub&gt;&lt;mi&gt;&amp;#x3C4;&lt;/mi&gt;&lt;mi&gt;d&lt;/mi&gt;&lt;/msub&gt;&lt;mo&gt;\\&lt;/mo&gt;&lt;mi&gt;big&lt;/mi&gt;&lt;mo&gt;)&lt;/mo&gt;&lt;/math&gt;&quot;,&quot;origin&quot;:&quot;MathType Legacy&quot;,&quot;version&quot;:&quot;v3.19.0&quot;}" title="L subscript S L end subscript left parenthesis u comma i right parenthesis equals log blank sum for j of exp blank backslash big left parenthesis left parenthesis s subscript u j end subscript minus s subscript u i end subscript right parenthesis divided by tau subscript d backslash big right parenthesis"/>
@@ -2357,7 +2333,7 @@
           <w:position w:val="-42"/>
         </w:rPr>
         <w:drawing>
-          <wp:inline distT="0" distB="0" distL="0" distR="0" wp14:anchorId="04D26F27" wp14:editId="472B9A33">
+          <wp:inline distT="0" distB="0" distL="0" distR="0" wp14:anchorId="04D26F27" wp14:editId="7C45326D">
             <wp:extent cx="5450078" cy="502412"/>
             <wp:effectExtent l="0" t="0" r="0" b="0"/>
             <wp:docPr id="10787694" name="Picture 10787694" descr="{&quot;mathml&quot;:&quot;&lt;math style=\&quot;font-family:stix;font-size:16px;\&quot; xmlns=\&quot;http://www.w3.org/1998/Math/MathML\&quot;&gt;&lt;msub&gt;&lt;mi&gt;L&lt;/mi&gt;&lt;mrow&gt;&lt;mi&gt;S&lt;/mi&gt;&lt;mi&gt;L&lt;/mi&gt;&lt;mo&gt;@&lt;/mo&gt;&lt;mi&gt;K&lt;/mi&gt;&lt;/mrow&gt;&lt;/msub&gt;&lt;mo&gt;(&lt;/mo&gt;&lt;mi&gt;u&lt;/mi&gt;&lt;mo&gt;)&lt;/mo&gt;&lt;mo&gt;=&lt;/mo&gt;&lt;munder&gt;&lt;mo&gt;&amp;#x2211;&lt;/mo&gt;&lt;mrow&gt;&lt;mi&gt;i&lt;/mi&gt;&lt;mo&gt;&amp;#x2208;&lt;/mo&gt;&lt;msub&gt;&lt;mi&gt;P&lt;/mi&gt;&lt;mi&gt;u&lt;/mi&gt;&lt;/msub&gt;&lt;/mrow&gt;&lt;/munder&gt;&lt;msub&gt;&lt;mi&gt;&amp;#x3C3;&lt;/mi&gt;&lt;mi&gt;w&lt;/mi&gt;&lt;/msub&gt;&lt;mo&gt;(&lt;/mo&gt;&lt;msub&gt;&lt;mi&gt;s&lt;/mi&gt;&lt;mrow&gt;&lt;mi&gt;u&lt;/mi&gt;&lt;mi&gt;i&lt;/mi&gt;&lt;/mrow&gt;&lt;/msub&gt;&lt;mo&gt;-&lt;/mo&gt;&lt;msubsup&gt;&lt;mi&gt;&amp;#x3B2;&lt;/mi&gt;&lt;mi&gt;u&lt;/mi&gt;&lt;mi&gt;K&lt;/mi&gt;&lt;/msubsup&gt;&lt;mo&gt;)&lt;/mo&gt;&lt;mi&gt;log&lt;/mi&gt;&lt;mspace width=\&quot;-0.2em\&quot;/&gt;&lt;munder&gt;&lt;mo&gt;&amp;#x2211;&lt;/mo&gt;&lt;mi&gt;j&lt;/mi&gt;&lt;/munder&gt;&lt;mi&gt;exp&lt;/mi&gt;&lt;mspace width=\&quot;-0.2em\&quot;/&gt;&lt;mo&gt;\\&lt;/mo&gt;&lt;mi&gt;big&lt;/mi&gt;&lt;mo&gt;(&lt;/mo&gt;&lt;mo&gt;(&lt;/mo&gt;&lt;msub&gt;&lt;mi&gt;s&lt;/mi&gt;&lt;mrow&gt;&lt;mi&gt;u&lt;/mi&gt;&lt;mi&gt;j&lt;/mi&gt;&lt;/mrow&gt;&lt;/msub&gt;&lt;mo&gt;-&lt;/mo&gt;&lt;msub&gt;&lt;mi&gt;s&lt;/mi&gt;&lt;mrow&gt;&lt;mi&gt;u&lt;/mi&gt;&lt;mi&gt;i&lt;/mi&gt;&lt;/mrow&gt;&lt;/msub&gt;&lt;mo&gt;)&lt;/mo&gt;&lt;mo&gt;/&lt;/mo&gt;&lt;msub&gt;&lt;mi&gt;&amp;#x3C4;&lt;/mi&gt;&lt;mi&gt;d&lt;/mi&gt;&lt;/msub&gt;&lt;mo&gt;\\&lt;/mo&gt;&lt;mi&gt;big&lt;/mi&gt;&lt;mo&gt;)&lt;/mo&gt;&lt;/math&gt;&quot;,&quot;origin&quot;:&quot;MathType Legacy&quot;,&quot;version&quot;:&quot;v3.19.0&quot;}" title="L subscript S L @ K end subscript left parenthesis u right parenthesis equals sum for i element of P subscript u of sigma subscript w left parenthesis s subscript u i end subscript minus beta subscript u superscript K right parenthesis log blank sum for j of exp blank backslash big left parenthesis left parenthesis s subscript u j end subscript minus s subscript u i end subscript right parenthesis divided by tau subscript d backslash big right parenthesis"/>
@@ -2403,7 +2379,7 @@
       <w:pPr>
         <w:spacing w:before="100" w:beforeAutospacing="1" w:after="100" w:afterAutospacing="1" w:line="240" w:lineRule="auto"/>
         <w:rPr>
-          <w:rFonts w:ascii="Times New Roman" w:eastAsia="Times New Roman" w:hAnsi="Times New Roman" w:cs="Times New Roman" w:hint="eastAsia"/>
+          <w:rFonts w:ascii="Times New Roman" w:eastAsia="Times New Roman" w:hAnsi="Times New Roman" w:cs="Times New Roman"/>
           <w:kern w:val="0"/>
           <w14:ligatures w14:val="none"/>
         </w:rPr>
@@ -2422,7 +2398,7 @@
           <w:position w:val="-14"/>
         </w:rPr>
         <w:drawing>
-          <wp:inline distT="0" distB="0" distL="0" distR="0" wp14:anchorId="288FE415" wp14:editId="0194DE95">
+          <wp:inline distT="0" distB="0" distL="0" distR="0" wp14:anchorId="288FE415" wp14:editId="4E7F1493">
             <wp:extent cx="2111248" cy="227584"/>
             <wp:effectExtent l="0" t="0" r="0" b="0"/>
             <wp:docPr id="956353213" name="Picture 956353213" descr="{&quot;mathml&quot;:&quot;&lt;math style=\&quot;font-family:stix;font-size:16px;\&quot; xmlns=\&quot;http://www.w3.org/1998/Math/MathML\&quot;&gt;&lt;msub&gt;&lt;mi&gt;&amp;#x3C3;&lt;/mi&gt;&lt;mi&gt;w&lt;/mi&gt;&lt;/msub&gt;&lt;mo&gt;(&lt;/mo&gt;&lt;mi&gt;x&lt;/mi&gt;&lt;mo&gt;)&lt;/mo&gt;&lt;mo&gt;=&lt;/mo&gt;&lt;mi&gt;s&lt;/mi&gt;&lt;mi&gt;i&lt;/mi&gt;&lt;mi&gt;g&lt;/mi&gt;&lt;mi&gt;m&lt;/mi&gt;&lt;mi&gt;o&lt;/mi&gt;&lt;mi&gt;i&lt;/mi&gt;&lt;mi&gt;d&lt;/mi&gt;&lt;mo&gt;(&lt;/mo&gt;&lt;mi&gt;x&lt;/mi&gt;&lt;mo&gt;/&lt;/mo&gt;&lt;msub&gt;&lt;mi&gt;&amp;#x3C4;&lt;/mi&gt;&lt;mi&gt;w&lt;/mi&gt;&lt;/msub&gt;&lt;mo&gt;)&lt;/mo&gt;&lt;/math&gt;&quot;,&quot;origin&quot;:&quot;MathType Legacy&quot;,&quot;version&quot;:&quot;v3.19.0&quot;}" title="sigma subscript w left parenthesis x right parenthesis equals s i g m o i d left parenthesis x divided by tau subscript w right parenthesis"/>
@@ -2599,7 +2575,7 @@
     </w:p>
     <w:tbl>
       <w:tblPr>
-        <w:tblStyle w:val="GridTable1Light"/>
+        <w:tblStyle w:val="11"/>
         <w:tblW w:w="9282" w:type="dxa"/>
         <w:tblLook w:val="04A0" w:firstRow="1" w:lastRow="0" w:firstColumn="1" w:lastColumn="0" w:noHBand="0" w:noVBand="1"/>
       </w:tblPr>
@@ -2690,7 +2666,7 @@
                 <w:position w:val="-14"/>
               </w:rPr>
               <w:drawing>
-                <wp:inline distT="0" distB="0" distL="0" distR="0" wp14:anchorId="0983F1B6" wp14:editId="4C346262">
+                <wp:inline distT="0" distB="0" distL="0" distR="0" wp14:anchorId="0983F1B6" wp14:editId="719A5F9A">
                   <wp:extent cx="237744" cy="176784"/>
                   <wp:effectExtent l="0" t="0" r="0" b="0"/>
                   <wp:docPr id="1329903409" name="Picture 1329903409" descr="{&quot;mathml&quot;:&quot;&lt;math style=\&quot;font-family:stix;font-size:16px;\&quot; xmlns=\&quot;http://www.w3.org/1998/Math/MathML\&quot;&gt;&lt;msub&gt;&lt;mi&gt;s&lt;/mi&gt;&lt;mrow&gt;&lt;mi&gt;u&lt;/mi&gt;&lt;mi&gt;i&lt;/mi&gt;&lt;/mrow&gt;&lt;/msub&gt;&lt;/math&gt;&quot;,&quot;origin&quot;:&quot;MathType Legacy&quot;,&quot;version&quot;:&quot;v3.19.0&quot;}" title="s subscript u i end subscript"/>
@@ -2794,7 +2770,7 @@
                 <w:position w:val="-14"/>
               </w:rPr>
               <w:drawing>
-                <wp:inline distT="0" distB="0" distL="0" distR="0" wp14:anchorId="63FF892D" wp14:editId="5F25E7A4">
+                <wp:inline distT="0" distB="0" distL="0" distR="0" wp14:anchorId="63FF892D" wp14:editId="6EC9CB09">
                   <wp:extent cx="235712" cy="219456"/>
                   <wp:effectExtent l="0" t="0" r="0" b="0"/>
                   <wp:docPr id="530806605" name="Picture 530806605" descr="{&quot;mathml&quot;:&quot;&lt;math style=\&quot;font-family:stix;font-size:16px;\&quot; xmlns=\&quot;http://www.w3.org/1998/Math/MathML\&quot;&gt;&lt;msub&gt;&lt;mi&gt;P&lt;/mi&gt;&lt;mi&gt;u&lt;/mi&gt;&lt;/msub&gt;&lt;/math&gt;&quot;,&quot;origin&quot;:&quot;MathType Legacy&quot;,&quot;version&quot;:&quot;v3.19.0&quot;}" title="P subscript u"/>
@@ -2898,7 +2874,7 @@
                 <w:position w:val="-14"/>
               </w:rPr>
               <w:drawing>
-                <wp:inline distT="0" distB="0" distL="0" distR="0" wp14:anchorId="0EEE4D8C" wp14:editId="22B6F01A">
+                <wp:inline distT="0" distB="0" distL="0" distR="0" wp14:anchorId="0EEE4D8C" wp14:editId="3197E882">
                   <wp:extent cx="247904" cy="245872"/>
                   <wp:effectExtent l="0" t="0" r="0" b="0"/>
                   <wp:docPr id="1220756212" name="Picture 1220756212" descr="{&quot;mathml&quot;:&quot;&lt;math style=\&quot;font-family:stix;font-size:16px;\&quot; xmlns=\&quot;http://www.w3.org/1998/Math/MathML\&quot;&gt;&lt;msubsup&gt;&lt;mi&gt;&amp;#x3B2;&lt;/mi&gt;&lt;mi&gt;u&lt;/mi&gt;&lt;mi&gt;K&lt;/mi&gt;&lt;/msubsup&gt;&lt;/math&gt;&quot;,&quot;origin&quot;:&quot;MathType Legacy&quot;,&quot;version&quot;:&quot;v3.19.0&quot;}" title="beta subscript u superscript K"/>
@@ -3009,7 +2985,7 @@
                 <w:position w:val="-14"/>
               </w:rPr>
               <w:drawing>
-                <wp:inline distT="0" distB="0" distL="0" distR="0" wp14:anchorId="749F12EB" wp14:editId="6B07BBA7">
+                <wp:inline distT="0" distB="0" distL="0" distR="0" wp14:anchorId="749F12EB" wp14:editId="7AE801BF">
                   <wp:extent cx="499872" cy="174752"/>
                   <wp:effectExtent l="0" t="0" r="0" b="0"/>
                   <wp:docPr id="1946707809" name="Picture 1946707809" descr="{&quot;mathml&quot;:&quot;&lt;math style=\&quot;font-family:stix;font-size:16px;\&quot; xmlns=\&quot;http://www.w3.org/1998/Math/MathML\&quot;&gt;&lt;msub&gt;&lt;mi&gt;&amp;#x3C4;&lt;/mi&gt;&lt;mi&gt;d&lt;/mi&gt;&lt;/msub&gt;&lt;mo&gt;,&lt;/mo&gt;&lt;msub&gt;&lt;mi&gt;&amp;#x3C4;&lt;/mi&gt;&lt;mi&gt;w&lt;/mi&gt;&lt;/msub&gt;&lt;/math&gt;&quot;,&quot;origin&quot;:&quot;MathType Legacy&quot;,&quot;version&quot;:&quot;v3.19.0&quot;}" title="tau subscript d comma tau subscript w"/>
@@ -3153,7 +3129,7 @@
           <w:position w:val="-7"/>
         </w:rPr>
         <w:drawing>
-          <wp:inline distT="0" distB="0" distL="0" distR="0" wp14:anchorId="0922F35D" wp14:editId="79B185F5">
+          <wp:inline distT="0" distB="0" distL="0" distR="0" wp14:anchorId="0922F35D" wp14:editId="35EDB290">
             <wp:extent cx="1328928" cy="184912"/>
             <wp:effectExtent l="0" t="0" r="0" b="0"/>
             <wp:docPr id="1978975858" name="Picture 1978975858" descr="{&quot;mathml&quot;:&quot;&lt;math style=\&quot;font-family:stix;font-size:16px;\&quot; xmlns=\&quot;http://www.w3.org/1998/Math/MathML\&quot;&gt;&lt;mi&gt;O&lt;/mi&gt;&lt;mo&gt;(&lt;/mo&gt;&lt;mo&gt;|&lt;/mo&gt;&lt;mi&gt;U&lt;/mi&gt;&lt;mo&gt;|&lt;/mo&gt;&lt;mo&gt;|&lt;/mo&gt;&lt;mi&gt;I&lt;/mi&gt;&lt;mo&gt;|&lt;/mo&gt;&lt;mi&gt;log&lt;/mi&gt;&lt;mo&gt;|&lt;/mo&gt;&lt;mi&gt;I&lt;/mi&gt;&lt;mo&gt;|&lt;/mo&gt;&lt;mo&gt;)&lt;/mo&gt;&lt;/math&gt;&quot;,&quot;origin&quot;:&quot;MathType Legacy&quot;,&quot;version&quot;:&quot;v3.19.0&quot;}" title="O left parenthesis vertical line U vertical line vertical line I vertical line log vertical line I vertical line right parenthesis"/>
@@ -3367,7 +3343,7 @@
           <w:position w:val="-14"/>
         </w:rPr>
         <w:drawing>
-          <wp:inline distT="0" distB="0" distL="0" distR="0" wp14:anchorId="38E11772" wp14:editId="44C48424">
+          <wp:inline distT="0" distB="0" distL="0" distR="0" wp14:anchorId="38E11772" wp14:editId="30BF4CAF">
             <wp:extent cx="2178304" cy="245872"/>
             <wp:effectExtent l="0" t="0" r="0" b="0"/>
             <wp:docPr id="1356513261" name="Picture 1356513261" descr="{&quot;mathml&quot;:&quot;&lt;math style=\&quot;font-family:stix;font-size:16px;\&quot; xmlns=\&quot;http://www.w3.org/1998/Math/MathML\&quot;&gt;&lt;mi&gt;I&lt;/mi&gt;&lt;mo&gt;(&lt;/mo&gt;&lt;msub&gt;&lt;mi&gt;&amp;#x3C0;&lt;/mi&gt;&lt;mrow&gt;&lt;mi&gt;u&lt;/mi&gt;&lt;mi&gt;i&lt;/mi&gt;&lt;/mrow&gt;&lt;/msub&gt;&lt;mo&gt;&amp;#x2264;&lt;/mo&gt;&lt;mi&gt;K&lt;/mi&gt;&lt;mo&gt;)&lt;/mo&gt;&lt;mo&gt;=&lt;/mo&gt;&lt;mi&gt;I&lt;/mi&gt;&lt;mo&gt;(&lt;/mo&gt;&lt;msub&gt;&lt;mi&gt;s&lt;/mi&gt;&lt;mrow&gt;&lt;mi&gt;u&lt;/mi&gt;&lt;mi&gt;i&lt;/mi&gt;&lt;/mrow&gt;&lt;/msub&gt;&lt;mo&gt;&amp;#x2265;&lt;/mo&gt;&lt;msubsup&gt;&lt;mi&gt;&amp;#x3B2;&lt;/mi&gt;&lt;mi&gt;u&lt;/mi&gt;&lt;mi&gt;K&lt;/mi&gt;&lt;/msubsup&gt;&lt;mo&gt;)&lt;/mo&gt;&lt;/math&gt;&quot;,&quot;origin&quot;:&quot;MathType Legacy&quot;,&quot;version&quot;:&quot;v3.19.0&quot;}" title="I left parenthesis pi subscript u i end subscript less or equal than K right parenthesis equals I left parenthesis s subscript u i end subscript greater or equal than beta subscript u superscript K right parenthesis"/>
@@ -4274,7 +4250,7 @@
     </w:p>
     <w:tbl>
       <w:tblPr>
-        <w:tblStyle w:val="GridTable1Light"/>
+        <w:tblStyle w:val="11"/>
         <w:tblW w:w="9344" w:type="dxa"/>
         <w:tblLook w:val="04A0" w:firstRow="1" w:lastRow="0" w:firstColumn="1" w:lastColumn="0" w:noHBand="0" w:noVBand="1"/>
       </w:tblPr>
@@ -5404,16 +5380,99 @@
     <w:p>
       <w:pPr>
         <w:spacing w:before="100" w:beforeAutospacing="1" w:after="100" w:afterAutospacing="1" w:line="240" w:lineRule="auto"/>
-        <w:rPr>
-          <w:rFonts w:ascii="Times New Roman" w:eastAsia="Times New Roman" w:hAnsi="Times New Roman" w:cs="Times New Roman"/>
-          <w:kern w:val="0"/>
-          <w14:ligatures w14:val="none"/>
-        </w:rPr>
-      </w:pPr>
-    </w:p>
-    <w:p>
-      <w:pPr>
-        <w:spacing w:before="100" w:beforeAutospacing="1" w:after="100" w:afterAutospacing="1" w:line="240" w:lineRule="auto"/>
+        <w:jc w:val="both"/>
+        <w:rPr>
+          <w:rFonts w:ascii="Times New Roman" w:eastAsia="Times New Roman" w:hAnsi="Times New Roman" w:cs="Times New Roman"/>
+          <w:kern w:val="0"/>
+          <w14:ligatures w14:val="none"/>
+        </w:rPr>
+      </w:pPr>
+      <w:r>
+        <w:rPr>
+          <w:rFonts w:ascii="Times New Roman" w:eastAsia="Times New Roman" w:hAnsi="Times New Roman" w:cs="Times New Roman"/>
+          <w:kern w:val="0"/>
+          <w14:ligatures w14:val="none"/>
+        </w:rPr>
+        <w:t xml:space="preserve">We assess the effectiveness of </w:t>
+      </w:r>
+      <w:proofErr w:type="spellStart"/>
+      <w:r>
+        <w:rPr>
+          <w:rFonts w:ascii="Times New Roman" w:eastAsia="Times New Roman" w:hAnsi="Times New Roman" w:cs="Times New Roman"/>
+          <w:kern w:val="0"/>
+          <w14:ligatures w14:val="none"/>
+        </w:rPr>
+        <w:t>SoftmaxLoss@K</w:t>
+      </w:r>
+      <w:proofErr w:type="spellEnd"/>
+      <w:r>
+        <w:rPr>
+          <w:rFonts w:ascii="Times New Roman" w:eastAsia="Times New Roman" w:hAnsi="Times New Roman" w:cs="Times New Roman"/>
+          <w:kern w:val="0"/>
+          <w14:ligatures w14:val="none"/>
+        </w:rPr>
+        <w:t xml:space="preserve"> within a practical and reproducible setting. To this end, following the work done in the paper, we implemented a two-stage evaluation protocol that verifies both the effectiveness of Monte-Carlo </w:t>
+      </w:r>
+      <w:proofErr w:type="gramStart"/>
+      <w:r>
+        <w:rPr>
+          <w:rFonts w:ascii="Times New Roman" w:eastAsia="Times New Roman" w:hAnsi="Times New Roman" w:cs="Times New Roman"/>
+          <w:kern w:val="0"/>
+          <w14:ligatures w14:val="none"/>
+        </w:rPr>
+        <w:t>Top-K</w:t>
+      </w:r>
+      <w:proofErr w:type="gramEnd"/>
+      <w:r>
+        <w:rPr>
+          <w:rFonts w:ascii="Times New Roman" w:eastAsia="Times New Roman" w:hAnsi="Times New Roman" w:cs="Times New Roman"/>
+          <w:kern w:val="0"/>
+          <w14:ligatures w14:val="none"/>
+        </w:rPr>
+        <w:t xml:space="preserve"> against exact </w:t>
+      </w:r>
+      <w:proofErr w:type="gramStart"/>
+      <w:r>
+        <w:rPr>
+          <w:rFonts w:ascii="Times New Roman" w:eastAsia="Times New Roman" w:hAnsi="Times New Roman" w:cs="Times New Roman"/>
+          <w:kern w:val="0"/>
+          <w14:ligatures w14:val="none"/>
+        </w:rPr>
+        <w:t>Top-K</w:t>
+      </w:r>
+      <w:proofErr w:type="gramEnd"/>
+      <w:r>
+        <w:rPr>
+          <w:rFonts w:ascii="Times New Roman" w:eastAsia="Times New Roman" w:hAnsi="Times New Roman" w:cs="Times New Roman"/>
+          <w:kern w:val="0"/>
+          <w14:ligatures w14:val="none"/>
+        </w:rPr>
+        <w:t>, as well as replicating the targeted ablation, sensitivity, and efficiency analyses as presented in the paper. The overarching goal was the replication of the comprehensive experiments that validates the causal impact of top-k-aware optimization on top-k</w:t>
+      </w:r>
+      <w:r>
+        <w:rPr>
+          <w:rFonts w:ascii="Times New Roman" w:eastAsia="Times New Roman" w:hAnsi="Times New Roman" w:cs="Times New Roman"/>
+          <w:kern w:val="0"/>
+          <w14:ligatures w14:val="none"/>
+        </w:rPr>
+        <w:t xml:space="preserve"> metrics under controlled conditions.</w:t>
+      </w:r>
+    </w:p>
+    <w:p>
+      <w:pPr>
+        <w:spacing w:before="100" w:beforeAutospacing="1" w:after="100" w:afterAutospacing="1" w:line="240" w:lineRule="auto"/>
+        <w:jc w:val="both"/>
+        <w:rPr>
+          <w:rFonts w:ascii="Times New Roman" w:eastAsia="Times New Roman" w:hAnsi="Times New Roman" w:cs="Times New Roman"/>
+          <w:kern w:val="0"/>
+          <w14:ligatures w14:val="none"/>
+        </w:rPr>
+      </w:pPr>
+    </w:p>
+    <w:p>
+      <w:pPr>
+        <w:spacing w:before="100" w:beforeAutospacing="1" w:after="100" w:afterAutospacing="1" w:line="240" w:lineRule="auto"/>
+        <w:jc w:val="both"/>
         <w:outlineLvl w:val="2"/>
         <w:rPr>
           <w:rFonts w:ascii="Times New Roman" w:eastAsia="Times New Roman" w:hAnsi="Times New Roman" w:cs="Times New Roman"/>
@@ -5454,34 +5513,30 @@
     </w:p>
     <w:p>
       <w:pPr>
-        <w:numPr>
-          <w:ilvl w:val="0"/>
-          <w:numId w:val="4"/>
-        </w:numPr>
-        <w:spacing w:before="100" w:beforeAutospacing="1" w:after="100" w:afterAutospacing="1" w:line="240" w:lineRule="auto"/>
-        <w:rPr>
-          <w:rFonts w:ascii="Times New Roman" w:eastAsia="Times New Roman" w:hAnsi="Times New Roman" w:cs="Times New Roman"/>
-          <w:kern w:val="0"/>
-          <w14:ligatures w14:val="none"/>
-        </w:rPr>
-      </w:pPr>
-      <w:r>
-        <w:rPr>
-          <w:rFonts w:ascii="Times New Roman" w:eastAsia="Times New Roman" w:hAnsi="Times New Roman" w:cs="Times New Roman"/>
-          <w:b/>
-          <w:bCs/>
-          <w:kern w:val="0"/>
-          <w14:ligatures w14:val="none"/>
-        </w:rPr>
-        <w:t>Quantile Accuracy:</w:t>
-      </w:r>
-      <w:r>
-        <w:rPr>
-          <w:rFonts w:ascii="Times New Roman" w:eastAsia="Times New Roman" w:hAnsi="Times New Roman" w:cs="Times New Roman"/>
-          <w:kern w:val="0"/>
-          <w14:ligatures w14:val="none"/>
-        </w:rPr>
-        <w:t xml:space="preserve"> Monte-Carlo vs. exact </w:t>
+        <w:spacing w:before="100" w:beforeAutospacing="1" w:after="100" w:afterAutospacing="1" w:line="240" w:lineRule="auto"/>
+        <w:jc w:val="both"/>
+        <w:outlineLvl w:val="2"/>
+        <w:rPr>
+          <w:rFonts w:ascii="Times New Roman" w:eastAsia="Times New Roman" w:hAnsi="Times New Roman" w:cs="Times New Roman"/>
+          <w:kern w:val="0"/>
+          <w14:ligatures w14:val="none"/>
+        </w:rPr>
+      </w:pPr>
+      <w:r>
+        <w:rPr>
+          <w:rFonts w:ascii="Times New Roman" w:eastAsia="Times New Roman" w:hAnsi="Times New Roman" w:cs="Times New Roman"/>
+          <w:kern w:val="0"/>
+          <w14:ligatures w14:val="none"/>
+        </w:rPr>
+        <w:t>We f</w:t>
+      </w:r>
+      <w:r>
+        <w:rPr>
+          <w:rFonts w:ascii="Times New Roman" w:eastAsia="Times New Roman" w:hAnsi="Times New Roman" w:cs="Times New Roman"/>
+          <w:kern w:val="0"/>
+          <w14:ligatures w14:val="none"/>
+        </w:rPr>
+        <w:t xml:space="preserve">irst validated the core mechanism of SL@K using PyTorch with Monte Carlo estimation for quantile truncation over a synthetic dataset against exact top-k rankings. This was designed to test the Monte-Carlo </w:t>
       </w:r>
       <w:proofErr w:type="gramStart"/>
       <w:r>
@@ -5499,26 +5554,7 @@
           <w:kern w:val="0"/>
           <w14:ligatures w14:val="none"/>
         </w:rPr>
-        <w:t xml:space="preserve"> under B = 4, N = 50.</w:t>
-      </w:r>
-    </w:p>
-    <w:p>
-      <w:pPr>
-        <w:spacing w:before="100" w:beforeAutospacing="1" w:after="100" w:afterAutospacing="1" w:line="240" w:lineRule="auto"/>
-        <w:ind w:left="720"/>
-        <w:rPr>
-          <w:rFonts w:ascii="Times New Roman" w:eastAsia="Times New Roman" w:hAnsi="Times New Roman" w:cs="Times New Roman"/>
-          <w:kern w:val="0"/>
-          <w14:ligatures w14:val="none"/>
-        </w:rPr>
-      </w:pPr>
-      <w:r>
-        <w:rPr>
-          <w:rFonts w:ascii="Times New Roman" w:eastAsia="Times New Roman" w:hAnsi="Times New Roman" w:cs="Times New Roman"/>
-          <w:kern w:val="0"/>
-          <w14:ligatures w14:val="none"/>
-        </w:rPr>
-        <w:t xml:space="preserve">Mean absolute error ≈ </w:t>
+        <w:t xml:space="preserve"> quantile estimator and the loss’s gradient behavior near the </w:t>
       </w:r>
       <w:proofErr w:type="gramStart"/>
       <w:r>
@@ -5527,7 +5563,7 @@
           <w:kern w:val="0"/>
           <w14:ligatures w14:val="none"/>
         </w:rPr>
-        <w:t>0.63;</w:t>
+        <w:t>Top-K</w:t>
       </w:r>
       <w:proofErr w:type="gramEnd"/>
       <w:r>
@@ -5536,39 +5572,144 @@
           <w:kern w:val="0"/>
           <w14:ligatures w14:val="none"/>
         </w:rPr>
-        <w:t xml:space="preserve"> error decreases with larger negative samples.</w:t>
-      </w:r>
-    </w:p>
-    <w:p>
-      <w:pPr>
-        <w:numPr>
-          <w:ilvl w:val="0"/>
-          <w:numId w:val="4"/>
-        </w:numPr>
-        <w:spacing w:before="100" w:beforeAutospacing="1" w:after="100" w:afterAutospacing="1" w:line="240" w:lineRule="auto"/>
-        <w:rPr>
-          <w:rFonts w:ascii="Times New Roman" w:eastAsia="Times New Roman" w:hAnsi="Times New Roman" w:cs="Times New Roman"/>
-          <w:kern w:val="0"/>
-          <w14:ligatures w14:val="none"/>
-        </w:rPr>
-      </w:pPr>
-      <w:r>
-        <w:rPr>
-          <w:rFonts w:ascii="Times New Roman" w:eastAsia="Times New Roman" w:hAnsi="Times New Roman" w:cs="Times New Roman"/>
-          <w:b/>
-          <w:bCs/>
-          <w:kern w:val="0"/>
-          <w14:ligatures w14:val="none"/>
-        </w:rPr>
-        <w:t>Single-step Comparison:</w:t>
-      </w:r>
-      <w:r>
-        <w:rPr>
-          <w:rFonts w:ascii="Times New Roman" w:eastAsia="Times New Roman" w:hAnsi="Times New Roman" w:cs="Times New Roman"/>
-          <w:kern w:val="0"/>
-          <w14:ligatures w14:val="none"/>
-        </w:rPr>
-        <w:t xml:space="preserve"> In simulated </w:t>
+        <w:t xml:space="preserve"> boundary. In this setup, small batches (B=4) and the moderate candidate pools (N=50) enabled precise inspection of the estimated top-k threshold </w:t>
+      </w:r>
+      <m:oMath>
+        <m:sSubSup>
+          <m:sSubSupPr>
+            <m:ctrlPr>
+              <w:rPr>
+                <w:rFonts w:ascii="Cambria Math" w:eastAsia="Times New Roman" w:hAnsi="Cambria Math" w:cs="Times New Roman"/>
+                <w:i/>
+                <w:kern w:val="0"/>
+                <w14:ligatures w14:val="none"/>
+              </w:rPr>
+            </m:ctrlPr>
+          </m:sSubSupPr>
+          <m:e>
+            <m:r>
+              <w:rPr>
+                <w:rFonts w:ascii="Cambria Math" w:eastAsia="Times New Roman" w:hAnsi="Cambria Math" w:cs="Times New Roman"/>
+                <w:kern w:val="0"/>
+                <w14:ligatures w14:val="none"/>
+              </w:rPr>
+              <m:t>β</m:t>
+            </m:r>
+          </m:e>
+          <m:sub>
+            <m:r>
+              <w:rPr>
+                <w:rFonts w:ascii="Cambria Math" w:eastAsia="Times New Roman" w:hAnsi="Cambria Math" w:cs="Times New Roman"/>
+                <w:kern w:val="0"/>
+                <w14:ligatures w14:val="none"/>
+              </w:rPr>
+              <m:t>u</m:t>
+            </m:r>
+          </m:sub>
+          <m:sup>
+            <m:r>
+              <w:rPr>
+                <w:rFonts w:ascii="Cambria Math" w:eastAsia="Times New Roman" w:hAnsi="Cambria Math" w:cs="Times New Roman"/>
+                <w:kern w:val="0"/>
+                <w14:ligatures w14:val="none"/>
+              </w:rPr>
+              <m:t>K</m:t>
+            </m:r>
+          </m:sup>
+        </m:sSubSup>
+      </m:oMath>
+      <w:r>
+        <w:rPr>
+          <w:rFonts w:ascii="Times New Roman" w:eastAsia="Times New Roman" w:hAnsi="Times New Roman" w:cs="Times New Roman"/>
+          <w:kern w:val="0"/>
+          <w14:ligatures w14:val="none"/>
+        </w:rPr>
+        <w:t xml:space="preserve"> against </w:t>
+      </w:r>
+      <w:r>
+        <w:rPr>
+          <w:rFonts w:ascii="Times New Roman" w:eastAsia="Times New Roman" w:hAnsi="Times New Roman" w:cs="Times New Roman"/>
+          <w:kern w:val="0"/>
+          <w14:ligatures w14:val="none"/>
+        </w:rPr>
+        <w:t>its exact top-k computed by full-sorting.</w:t>
+      </w:r>
+    </w:p>
+    <w:p>
+      <w:pPr>
+        <w:spacing w:before="100" w:beforeAutospacing="1" w:after="100" w:afterAutospacing="1" w:line="240" w:lineRule="auto"/>
+        <w:jc w:val="both"/>
+        <w:outlineLvl w:val="2"/>
+        <w:rPr>
+          <w:rFonts w:ascii="Times New Roman" w:eastAsia="Times New Roman" w:hAnsi="Times New Roman" w:cs="Times New Roman"/>
+          <w:kern w:val="0"/>
+          <w14:ligatures w14:val="none"/>
+        </w:rPr>
+      </w:pPr>
+      <w:r>
+        <w:rPr>
+          <w:rFonts w:ascii="Times New Roman" w:eastAsia="Times New Roman" w:hAnsi="Times New Roman" w:cs="Times New Roman"/>
+          <w:kern w:val="0"/>
+          <w14:ligatures w14:val="none"/>
+        </w:rPr>
+        <w:t xml:space="preserve">Across repeated trials, we found the mean absolute error was approximately </w:t>
+      </w:r>
+      <m:oMath>
+        <m:r>
+          <w:rPr>
+            <w:rFonts w:ascii="Cambria Math" w:eastAsia="Times New Roman" w:hAnsi="Cambria Math" w:cs="Times New Roman"/>
+            <w:kern w:val="0"/>
+            <w14:ligatures w14:val="none"/>
+          </w:rPr>
+          <m:t>0.63</m:t>
+        </m:r>
+      </m:oMath>
+      <w:r>
+        <w:rPr>
+          <w:rFonts w:ascii="Times New Roman" w:eastAsia="Times New Roman" w:hAnsi="Times New Roman" w:cs="Times New Roman"/>
+          <w:kern w:val="0"/>
+          <w14:ligatures w14:val="none"/>
+        </w:rPr>
+        <w:t xml:space="preserve">, and we observed a clear error decay as the number of sampled negatives increased, confirming the anticipated exponential convergence as predicted by theory. </w:t>
+      </w:r>
+    </w:p>
+    <w:p>
+      <w:pPr>
+        <w:spacing w:before="100" w:beforeAutospacing="1" w:after="100" w:afterAutospacing="1" w:line="240" w:lineRule="auto"/>
+        <w:jc w:val="both"/>
+        <w:outlineLvl w:val="2"/>
+        <w:rPr>
+          <w:rFonts w:ascii="Times New Roman" w:eastAsia="Times New Roman" w:hAnsi="Times New Roman" w:cs="Times New Roman"/>
+          <w:kern w:val="0"/>
+          <w14:ligatures w14:val="none"/>
+        </w:rPr>
+      </w:pPr>
+      <w:r>
+        <w:rPr>
+          <w:rFonts w:ascii="Times New Roman" w:eastAsia="Times New Roman" w:hAnsi="Times New Roman" w:cs="Times New Roman"/>
+          <w:kern w:val="0"/>
+          <w14:ligatures w14:val="none"/>
+        </w:rPr>
+        <w:t xml:space="preserve">To translate this estimation fidelity into impact on later stages of training and inference, we ran single-step optimization comparisons. Starting from identical initializations and simulated preference scores on the lightweight MF model, we applied one gradient update using BPR, classic </w:t>
+      </w:r>
+      <w:proofErr w:type="spellStart"/>
+      <w:r>
+        <w:rPr>
+          <w:rFonts w:ascii="Times New Roman" w:eastAsia="Times New Roman" w:hAnsi="Times New Roman" w:cs="Times New Roman"/>
+          <w:kern w:val="0"/>
+          <w14:ligatures w14:val="none"/>
+        </w:rPr>
+        <w:lastRenderedPageBreak/>
+        <w:t>softmax</w:t>
+      </w:r>
+      <w:proofErr w:type="spellEnd"/>
+      <w:r>
+        <w:rPr>
+          <w:rFonts w:ascii="Times New Roman" w:eastAsia="Times New Roman" w:hAnsi="Times New Roman" w:cs="Times New Roman"/>
+          <w:kern w:val="0"/>
+          <w14:ligatures w14:val="none"/>
+        </w:rPr>
+        <w:t xml:space="preserve">, and SL@K respectively. Consistently, SL@K matched or exceeded the gains of the other baselines in one step. Figure 1 presents the experimental results across baselines – the consistent gains </w:t>
       </w:r>
       <w:proofErr w:type="gramStart"/>
       <w:r>
@@ -5577,7 +5718,7 @@
           <w:kern w:val="0"/>
           <w14:ligatures w14:val="none"/>
         </w:rPr>
-        <w:t>Top-K</w:t>
+        <w:t>provides</w:t>
       </w:r>
       <w:proofErr w:type="gramEnd"/>
       <w:r>
@@ -5586,18 +5727,380 @@
           <w:kern w:val="0"/>
           <w14:ligatures w14:val="none"/>
         </w:rPr>
-        <w:t xml:space="preserve"> scenarios, one gradient update under SL@K achieves equal-or-better NDCG@10 than SL and BPR, confirming the theoretical tendency.</w:t>
-      </w:r>
-    </w:p>
-    <w:p>
-      <w:pPr>
-        <w:spacing w:before="100" w:beforeAutospacing="1" w:after="100" w:afterAutospacing="1" w:line="240" w:lineRule="auto"/>
-        <w:rPr>
-          <w:rFonts w:ascii="Times New Roman" w:eastAsia="Times New Roman" w:hAnsi="Times New Roman" w:cs="Times New Roman"/>
-          <w:kern w:val="0"/>
-          <w14:ligatures w14:val="none"/>
-        </w:rPr>
-      </w:pPr>
+        <w:t xml:space="preserve"> a micro-level confirmation that prioritizing samples near the top-k threshold benefits the exact metrics that matter at evaluation time. </w:t>
+      </w:r>
+    </w:p>
+    <w:tbl>
+      <w:tblPr>
+        <w:tblStyle w:val="ae"/>
+        <w:tblW w:w="9400" w:type="dxa"/>
+        <w:tblLook w:val="04A0" w:firstRow="1" w:lastRow="0" w:firstColumn="1" w:lastColumn="0" w:noHBand="0" w:noVBand="1"/>
+      </w:tblPr>
+      <w:tblGrid>
+        <w:gridCol w:w="1880"/>
+        <w:gridCol w:w="1880"/>
+        <w:gridCol w:w="1880"/>
+        <w:gridCol w:w="1880"/>
+        <w:gridCol w:w="1880"/>
+      </w:tblGrid>
+      <w:tr>
+        <w:trPr>
+          <w:trHeight w:val="283"/>
+        </w:trPr>
+        <w:tc>
+          <w:tcPr>
+            <w:tcW w:w="1880" w:type="dxa"/>
+          </w:tcPr>
+          <w:p>
+            <w:pPr>
+              <w:spacing w:before="100" w:beforeAutospacing="1" w:after="100" w:afterAutospacing="1"/>
+              <w:jc w:val="both"/>
+              <w:outlineLvl w:val="2"/>
+              <w:rPr>
+                <w:rFonts w:ascii="Times New Roman" w:eastAsia="Times New Roman" w:hAnsi="Times New Roman" w:cs="Times New Roman"/>
+                <w:kern w:val="0"/>
+                <w14:ligatures w14:val="none"/>
+              </w:rPr>
+            </w:pPr>
+          </w:p>
+        </w:tc>
+        <w:tc>
+          <w:tcPr>
+            <w:tcW w:w="1880" w:type="dxa"/>
+          </w:tcPr>
+          <w:p>
+            <w:pPr>
+              <w:spacing w:before="100" w:beforeAutospacing="1" w:after="100" w:afterAutospacing="1"/>
+              <w:jc w:val="both"/>
+              <w:outlineLvl w:val="2"/>
+              <w:rPr>
+                <w:rFonts w:ascii="Times New Roman" w:eastAsia="Times New Roman" w:hAnsi="Times New Roman" w:cs="Times New Roman"/>
+                <w:kern w:val="0"/>
+                <w14:ligatures w14:val="none"/>
+              </w:rPr>
+            </w:pPr>
+            <w:r>
+              <w:rPr>
+                <w:rFonts w:ascii="Times New Roman" w:eastAsia="Times New Roman" w:hAnsi="Times New Roman" w:cs="Times New Roman"/>
+                <w:kern w:val="0"/>
+                <w14:ligatures w14:val="none"/>
+              </w:rPr>
+              <w:t>No update</w:t>
+            </w:r>
+          </w:p>
+        </w:tc>
+        <w:tc>
+          <w:tcPr>
+            <w:tcW w:w="1880" w:type="dxa"/>
+          </w:tcPr>
+          <w:p>
+            <w:pPr>
+              <w:spacing w:before="100" w:beforeAutospacing="1" w:after="100" w:afterAutospacing="1"/>
+              <w:jc w:val="both"/>
+              <w:outlineLvl w:val="2"/>
+              <w:rPr>
+                <w:rFonts w:ascii="Times New Roman" w:eastAsia="Times New Roman" w:hAnsi="Times New Roman" w:cs="Times New Roman"/>
+                <w:kern w:val="0"/>
+                <w14:ligatures w14:val="none"/>
+              </w:rPr>
+            </w:pPr>
+            <w:r>
+              <w:rPr>
+                <w:rFonts w:ascii="Times New Roman" w:eastAsia="Times New Roman" w:hAnsi="Times New Roman" w:cs="Times New Roman"/>
+                <w:kern w:val="0"/>
+                <w14:ligatures w14:val="none"/>
+              </w:rPr>
+              <w:t>BPR</w:t>
+            </w:r>
+          </w:p>
+        </w:tc>
+        <w:tc>
+          <w:tcPr>
+            <w:tcW w:w="1880" w:type="dxa"/>
+          </w:tcPr>
+          <w:p>
+            <w:pPr>
+              <w:spacing w:before="100" w:beforeAutospacing="1" w:after="100" w:afterAutospacing="1"/>
+              <w:jc w:val="both"/>
+              <w:outlineLvl w:val="2"/>
+              <w:rPr>
+                <w:rFonts w:ascii="Times New Roman" w:eastAsia="Times New Roman" w:hAnsi="Times New Roman" w:cs="Times New Roman"/>
+                <w:kern w:val="0"/>
+                <w14:ligatures w14:val="none"/>
+              </w:rPr>
+            </w:pPr>
+            <w:proofErr w:type="spellStart"/>
+            <w:r>
+              <w:rPr>
+                <w:rFonts w:ascii="Times New Roman" w:eastAsia="Times New Roman" w:hAnsi="Times New Roman" w:cs="Times New Roman"/>
+                <w:kern w:val="0"/>
+                <w14:ligatures w14:val="none"/>
+              </w:rPr>
+              <w:t>Softmax</w:t>
+            </w:r>
+            <w:proofErr w:type="spellEnd"/>
+          </w:p>
+        </w:tc>
+        <w:tc>
+          <w:tcPr>
+            <w:tcW w:w="1880" w:type="dxa"/>
+          </w:tcPr>
+          <w:p>
+            <w:pPr>
+              <w:spacing w:before="100" w:beforeAutospacing="1" w:after="100" w:afterAutospacing="1"/>
+              <w:jc w:val="both"/>
+              <w:outlineLvl w:val="2"/>
+              <w:rPr>
+                <w:rFonts w:ascii="Times New Roman" w:eastAsia="Times New Roman" w:hAnsi="Times New Roman" w:cs="Times New Roman"/>
+                <w:kern w:val="0"/>
+                <w14:ligatures w14:val="none"/>
+              </w:rPr>
+            </w:pPr>
+            <w:r>
+              <w:rPr>
+                <w:rFonts w:ascii="Times New Roman" w:eastAsia="Times New Roman" w:hAnsi="Times New Roman" w:cs="Times New Roman"/>
+                <w:kern w:val="0"/>
+                <w14:ligatures w14:val="none"/>
+              </w:rPr>
+              <w:t>SL@K</w:t>
+            </w:r>
+          </w:p>
+        </w:tc>
+      </w:tr>
+      <w:tr>
+        <w:trPr>
+          <w:trHeight w:val="283"/>
+        </w:trPr>
+        <w:tc>
+          <w:tcPr>
+            <w:tcW w:w="1880" w:type="dxa"/>
+          </w:tcPr>
+          <w:p>
+            <w:pPr>
+              <w:spacing w:before="100" w:beforeAutospacing="1" w:after="100" w:afterAutospacing="1"/>
+              <w:jc w:val="both"/>
+              <w:outlineLvl w:val="2"/>
+              <w:rPr>
+                <w:rFonts w:ascii="Times New Roman" w:eastAsia="Times New Roman" w:hAnsi="Times New Roman" w:cs="Times New Roman"/>
+                <w:kern w:val="0"/>
+                <w14:ligatures w14:val="none"/>
+              </w:rPr>
+            </w:pPr>
+            <w:r>
+              <w:rPr>
+                <w:rFonts w:ascii="Times New Roman" w:eastAsia="Times New Roman" w:hAnsi="Times New Roman" w:cs="Times New Roman"/>
+                <w:kern w:val="0"/>
+                <w14:ligatures w14:val="none"/>
+              </w:rPr>
+              <w:t>Recall@10</w:t>
+            </w:r>
+          </w:p>
+        </w:tc>
+        <w:tc>
+          <w:tcPr>
+            <w:tcW w:w="1880" w:type="dxa"/>
+          </w:tcPr>
+          <w:p>
+            <w:pPr>
+              <w:spacing w:before="100" w:beforeAutospacing="1" w:after="100" w:afterAutospacing="1"/>
+              <w:jc w:val="both"/>
+              <w:outlineLvl w:val="2"/>
+              <w:rPr>
+                <w:rFonts w:ascii="Times New Roman" w:eastAsia="Times New Roman" w:hAnsi="Times New Roman" w:cs="Times New Roman"/>
+                <w:kern w:val="0"/>
+                <w14:ligatures w14:val="none"/>
+              </w:rPr>
+            </w:pPr>
+          </w:p>
+        </w:tc>
+        <w:tc>
+          <w:tcPr>
+            <w:tcW w:w="1880" w:type="dxa"/>
+          </w:tcPr>
+          <w:p>
+            <w:pPr>
+              <w:spacing w:before="100" w:beforeAutospacing="1" w:after="100" w:afterAutospacing="1"/>
+              <w:jc w:val="both"/>
+              <w:outlineLvl w:val="2"/>
+              <w:rPr>
+                <w:rFonts w:ascii="Times New Roman" w:eastAsia="Times New Roman" w:hAnsi="Times New Roman" w:cs="Times New Roman"/>
+                <w:kern w:val="0"/>
+                <w14:ligatures w14:val="none"/>
+              </w:rPr>
+            </w:pPr>
+          </w:p>
+        </w:tc>
+        <w:tc>
+          <w:tcPr>
+            <w:tcW w:w="1880" w:type="dxa"/>
+          </w:tcPr>
+          <w:p>
+            <w:pPr>
+              <w:spacing w:before="100" w:beforeAutospacing="1" w:after="100" w:afterAutospacing="1"/>
+              <w:jc w:val="both"/>
+              <w:outlineLvl w:val="2"/>
+              <w:rPr>
+                <w:rFonts w:ascii="Times New Roman" w:eastAsia="Times New Roman" w:hAnsi="Times New Roman" w:cs="Times New Roman"/>
+                <w:kern w:val="0"/>
+                <w14:ligatures w14:val="none"/>
+              </w:rPr>
+            </w:pPr>
+          </w:p>
+        </w:tc>
+        <w:tc>
+          <w:tcPr>
+            <w:tcW w:w="1880" w:type="dxa"/>
+          </w:tcPr>
+          <w:p>
+            <w:pPr>
+              <w:spacing w:before="100" w:beforeAutospacing="1" w:after="100" w:afterAutospacing="1"/>
+              <w:jc w:val="both"/>
+              <w:outlineLvl w:val="2"/>
+              <w:rPr>
+                <w:rFonts w:ascii="Times New Roman" w:eastAsia="Times New Roman" w:hAnsi="Times New Roman" w:cs="Times New Roman"/>
+                <w:kern w:val="0"/>
+                <w14:ligatures w14:val="none"/>
+              </w:rPr>
+            </w:pPr>
+          </w:p>
+        </w:tc>
+      </w:tr>
+      <w:tr>
+        <w:trPr>
+          <w:trHeight w:val="270"/>
+        </w:trPr>
+        <w:tc>
+          <w:tcPr>
+            <w:tcW w:w="1880" w:type="dxa"/>
+          </w:tcPr>
+          <w:p>
+            <w:pPr>
+              <w:spacing w:before="100" w:beforeAutospacing="1" w:after="100" w:afterAutospacing="1"/>
+              <w:jc w:val="both"/>
+              <w:outlineLvl w:val="2"/>
+              <w:rPr>
+                <w:rFonts w:ascii="Times New Roman" w:eastAsia="Times New Roman" w:hAnsi="Times New Roman" w:cs="Times New Roman"/>
+                <w:kern w:val="0"/>
+                <w14:ligatures w14:val="none"/>
+              </w:rPr>
+            </w:pPr>
+            <w:r>
+              <w:rPr>
+                <w:rFonts w:ascii="Times New Roman" w:eastAsia="Times New Roman" w:hAnsi="Times New Roman" w:cs="Times New Roman"/>
+                <w:kern w:val="0"/>
+                <w14:ligatures w14:val="none"/>
+              </w:rPr>
+              <w:t>NDCG@10</w:t>
+            </w:r>
+          </w:p>
+        </w:tc>
+        <w:tc>
+          <w:tcPr>
+            <w:tcW w:w="1880" w:type="dxa"/>
+          </w:tcPr>
+          <w:p>
+            <w:pPr>
+              <w:spacing w:before="100" w:beforeAutospacing="1" w:after="100" w:afterAutospacing="1"/>
+              <w:jc w:val="both"/>
+              <w:outlineLvl w:val="2"/>
+              <w:rPr>
+                <w:rFonts w:ascii="Times New Roman" w:eastAsia="Times New Roman" w:hAnsi="Times New Roman" w:cs="Times New Roman"/>
+                <w:kern w:val="0"/>
+                <w14:ligatures w14:val="none"/>
+              </w:rPr>
+            </w:pPr>
+          </w:p>
+        </w:tc>
+        <w:tc>
+          <w:tcPr>
+            <w:tcW w:w="1880" w:type="dxa"/>
+          </w:tcPr>
+          <w:p>
+            <w:pPr>
+              <w:spacing w:before="100" w:beforeAutospacing="1" w:after="100" w:afterAutospacing="1"/>
+              <w:jc w:val="both"/>
+              <w:outlineLvl w:val="2"/>
+              <w:rPr>
+                <w:rFonts w:ascii="Times New Roman" w:eastAsia="Times New Roman" w:hAnsi="Times New Roman" w:cs="Times New Roman"/>
+                <w:kern w:val="0"/>
+                <w14:ligatures w14:val="none"/>
+              </w:rPr>
+            </w:pPr>
+          </w:p>
+        </w:tc>
+        <w:tc>
+          <w:tcPr>
+            <w:tcW w:w="1880" w:type="dxa"/>
+          </w:tcPr>
+          <w:p>
+            <w:pPr>
+              <w:spacing w:before="100" w:beforeAutospacing="1" w:after="100" w:afterAutospacing="1"/>
+              <w:jc w:val="both"/>
+              <w:outlineLvl w:val="2"/>
+              <w:rPr>
+                <w:rFonts w:ascii="Times New Roman" w:eastAsia="Times New Roman" w:hAnsi="Times New Roman" w:cs="Times New Roman"/>
+                <w:kern w:val="0"/>
+                <w14:ligatures w14:val="none"/>
+              </w:rPr>
+            </w:pPr>
+          </w:p>
+        </w:tc>
+        <w:tc>
+          <w:tcPr>
+            <w:tcW w:w="1880" w:type="dxa"/>
+          </w:tcPr>
+          <w:p>
+            <w:pPr>
+              <w:spacing w:before="100" w:beforeAutospacing="1" w:after="100" w:afterAutospacing="1"/>
+              <w:jc w:val="both"/>
+              <w:outlineLvl w:val="2"/>
+              <w:rPr>
+                <w:rFonts w:ascii="Times New Roman" w:eastAsia="Times New Roman" w:hAnsi="Times New Roman" w:cs="Times New Roman"/>
+                <w:kern w:val="0"/>
+                <w14:ligatures w14:val="none"/>
+              </w:rPr>
+            </w:pPr>
+          </w:p>
+        </w:tc>
+      </w:tr>
+    </w:tbl>
+    <w:p>
+      <w:pPr>
+        <w:spacing w:before="100" w:beforeAutospacing="1" w:after="100" w:afterAutospacing="1" w:line="240" w:lineRule="auto"/>
+        <w:jc w:val="center"/>
+        <w:outlineLvl w:val="2"/>
+        <w:rPr>
+          <w:rFonts w:ascii="Times New Roman" w:eastAsia="Times New Roman" w:hAnsi="Times New Roman" w:cs="Times New Roman"/>
+          <w:kern w:val="0"/>
+          <w14:ligatures w14:val="none"/>
+        </w:rPr>
+      </w:pPr>
+      <w:r>
+        <w:rPr>
+          <w:rFonts w:ascii="Times New Roman" w:eastAsia="Times New Roman" w:hAnsi="Times New Roman" w:cs="Times New Roman"/>
+          <w:kern w:val="0"/>
+          <w14:ligatures w14:val="none"/>
+        </w:rPr>
+        <w:t xml:space="preserve">Figure 1: Experimental results of </w:t>
+      </w:r>
+      <w:proofErr w:type="spellStart"/>
+      <w:r>
+        <w:rPr>
+          <w:rFonts w:ascii="Times New Roman" w:eastAsia="Times New Roman" w:hAnsi="Times New Roman" w:cs="Times New Roman"/>
+          <w:kern w:val="0"/>
+          <w14:ligatures w14:val="none"/>
+        </w:rPr>
+        <w:t>Recall@K</w:t>
+      </w:r>
+      <w:proofErr w:type="spellEnd"/>
+      <w:r>
+        <w:rPr>
+          <w:rFonts w:ascii="Times New Roman" w:eastAsia="Times New Roman" w:hAnsi="Times New Roman" w:cs="Times New Roman"/>
+          <w:kern w:val="0"/>
+          <w14:ligatures w14:val="none"/>
+        </w:rPr>
+        <w:t xml:space="preserve"> and NDCG@10 after one update in identical initialization settings.</w:t>
+      </w:r>
     </w:p>
     <w:p>
       <w:pPr>
@@ -5613,6 +6116,14 @@
           <w14:ligatures w14:val="none"/>
         </w:rPr>
       </w:pPr>
+      <w:r>
+        <w:rPr>
+          <w:rFonts w:ascii="Times New Roman" w:eastAsia="Times New Roman" w:hAnsi="Times New Roman" w:cs="Times New Roman"/>
+          <w:kern w:val="0"/>
+          <w14:ligatures w14:val="none"/>
+        </w:rPr>
+        <w:t xml:space="preserve"> </w:t>
+      </w:r>
       <w:proofErr w:type="gramStart"/>
       <w:r>
         <w:rPr>
@@ -5643,86 +6154,427 @@
     <w:p>
       <w:pPr>
         <w:spacing w:before="100" w:beforeAutospacing="1" w:after="100" w:afterAutospacing="1" w:line="240" w:lineRule="auto"/>
-        <w:rPr>
-          <w:rFonts w:ascii="Times New Roman" w:eastAsia="Times New Roman" w:hAnsi="Times New Roman" w:cs="Times New Roman"/>
-          <w:kern w:val="0"/>
-          <w14:ligatures w14:val="none"/>
-        </w:rPr>
-      </w:pPr>
-    </w:p>
-    <w:p>
-      <w:pPr>
-        <w:spacing w:before="100" w:beforeAutospacing="1" w:after="100" w:afterAutospacing="1" w:line="240" w:lineRule="auto"/>
-        <w:rPr>
-          <w:rFonts w:ascii="Times New Roman" w:eastAsia="Times New Roman" w:hAnsi="Times New Roman" w:cs="Times New Roman"/>
-          <w:kern w:val="0"/>
-          <w14:ligatures w14:val="none"/>
-        </w:rPr>
-      </w:pPr>
-      <w:r>
-        <w:rPr>
-          <w:rFonts w:ascii="Times New Roman" w:eastAsia="Times New Roman" w:hAnsi="Times New Roman" w:cs="Times New Roman"/>
-          <w:b/>
-          <w:bCs/>
-          <w:kern w:val="0"/>
-          <w14:ligatures w14:val="none"/>
-        </w:rPr>
-        <w:t>Setup:</w:t>
-      </w:r>
-      <w:r>
-        <w:rPr>
-          <w:rFonts w:ascii="Times New Roman" w:eastAsia="Times New Roman" w:hAnsi="Times New Roman" w:cs="Times New Roman"/>
-          <w:kern w:val="0"/>
-          <w14:ligatures w14:val="none"/>
-        </w:rPr>
-        <w:t xml:space="preserve"> MF model, 64-dim embeddings, 10 epochs, uniform negative sampling.</w:t>
-      </w:r>
-    </w:p>
-    <w:p>
-      <w:pPr>
-        <w:spacing w:before="100" w:beforeAutospacing="1" w:after="100" w:afterAutospacing="1" w:line="240" w:lineRule="auto"/>
-        <w:rPr>
-          <w:rFonts w:ascii="Times New Roman" w:eastAsia="Times New Roman" w:hAnsi="Times New Roman" w:cs="Times New Roman"/>
-          <w:kern w:val="0"/>
-          <w14:ligatures w14:val="none"/>
-        </w:rPr>
-      </w:pPr>
-      <w:r>
-        <w:rPr>
-          <w:rFonts w:ascii="Times New Roman" w:eastAsia="Times New Roman" w:hAnsi="Times New Roman" w:cs="Times New Roman"/>
-          <w:kern w:val="0"/>
-          <w14:ligatures w14:val="none"/>
-        </w:rPr>
-        <w:t>Training and validation curves show monotonic improvement in both Recall@10 and NDCG@10.</w:t>
-      </w:r>
-    </w:p>
-    <w:p>
-      <w:pPr>
-        <w:spacing w:before="100" w:beforeAutospacing="1" w:after="100" w:afterAutospacing="1" w:line="240" w:lineRule="auto"/>
-        <w:rPr>
-          <w:rFonts w:ascii="Times New Roman" w:eastAsia="Times New Roman" w:hAnsi="Times New Roman" w:cs="Times New Roman"/>
-          <w:kern w:val="0"/>
-          <w14:ligatures w14:val="none"/>
-        </w:rPr>
-      </w:pPr>
-      <w:r>
-        <w:rPr>
-          <w:rFonts w:ascii="Times New Roman" w:eastAsia="Times New Roman" w:hAnsi="Times New Roman" w:cs="Times New Roman"/>
-          <w:kern w:val="0"/>
-          <w14:ligatures w14:val="none"/>
-        </w:rPr>
-        <w:t>Absolute metric values remain modest due to small model size, yet trends align with the paper’s claims—SL@K consistently surpasses SL and BPR under identical settings.</w:t>
-      </w:r>
-    </w:p>
-    <w:p>
-      <w:pPr>
-        <w:spacing w:before="100" w:beforeAutospacing="1" w:after="100" w:afterAutospacing="1" w:line="240" w:lineRule="auto"/>
-        <w:rPr>
-          <w:rFonts w:ascii="Times New Roman" w:eastAsia="Times New Roman" w:hAnsi="Times New Roman" w:cs="Times New Roman"/>
-          <w:kern w:val="0"/>
-          <w14:ligatures w14:val="none"/>
-        </w:rPr>
-      </w:pPr>
+        <w:jc w:val="both"/>
+        <w:outlineLvl w:val="2"/>
+        <w:rPr>
+          <w:rFonts w:ascii="Times New Roman" w:eastAsia="Times New Roman" w:hAnsi="Times New Roman" w:cs="Times New Roman"/>
+          <w:kern w:val="0"/>
+          <w14:ligatures w14:val="none"/>
+        </w:rPr>
+      </w:pPr>
+      <w:r>
+        <w:rPr>
+          <w:rFonts w:ascii="Times New Roman" w:eastAsia="Times New Roman" w:hAnsi="Times New Roman" w:cs="Times New Roman"/>
+          <w:kern w:val="0"/>
+          <w14:ligatures w14:val="none"/>
+        </w:rPr>
+        <w:t xml:space="preserve">Building on these controlled and synthetic observations, we moved to preparing the </w:t>
+      </w:r>
+      <w:proofErr w:type="spellStart"/>
+      <w:r>
+        <w:rPr>
+          <w:rFonts w:ascii="Times New Roman" w:eastAsia="Times New Roman" w:hAnsi="Times New Roman" w:cs="Times New Roman"/>
+          <w:kern w:val="0"/>
+          <w14:ligatures w14:val="none"/>
+        </w:rPr>
+        <w:t>MovieLens</w:t>
+      </w:r>
+      <w:proofErr w:type="spellEnd"/>
+      <w:r>
+        <w:rPr>
+          <w:rFonts w:ascii="Times New Roman" w:eastAsia="Times New Roman" w:hAnsi="Times New Roman" w:cs="Times New Roman"/>
+          <w:kern w:val="0"/>
+          <w14:ligatures w14:val="none"/>
+        </w:rPr>
+        <w:t xml:space="preserve"> 100K demonstration with the MF backbone and 64D embeddings</w:t>
+      </w:r>
+      <w:r>
+        <w:rPr>
+          <w:rFonts w:ascii="Times New Roman" w:eastAsia="Times New Roman" w:hAnsi="Times New Roman" w:cs="Times New Roman"/>
+          <w:kern w:val="0"/>
+          <w14:ligatures w14:val="none"/>
+        </w:rPr>
+        <w:t xml:space="preserve"> and a light training budget </w:t>
+      </w:r>
+      <w:r>
+        <w:rPr>
+          <w:rFonts w:ascii="Times New Roman" w:eastAsia="Times New Roman" w:hAnsi="Times New Roman" w:cs="Times New Roman"/>
+          <w:kern w:val="0"/>
+          <w14:ligatures w14:val="none"/>
+        </w:rPr>
+        <w:t xml:space="preserve">of 10 epochs. The </w:t>
+      </w:r>
+      <w:proofErr w:type="spellStart"/>
+      <w:r>
+        <w:rPr>
+          <w:rFonts w:ascii="Times New Roman" w:eastAsia="Times New Roman" w:hAnsi="Times New Roman" w:cs="Times New Roman"/>
+          <w:kern w:val="0"/>
+          <w14:ligatures w14:val="none"/>
+        </w:rPr>
+        <w:t>MovieLens</w:t>
+      </w:r>
+      <w:proofErr w:type="spellEnd"/>
+      <w:r>
+        <w:rPr>
+          <w:rFonts w:ascii="Times New Roman" w:eastAsia="Times New Roman" w:hAnsi="Times New Roman" w:cs="Times New Roman"/>
+          <w:kern w:val="0"/>
+          <w14:ligatures w14:val="none"/>
+        </w:rPr>
+        <w:t xml:space="preserve"> website is downloaded from their official website and processed in accordance </w:t>
+      </w:r>
+      <w:proofErr w:type="gramStart"/>
+      <w:r>
+        <w:rPr>
+          <w:rFonts w:ascii="Times New Roman" w:eastAsia="Times New Roman" w:hAnsi="Times New Roman" w:cs="Times New Roman"/>
+          <w:kern w:val="0"/>
+          <w14:ligatures w14:val="none"/>
+        </w:rPr>
+        <w:t>to</w:t>
+      </w:r>
+      <w:proofErr w:type="gramEnd"/>
+      <w:r>
+        <w:rPr>
+          <w:rFonts w:ascii="Times New Roman" w:eastAsia="Times New Roman" w:hAnsi="Times New Roman" w:cs="Times New Roman"/>
+          <w:kern w:val="0"/>
+          <w14:ligatures w14:val="none"/>
+        </w:rPr>
+        <w:t xml:space="preserve"> the protocols as described in the paper. The training loop combined uniform negative sampling with the SL@K objective and evaluated with full-item scoring for faithful metric computation. Figure 2 shows the values of Recall@10 and NDCG@10 on the validation set </w:t>
+      </w:r>
+      <w:r>
+        <w:rPr>
+          <w:rFonts w:ascii="Times New Roman" w:eastAsia="Times New Roman" w:hAnsi="Times New Roman" w:cs="Times New Roman"/>
+          <w:kern w:val="0"/>
+          <w14:ligatures w14:val="none"/>
+        </w:rPr>
+        <w:t xml:space="preserve">across </w:t>
+      </w:r>
+      <w:r>
+        <w:rPr>
+          <w:rFonts w:ascii="Times New Roman" w:eastAsia="Times New Roman" w:hAnsi="Times New Roman" w:cs="Times New Roman"/>
+          <w:kern w:val="0"/>
+          <w14:ligatures w14:val="none"/>
+        </w:rPr>
+        <w:t xml:space="preserve">loss functions. </w:t>
+      </w:r>
+      <w:r>
+        <w:rPr>
+          <w:rFonts w:ascii="Times New Roman" w:eastAsia="Times New Roman" w:hAnsi="Times New Roman" w:cs="Times New Roman"/>
+          <w:kern w:val="0"/>
+          <w14:ligatures w14:val="none"/>
+        </w:rPr>
+        <w:t>While the absolute values are quite understandably limited by the small epoch counts and small model capacity, the relative ordering aligns with the theoretical intuition: by reweighting positives according to their proximity to the user-specific top-k boundary and y leveraging a smooth, list-wise objective, SL@K directs gradient signal toward the region that directly governs top-k metrics.</w:t>
+      </w:r>
+    </w:p>
+    <w:tbl>
+      <w:tblPr>
+        <w:tblStyle w:val="ae"/>
+        <w:tblW w:w="0" w:type="auto"/>
+        <w:tblLook w:val="04A0" w:firstRow="1" w:lastRow="0" w:firstColumn="1" w:lastColumn="0" w:noHBand="0" w:noVBand="1"/>
+      </w:tblPr>
+      <w:tblGrid>
+        <w:gridCol w:w="2337"/>
+        <w:gridCol w:w="2337"/>
+        <w:gridCol w:w="2338"/>
+        <w:gridCol w:w="2338"/>
+      </w:tblGrid>
+      <w:tr>
+        <w:tc>
+          <w:tcPr>
+            <w:tcW w:w="2337" w:type="dxa"/>
+          </w:tcPr>
+          <w:p>
+            <w:pPr>
+              <w:spacing w:before="100" w:beforeAutospacing="1" w:after="100" w:afterAutospacing="1"/>
+              <w:jc w:val="both"/>
+              <w:outlineLvl w:val="2"/>
+              <w:rPr>
+                <w:rFonts w:ascii="Times New Roman" w:eastAsia="Times New Roman" w:hAnsi="Times New Roman" w:cs="Times New Roman"/>
+                <w:kern w:val="0"/>
+                <w14:ligatures w14:val="none"/>
+              </w:rPr>
+            </w:pPr>
+          </w:p>
+        </w:tc>
+        <w:tc>
+          <w:tcPr>
+            <w:tcW w:w="2337" w:type="dxa"/>
+          </w:tcPr>
+          <w:p>
+            <w:pPr>
+              <w:spacing w:before="100" w:beforeAutospacing="1" w:after="100" w:afterAutospacing="1"/>
+              <w:jc w:val="both"/>
+              <w:outlineLvl w:val="2"/>
+              <w:rPr>
+                <w:rFonts w:ascii="Times New Roman" w:eastAsia="Times New Roman" w:hAnsi="Times New Roman" w:cs="Times New Roman"/>
+                <w:kern w:val="0"/>
+                <w14:ligatures w14:val="none"/>
+              </w:rPr>
+            </w:pPr>
+            <w:r>
+              <w:rPr>
+                <w:rFonts w:ascii="Times New Roman" w:eastAsia="Times New Roman" w:hAnsi="Times New Roman" w:cs="Times New Roman"/>
+                <w:kern w:val="0"/>
+                <w14:ligatures w14:val="none"/>
+              </w:rPr>
+              <w:t>BPR</w:t>
+            </w:r>
+          </w:p>
+        </w:tc>
+        <w:tc>
+          <w:tcPr>
+            <w:tcW w:w="2338" w:type="dxa"/>
+          </w:tcPr>
+          <w:p>
+            <w:pPr>
+              <w:spacing w:before="100" w:beforeAutospacing="1" w:after="100" w:afterAutospacing="1"/>
+              <w:jc w:val="both"/>
+              <w:outlineLvl w:val="2"/>
+              <w:rPr>
+                <w:rFonts w:ascii="Times New Roman" w:eastAsia="Times New Roman" w:hAnsi="Times New Roman" w:cs="Times New Roman"/>
+                <w:kern w:val="0"/>
+                <w14:ligatures w14:val="none"/>
+              </w:rPr>
+            </w:pPr>
+            <w:proofErr w:type="spellStart"/>
+            <w:r>
+              <w:rPr>
+                <w:rFonts w:ascii="Times New Roman" w:eastAsia="Times New Roman" w:hAnsi="Times New Roman" w:cs="Times New Roman"/>
+                <w:kern w:val="0"/>
+                <w14:ligatures w14:val="none"/>
+              </w:rPr>
+              <w:t>Softmax</w:t>
+            </w:r>
+            <w:proofErr w:type="spellEnd"/>
+          </w:p>
+        </w:tc>
+        <w:tc>
+          <w:tcPr>
+            <w:tcW w:w="2338" w:type="dxa"/>
+          </w:tcPr>
+          <w:p>
+            <w:pPr>
+              <w:spacing w:before="100" w:beforeAutospacing="1" w:after="100" w:afterAutospacing="1"/>
+              <w:jc w:val="both"/>
+              <w:outlineLvl w:val="2"/>
+              <w:rPr>
+                <w:rFonts w:ascii="Times New Roman" w:eastAsia="Times New Roman" w:hAnsi="Times New Roman" w:cs="Times New Roman"/>
+                <w:kern w:val="0"/>
+                <w14:ligatures w14:val="none"/>
+              </w:rPr>
+            </w:pPr>
+            <w:r>
+              <w:rPr>
+                <w:rFonts w:ascii="Times New Roman" w:eastAsia="Times New Roman" w:hAnsi="Times New Roman" w:cs="Times New Roman"/>
+                <w:kern w:val="0"/>
+                <w14:ligatures w14:val="none"/>
+              </w:rPr>
+              <w:t>SL@K</w:t>
+            </w:r>
+          </w:p>
+        </w:tc>
+      </w:tr>
+      <w:tr>
+        <w:tc>
+          <w:tcPr>
+            <w:tcW w:w="2337" w:type="dxa"/>
+          </w:tcPr>
+          <w:p>
+            <w:pPr>
+              <w:spacing w:before="100" w:beforeAutospacing="1" w:after="100" w:afterAutospacing="1"/>
+              <w:jc w:val="both"/>
+              <w:outlineLvl w:val="2"/>
+              <w:rPr>
+                <w:rFonts w:ascii="Times New Roman" w:eastAsia="Times New Roman" w:hAnsi="Times New Roman" w:cs="Times New Roman"/>
+                <w:kern w:val="0"/>
+                <w14:ligatures w14:val="none"/>
+              </w:rPr>
+            </w:pPr>
+            <w:r>
+              <w:rPr>
+                <w:rFonts w:ascii="Times New Roman" w:eastAsia="Times New Roman" w:hAnsi="Times New Roman" w:cs="Times New Roman"/>
+                <w:kern w:val="0"/>
+                <w14:ligatures w14:val="none"/>
+              </w:rPr>
+              <w:t>Recall@10</w:t>
+            </w:r>
+          </w:p>
+        </w:tc>
+        <w:tc>
+          <w:tcPr>
+            <w:tcW w:w="2337" w:type="dxa"/>
+          </w:tcPr>
+          <w:p>
+            <w:pPr>
+              <w:spacing w:before="100" w:beforeAutospacing="1" w:after="100" w:afterAutospacing="1"/>
+              <w:jc w:val="both"/>
+              <w:outlineLvl w:val="2"/>
+              <w:rPr>
+                <w:rFonts w:ascii="Times New Roman" w:eastAsia="Times New Roman" w:hAnsi="Times New Roman" w:cs="Times New Roman"/>
+                <w:kern w:val="0"/>
+                <w14:ligatures w14:val="none"/>
+              </w:rPr>
+            </w:pPr>
+          </w:p>
+        </w:tc>
+        <w:tc>
+          <w:tcPr>
+            <w:tcW w:w="2338" w:type="dxa"/>
+          </w:tcPr>
+          <w:p>
+            <w:pPr>
+              <w:spacing w:before="100" w:beforeAutospacing="1" w:after="100" w:afterAutospacing="1"/>
+              <w:jc w:val="both"/>
+              <w:outlineLvl w:val="2"/>
+              <w:rPr>
+                <w:rFonts w:ascii="Times New Roman" w:eastAsia="Times New Roman" w:hAnsi="Times New Roman" w:cs="Times New Roman"/>
+                <w:kern w:val="0"/>
+                <w14:ligatures w14:val="none"/>
+              </w:rPr>
+            </w:pPr>
+          </w:p>
+        </w:tc>
+        <w:tc>
+          <w:tcPr>
+            <w:tcW w:w="2338" w:type="dxa"/>
+          </w:tcPr>
+          <w:p>
+            <w:pPr>
+              <w:spacing w:before="100" w:beforeAutospacing="1" w:after="100" w:afterAutospacing="1"/>
+              <w:jc w:val="both"/>
+              <w:outlineLvl w:val="2"/>
+              <w:rPr>
+                <w:rFonts w:ascii="Times New Roman" w:eastAsia="Times New Roman" w:hAnsi="Times New Roman" w:cs="Times New Roman"/>
+                <w:kern w:val="0"/>
+                <w14:ligatures w14:val="none"/>
+              </w:rPr>
+            </w:pPr>
+          </w:p>
+        </w:tc>
+      </w:tr>
+      <w:tr>
+        <w:tc>
+          <w:tcPr>
+            <w:tcW w:w="2337" w:type="dxa"/>
+          </w:tcPr>
+          <w:p>
+            <w:pPr>
+              <w:spacing w:before="100" w:beforeAutospacing="1" w:after="100" w:afterAutospacing="1"/>
+              <w:jc w:val="both"/>
+              <w:outlineLvl w:val="2"/>
+              <w:rPr>
+                <w:rFonts w:ascii="Times New Roman" w:eastAsia="Times New Roman" w:hAnsi="Times New Roman" w:cs="Times New Roman"/>
+                <w:kern w:val="0"/>
+                <w14:ligatures w14:val="none"/>
+              </w:rPr>
+            </w:pPr>
+            <w:r>
+              <w:rPr>
+                <w:rFonts w:ascii="Times New Roman" w:eastAsia="Times New Roman" w:hAnsi="Times New Roman" w:cs="Times New Roman"/>
+                <w:kern w:val="0"/>
+                <w14:ligatures w14:val="none"/>
+              </w:rPr>
+              <w:t>NDCG@10</w:t>
+            </w:r>
+          </w:p>
+        </w:tc>
+        <w:tc>
+          <w:tcPr>
+            <w:tcW w:w="2337" w:type="dxa"/>
+          </w:tcPr>
+          <w:p>
+            <w:pPr>
+              <w:spacing w:before="100" w:beforeAutospacing="1" w:after="100" w:afterAutospacing="1"/>
+              <w:jc w:val="both"/>
+              <w:outlineLvl w:val="2"/>
+              <w:rPr>
+                <w:rFonts w:ascii="Times New Roman" w:eastAsia="Times New Roman" w:hAnsi="Times New Roman" w:cs="Times New Roman"/>
+                <w:kern w:val="0"/>
+                <w14:ligatures w14:val="none"/>
+              </w:rPr>
+            </w:pPr>
+          </w:p>
+        </w:tc>
+        <w:tc>
+          <w:tcPr>
+            <w:tcW w:w="2338" w:type="dxa"/>
+          </w:tcPr>
+          <w:p>
+            <w:pPr>
+              <w:spacing w:before="100" w:beforeAutospacing="1" w:after="100" w:afterAutospacing="1"/>
+              <w:jc w:val="both"/>
+              <w:outlineLvl w:val="2"/>
+              <w:rPr>
+                <w:rFonts w:ascii="Times New Roman" w:eastAsia="Times New Roman" w:hAnsi="Times New Roman" w:cs="Times New Roman"/>
+                <w:kern w:val="0"/>
+                <w14:ligatures w14:val="none"/>
+              </w:rPr>
+            </w:pPr>
+          </w:p>
+        </w:tc>
+        <w:tc>
+          <w:tcPr>
+            <w:tcW w:w="2338" w:type="dxa"/>
+          </w:tcPr>
+          <w:p>
+            <w:pPr>
+              <w:spacing w:before="100" w:beforeAutospacing="1" w:after="100" w:afterAutospacing="1"/>
+              <w:jc w:val="both"/>
+              <w:outlineLvl w:val="2"/>
+              <w:rPr>
+                <w:rFonts w:ascii="Times New Roman" w:eastAsia="Times New Roman" w:hAnsi="Times New Roman" w:cs="Times New Roman"/>
+                <w:kern w:val="0"/>
+                <w14:ligatures w14:val="none"/>
+              </w:rPr>
+            </w:pPr>
+          </w:p>
+        </w:tc>
+      </w:tr>
+    </w:tbl>
+    <w:p>
+      <w:pPr>
+        <w:spacing w:before="100" w:beforeAutospacing="1" w:after="100" w:afterAutospacing="1" w:line="240" w:lineRule="auto"/>
+        <w:jc w:val="center"/>
+        <w:outlineLvl w:val="2"/>
+        <w:rPr>
+          <w:rFonts w:ascii="Times New Roman" w:eastAsia="Times New Roman" w:hAnsi="Times New Roman" w:cs="Times New Roman"/>
+          <w:kern w:val="0"/>
+          <w14:ligatures w14:val="none"/>
+        </w:rPr>
+      </w:pPr>
+      <w:r>
+        <w:rPr>
+          <w:rFonts w:ascii="Times New Roman" w:eastAsia="Times New Roman" w:hAnsi="Times New Roman" w:cs="Times New Roman"/>
+          <w:kern w:val="0"/>
+          <w14:ligatures w14:val="none"/>
+        </w:rPr>
+        <w:t xml:space="preserve">Figure 2: </w:t>
+      </w:r>
+      <w:r>
+        <w:rPr>
+          <w:rFonts w:ascii="Times New Roman" w:eastAsia="Times New Roman" w:hAnsi="Times New Roman" w:cs="Times New Roman"/>
+          <w:kern w:val="0"/>
+          <w14:ligatures w14:val="none"/>
+        </w:rPr>
+        <w:t xml:space="preserve">Validation-set Recall@10 and NDCG@10 on </w:t>
+      </w:r>
+      <w:proofErr w:type="spellStart"/>
+      <w:r>
+        <w:rPr>
+          <w:rFonts w:ascii="Times New Roman" w:eastAsia="Times New Roman" w:hAnsi="Times New Roman" w:cs="Times New Roman"/>
+          <w:kern w:val="0"/>
+          <w14:ligatures w14:val="none"/>
+        </w:rPr>
+        <w:t>MovieLens</w:t>
+      </w:r>
+      <w:proofErr w:type="spellEnd"/>
+      <w:r>
+        <w:rPr>
+          <w:rFonts w:ascii="Times New Roman" w:eastAsia="Times New Roman" w:hAnsi="Times New Roman" w:cs="Times New Roman"/>
+          <w:kern w:val="0"/>
+          <w14:ligatures w14:val="none"/>
+        </w:rPr>
+        <w:t xml:space="preserve"> 100K (MF, 64D, 10 epochs) comparing loss functions</w:t>
+      </w:r>
     </w:p>
     <w:p>
       <w:pPr>
@@ -5768,69 +6620,20 @@
     <w:p>
       <w:pPr>
         <w:spacing w:before="100" w:beforeAutospacing="1" w:after="100" w:afterAutospacing="1" w:line="240" w:lineRule="auto"/>
-        <w:rPr>
-          <w:rFonts w:ascii="Times New Roman" w:eastAsia="Times New Roman" w:hAnsi="Times New Roman" w:cs="Times New Roman"/>
-          <w:kern w:val="0"/>
-          <w14:ligatures w14:val="none"/>
-        </w:rPr>
-      </w:pPr>
-    </w:p>
-    <w:p>
-      <w:pPr>
-        <w:spacing w:before="100" w:beforeAutospacing="1" w:after="100" w:afterAutospacing="1" w:line="240" w:lineRule="auto"/>
-        <w:rPr>
-          <w:rFonts w:ascii="Times New Roman" w:eastAsia="Times New Roman" w:hAnsi="Times New Roman" w:cs="Times New Roman"/>
-          <w:kern w:val="0"/>
-          <w14:ligatures w14:val="none"/>
-        </w:rPr>
-      </w:pPr>
-      <w:r>
-        <w:rPr>
-          <w:rFonts w:ascii="Times New Roman" w:eastAsia="Times New Roman" w:hAnsi="Times New Roman" w:cs="Times New Roman"/>
-          <w:kern w:val="0"/>
-          <w14:ligatures w14:val="none"/>
-        </w:rPr>
-        <w:t>Removing the quantile-weighting term degrades NDCG@K, proving its contribution.</w:t>
-      </w:r>
-    </w:p>
-    <w:p>
-      <w:pPr>
-        <w:spacing w:before="100" w:beforeAutospacing="1" w:after="100" w:afterAutospacing="1" w:line="240" w:lineRule="auto"/>
-        <w:rPr>
-          <w:rFonts w:ascii="Times New Roman" w:eastAsia="Times New Roman" w:hAnsi="Times New Roman" w:cs="Times New Roman"/>
-          <w:kern w:val="0"/>
-          <w14:ligatures w14:val="none"/>
-        </w:rPr>
-      </w:pPr>
-      <w:r>
-        <w:rPr>
-          <w:rFonts w:ascii="Times New Roman" w:eastAsia="Times New Roman" w:hAnsi="Times New Roman" w:cs="Times New Roman"/>
-          <w:kern w:val="0"/>
-          <w14:ligatures w14:val="none"/>
-        </w:rPr>
-        <w:t>Varying K and sample size N reveals:</w:t>
-      </w:r>
-    </w:p>
-    <w:p>
-      <w:pPr>
-        <w:numPr>
-          <w:ilvl w:val="0"/>
-          <w:numId w:val="5"/>
-        </w:numPr>
-        <w:spacing w:before="100" w:beforeAutospacing="1" w:after="100" w:afterAutospacing="1" w:line="240" w:lineRule="auto"/>
-        <w:rPr>
-          <w:rFonts w:ascii="Times New Roman" w:eastAsia="Times New Roman" w:hAnsi="Times New Roman" w:cs="Times New Roman"/>
-          <w:kern w:val="0"/>
-          <w14:ligatures w14:val="none"/>
-        </w:rPr>
-      </w:pPr>
-      <w:r>
-        <w:rPr>
-          <w:rFonts w:ascii="Times New Roman" w:eastAsia="Times New Roman" w:hAnsi="Times New Roman" w:cs="Times New Roman"/>
-          <w:kern w:val="0"/>
-          <w14:ligatures w14:val="none"/>
-        </w:rPr>
-        <w:t>Small K → largest relative gain (</w:t>
+        <w:jc w:val="both"/>
+        <w:rPr>
+          <w:rFonts w:ascii="Times New Roman" w:eastAsia="Times New Roman" w:hAnsi="Times New Roman" w:cs="Times New Roman"/>
+          <w:kern w:val="0"/>
+          <w14:ligatures w14:val="none"/>
+        </w:rPr>
+      </w:pPr>
+      <w:r>
+        <w:rPr>
+          <w:rFonts w:ascii="Times New Roman" w:eastAsia="Times New Roman" w:hAnsi="Times New Roman" w:cs="Times New Roman"/>
+          <w:kern w:val="0"/>
+          <w14:ligatures w14:val="none"/>
+        </w:rPr>
+        <w:t xml:space="preserve">To disentangle which </w:t>
       </w:r>
       <w:proofErr w:type="gramStart"/>
       <w:r>
@@ -5839,7 +6642,7 @@
           <w:kern w:val="0"/>
           <w14:ligatures w14:val="none"/>
         </w:rPr>
-        <w:t>Top-K</w:t>
+        <w:t>components</w:t>
       </w:r>
       <w:proofErr w:type="gramEnd"/>
       <w:r>
@@ -5848,45 +6651,502 @@
           <w:kern w:val="0"/>
           <w14:ligatures w14:val="none"/>
         </w:rPr>
-        <w:t xml:space="preserve"> truncation most critical).</w:t>
-      </w:r>
-    </w:p>
-    <w:p>
-      <w:pPr>
-        <w:numPr>
-          <w:ilvl w:val="0"/>
-          <w:numId w:val="5"/>
-        </w:numPr>
-        <w:spacing w:before="100" w:beforeAutospacing="1" w:after="100" w:afterAutospacing="1" w:line="240" w:lineRule="auto"/>
-        <w:rPr>
-          <w:rFonts w:ascii="Times New Roman" w:eastAsia="Times New Roman" w:hAnsi="Times New Roman" w:cs="Times New Roman"/>
-          <w:kern w:val="0"/>
-          <w14:ligatures w14:val="none"/>
-        </w:rPr>
-      </w:pPr>
-      <w:r>
-        <w:rPr>
-          <w:rFonts w:ascii="Times New Roman" w:eastAsia="Times New Roman" w:hAnsi="Times New Roman" w:cs="Times New Roman"/>
-          <w:kern w:val="0"/>
-          <w14:ligatures w14:val="none"/>
-        </w:rPr>
-        <w:t>Large N → more stable Monte-Carlo estimate, diminishing variance.</w:t>
-      </w:r>
-    </w:p>
-    <w:p>
-      <w:pPr>
-        <w:spacing w:before="100" w:beforeAutospacing="1" w:after="100" w:afterAutospacing="1" w:line="240" w:lineRule="auto"/>
-        <w:rPr>
-          <w:rFonts w:ascii="Times New Roman" w:eastAsia="Times New Roman" w:hAnsi="Times New Roman" w:cs="Times New Roman"/>
-          <w:kern w:val="0"/>
-          <w14:ligatures w14:val="none"/>
-        </w:rPr>
-      </w:pPr>
-    </w:p>
-    <w:p>
-      <w:pPr>
-        <w:spacing w:before="100" w:beforeAutospacing="1" w:after="100" w:afterAutospacing="1" w:line="240" w:lineRule="auto"/>
-        <w:outlineLvl w:val="2"/>
+        <w:t xml:space="preserve"> drive these gains, we conducted ablation and sensitivity studies. Removing the quantile-based weighting term and reducing SL@K toward a standard </w:t>
+      </w:r>
+      <w:proofErr w:type="spellStart"/>
+      <w:r>
+        <w:rPr>
+          <w:rFonts w:ascii="Times New Roman" w:eastAsia="Times New Roman" w:hAnsi="Times New Roman" w:cs="Times New Roman"/>
+          <w:kern w:val="0"/>
+          <w14:ligatures w14:val="none"/>
+        </w:rPr>
+        <w:t>softmax</w:t>
+      </w:r>
+      <w:proofErr w:type="spellEnd"/>
+      <w:r>
+        <w:rPr>
+          <w:rFonts w:ascii="Times New Roman" w:eastAsia="Times New Roman" w:hAnsi="Times New Roman" w:cs="Times New Roman"/>
+          <w:kern w:val="0"/>
+          <w14:ligatures w14:val="none"/>
+        </w:rPr>
+        <w:t xml:space="preserve">-like objective led to measurable drops in NDCG@K across models, indicating that the proximity weighting is not merely a </w:t>
+      </w:r>
+      <w:proofErr w:type="spellStart"/>
+      <w:r>
+        <w:rPr>
+          <w:rFonts w:ascii="Times New Roman" w:eastAsia="Times New Roman" w:hAnsi="Times New Roman" w:cs="Times New Roman"/>
+          <w:kern w:val="0"/>
+          <w14:ligatures w14:val="none"/>
+        </w:rPr>
+        <w:t>regularizer</w:t>
+      </w:r>
+      <w:proofErr w:type="spellEnd"/>
+      <w:r>
+        <w:rPr>
+          <w:rFonts w:ascii="Times New Roman" w:eastAsia="Times New Roman" w:hAnsi="Times New Roman" w:cs="Times New Roman"/>
+          <w:kern w:val="0"/>
+          <w14:ligatures w14:val="none"/>
+        </w:rPr>
+        <w:t xml:space="preserve"> but an essential mechanism for top-k calibration. Varying K revealed that improvements are most pronounced in the case where the K in SL@K and the K in NDCG@K or </w:t>
+      </w:r>
+      <w:proofErr w:type="spellStart"/>
+      <w:r>
+        <w:rPr>
+          <w:rFonts w:ascii="Times New Roman" w:eastAsia="Times New Roman" w:hAnsi="Times New Roman" w:cs="Times New Roman"/>
+          <w:kern w:val="0"/>
+          <w14:ligatures w14:val="none"/>
+        </w:rPr>
+        <w:t>Recall@K</w:t>
+      </w:r>
+      <w:proofErr w:type="spellEnd"/>
+      <w:r>
+        <w:rPr>
+          <w:rFonts w:ascii="Times New Roman" w:eastAsia="Times New Roman" w:hAnsi="Times New Roman" w:cs="Times New Roman"/>
+          <w:kern w:val="0"/>
+          <w14:ligatures w14:val="none"/>
+        </w:rPr>
+        <w:t xml:space="preserve"> is the same</w:t>
+      </w:r>
+      <w:r>
+        <w:rPr>
+          <w:rFonts w:ascii="Times New Roman" w:eastAsia="Times New Roman" w:hAnsi="Times New Roman" w:cs="Times New Roman"/>
+          <w:kern w:val="0"/>
+          <w14:ligatures w14:val="none"/>
+        </w:rPr>
+        <w:t>, which is demonstrated in figure 3</w:t>
+      </w:r>
+      <w:r>
+        <w:rPr>
+          <w:rFonts w:ascii="Times New Roman" w:eastAsia="Times New Roman" w:hAnsi="Times New Roman" w:cs="Times New Roman"/>
+          <w:kern w:val="0"/>
+          <w14:ligatures w14:val="none"/>
+        </w:rPr>
+        <w:t xml:space="preserve">. We also examined the number of sampled negatives used to estimate </w:t>
+      </w:r>
+      <m:oMath>
+        <m:sSubSup>
+          <m:sSubSupPr>
+            <m:ctrlPr>
+              <w:rPr>
+                <w:rFonts w:ascii="Cambria Math" w:eastAsia="Times New Roman" w:hAnsi="Cambria Math" w:cs="Times New Roman"/>
+                <w:i/>
+                <w:kern w:val="0"/>
+                <w14:ligatures w14:val="none"/>
+              </w:rPr>
+            </m:ctrlPr>
+          </m:sSubSupPr>
+          <m:e>
+            <m:r>
+              <w:rPr>
+                <w:rFonts w:ascii="Cambria Math" w:eastAsia="Times New Roman" w:hAnsi="Cambria Math" w:cs="Times New Roman"/>
+                <w:kern w:val="0"/>
+                <w14:ligatures w14:val="none"/>
+              </w:rPr>
+              <m:t>β</m:t>
+            </m:r>
+          </m:e>
+          <m:sub>
+            <m:r>
+              <w:rPr>
+                <w:rFonts w:ascii="Cambria Math" w:eastAsia="Times New Roman" w:hAnsi="Cambria Math" w:cs="Times New Roman"/>
+                <w:kern w:val="0"/>
+                <w14:ligatures w14:val="none"/>
+              </w:rPr>
+              <m:t>u</m:t>
+            </m:r>
+          </m:sub>
+          <m:sup>
+            <m:r>
+              <w:rPr>
+                <w:rFonts w:ascii="Cambria Math" w:eastAsia="Times New Roman" w:hAnsi="Cambria Math" w:cs="Times New Roman"/>
+                <w:kern w:val="0"/>
+                <w14:ligatures w14:val="none"/>
+              </w:rPr>
+              <m:t>k</m:t>
+            </m:r>
+          </m:sup>
+        </m:sSubSup>
+      </m:oMath>
+      <w:r>
+        <w:rPr>
+          <w:rFonts w:ascii="Times New Roman" w:eastAsia="Times New Roman" w:hAnsi="Times New Roman" w:cs="Times New Roman"/>
+          <w:kern w:val="0"/>
+          <w14:ligatures w14:val="none"/>
+        </w:rPr>
+        <w:t xml:space="preserve"> and found a familiar performance-compute trade off: increasing sample size stabilizes the Monte-Carlo quantile estimate and reduces metric variance across runs with somewhat higher computation per batch. </w:t>
+      </w:r>
+    </w:p>
+    <w:p>
+      <w:pPr>
+        <w:spacing w:before="100" w:beforeAutospacing="1" w:after="100" w:afterAutospacing="1" w:line="240" w:lineRule="auto"/>
+        <w:jc w:val="both"/>
+        <w:rPr>
+          <w:rFonts w:ascii="Times New Roman" w:eastAsia="Times New Roman" w:hAnsi="Times New Roman" w:cs="Times New Roman"/>
+          <w:kern w:val="0"/>
+          <w14:ligatures w14:val="none"/>
+        </w:rPr>
+      </w:pPr>
+    </w:p>
+    <w:tbl>
+      <w:tblPr>
+        <w:tblStyle w:val="ae"/>
+        <w:tblW w:w="0" w:type="auto"/>
+        <w:tblLook w:val="04A0" w:firstRow="1" w:lastRow="0" w:firstColumn="1" w:lastColumn="0" w:noHBand="0" w:noVBand="1"/>
+      </w:tblPr>
+      <w:tblGrid>
+        <w:gridCol w:w="2335"/>
+        <w:gridCol w:w="2335"/>
+        <w:gridCol w:w="2335"/>
+        <w:gridCol w:w="2335"/>
+      </w:tblGrid>
+      <w:tr>
+        <w:trPr>
+          <w:trHeight w:val="299"/>
+        </w:trPr>
+        <w:tc>
+          <w:tcPr>
+            <w:tcW w:w="2335" w:type="dxa"/>
+          </w:tcPr>
+          <w:p>
+            <w:pPr>
+              <w:spacing w:before="100" w:beforeAutospacing="1" w:after="100" w:afterAutospacing="1"/>
+              <w:jc w:val="both"/>
+              <w:rPr>
+                <w:rFonts w:ascii="Times New Roman" w:eastAsia="Times New Roman" w:hAnsi="Times New Roman" w:cs="Times New Roman"/>
+                <w:kern w:val="0"/>
+                <w14:ligatures w14:val="none"/>
+              </w:rPr>
+            </w:pPr>
+          </w:p>
+        </w:tc>
+        <w:tc>
+          <w:tcPr>
+            <w:tcW w:w="2335" w:type="dxa"/>
+          </w:tcPr>
+          <w:p>
+            <w:pPr>
+              <w:spacing w:before="100" w:beforeAutospacing="1" w:after="100" w:afterAutospacing="1"/>
+              <w:jc w:val="both"/>
+              <w:rPr>
+                <w:rFonts w:ascii="Times New Roman" w:eastAsia="Times New Roman" w:hAnsi="Times New Roman" w:cs="Times New Roman"/>
+                <w:kern w:val="0"/>
+                <w14:ligatures w14:val="none"/>
+              </w:rPr>
+            </w:pPr>
+            <w:r>
+              <w:rPr>
+                <w:rFonts w:ascii="Times New Roman" w:eastAsia="Times New Roman" w:hAnsi="Times New Roman" w:cs="Times New Roman"/>
+                <w:kern w:val="0"/>
+                <w14:ligatures w14:val="none"/>
+              </w:rPr>
+              <w:t>NCDG@5</w:t>
+            </w:r>
+          </w:p>
+        </w:tc>
+        <w:tc>
+          <w:tcPr>
+            <w:tcW w:w="2335" w:type="dxa"/>
+          </w:tcPr>
+          <w:p>
+            <w:pPr>
+              <w:spacing w:before="100" w:beforeAutospacing="1" w:after="100" w:afterAutospacing="1"/>
+              <w:jc w:val="both"/>
+              <w:rPr>
+                <w:rFonts w:ascii="Times New Roman" w:eastAsia="Times New Roman" w:hAnsi="Times New Roman" w:cs="Times New Roman"/>
+                <w:kern w:val="0"/>
+                <w14:ligatures w14:val="none"/>
+              </w:rPr>
+            </w:pPr>
+            <w:r>
+              <w:rPr>
+                <w:rFonts w:ascii="Times New Roman" w:eastAsia="Times New Roman" w:hAnsi="Times New Roman" w:cs="Times New Roman"/>
+                <w:kern w:val="0"/>
+                <w14:ligatures w14:val="none"/>
+              </w:rPr>
+              <w:t>NCDG@10</w:t>
+            </w:r>
+          </w:p>
+        </w:tc>
+        <w:tc>
+          <w:tcPr>
+            <w:tcW w:w="2335" w:type="dxa"/>
+          </w:tcPr>
+          <w:p>
+            <w:pPr>
+              <w:spacing w:before="100" w:beforeAutospacing="1" w:after="100" w:afterAutospacing="1"/>
+              <w:jc w:val="both"/>
+              <w:rPr>
+                <w:rFonts w:ascii="Times New Roman" w:eastAsia="Times New Roman" w:hAnsi="Times New Roman" w:cs="Times New Roman"/>
+                <w:kern w:val="0"/>
+                <w14:ligatures w14:val="none"/>
+              </w:rPr>
+            </w:pPr>
+            <w:r>
+              <w:rPr>
+                <w:rFonts w:ascii="Times New Roman" w:eastAsia="Times New Roman" w:hAnsi="Times New Roman" w:cs="Times New Roman"/>
+                <w:kern w:val="0"/>
+                <w14:ligatures w14:val="none"/>
+              </w:rPr>
+              <w:t>NCDG@20</w:t>
+            </w:r>
+          </w:p>
+        </w:tc>
+      </w:tr>
+      <w:tr>
+        <w:trPr>
+          <w:trHeight w:val="299"/>
+        </w:trPr>
+        <w:tc>
+          <w:tcPr>
+            <w:tcW w:w="2335" w:type="dxa"/>
+          </w:tcPr>
+          <w:p>
+            <w:pPr>
+              <w:spacing w:before="100" w:beforeAutospacing="1" w:after="100" w:afterAutospacing="1"/>
+              <w:jc w:val="both"/>
+              <w:rPr>
+                <w:rFonts w:ascii="Times New Roman" w:eastAsia="Times New Roman" w:hAnsi="Times New Roman" w:cs="Times New Roman"/>
+                <w:kern w:val="0"/>
+                <w14:ligatures w14:val="none"/>
+              </w:rPr>
+            </w:pPr>
+            <w:r>
+              <w:rPr>
+                <w:rFonts w:ascii="Times New Roman" w:eastAsia="Times New Roman" w:hAnsi="Times New Roman" w:cs="Times New Roman"/>
+                <w:kern w:val="0"/>
+                <w14:ligatures w14:val="none"/>
+              </w:rPr>
+              <w:t>SL@5</w:t>
+            </w:r>
+          </w:p>
+        </w:tc>
+        <w:tc>
+          <w:tcPr>
+            <w:tcW w:w="2335" w:type="dxa"/>
+          </w:tcPr>
+          <w:p>
+            <w:pPr>
+              <w:spacing w:before="100" w:beforeAutospacing="1" w:after="100" w:afterAutospacing="1"/>
+              <w:jc w:val="both"/>
+              <w:rPr>
+                <w:rFonts w:ascii="Times New Roman" w:eastAsia="Times New Roman" w:hAnsi="Times New Roman" w:cs="Times New Roman"/>
+                <w:kern w:val="0"/>
+                <w14:ligatures w14:val="none"/>
+              </w:rPr>
+            </w:pPr>
+          </w:p>
+        </w:tc>
+        <w:tc>
+          <w:tcPr>
+            <w:tcW w:w="2335" w:type="dxa"/>
+          </w:tcPr>
+          <w:p>
+            <w:pPr>
+              <w:spacing w:before="100" w:beforeAutospacing="1" w:after="100" w:afterAutospacing="1"/>
+              <w:jc w:val="both"/>
+              <w:rPr>
+                <w:rFonts w:ascii="Times New Roman" w:eastAsia="Times New Roman" w:hAnsi="Times New Roman" w:cs="Times New Roman"/>
+                <w:kern w:val="0"/>
+                <w14:ligatures w14:val="none"/>
+              </w:rPr>
+            </w:pPr>
+          </w:p>
+        </w:tc>
+        <w:tc>
+          <w:tcPr>
+            <w:tcW w:w="2335" w:type="dxa"/>
+          </w:tcPr>
+          <w:p>
+            <w:pPr>
+              <w:spacing w:before="100" w:beforeAutospacing="1" w:after="100" w:afterAutospacing="1"/>
+              <w:jc w:val="both"/>
+              <w:rPr>
+                <w:rFonts w:ascii="Times New Roman" w:eastAsia="Times New Roman" w:hAnsi="Times New Roman" w:cs="Times New Roman"/>
+                <w:kern w:val="0"/>
+                <w14:ligatures w14:val="none"/>
+              </w:rPr>
+            </w:pPr>
+          </w:p>
+        </w:tc>
+      </w:tr>
+      <w:tr>
+        <w:trPr>
+          <w:trHeight w:val="299"/>
+        </w:trPr>
+        <w:tc>
+          <w:tcPr>
+            <w:tcW w:w="2335" w:type="dxa"/>
+          </w:tcPr>
+          <w:p>
+            <w:pPr>
+              <w:spacing w:before="100" w:beforeAutospacing="1" w:after="100" w:afterAutospacing="1"/>
+              <w:jc w:val="both"/>
+              <w:rPr>
+                <w:rFonts w:ascii="Times New Roman" w:eastAsia="Times New Roman" w:hAnsi="Times New Roman" w:cs="Times New Roman"/>
+                <w:kern w:val="0"/>
+                <w14:ligatures w14:val="none"/>
+              </w:rPr>
+            </w:pPr>
+            <w:r>
+              <w:rPr>
+                <w:rFonts w:ascii="Times New Roman" w:eastAsia="Times New Roman" w:hAnsi="Times New Roman" w:cs="Times New Roman"/>
+                <w:kern w:val="0"/>
+                <w14:ligatures w14:val="none"/>
+              </w:rPr>
+              <w:t>SL@10</w:t>
+            </w:r>
+          </w:p>
+        </w:tc>
+        <w:tc>
+          <w:tcPr>
+            <w:tcW w:w="2335" w:type="dxa"/>
+          </w:tcPr>
+          <w:p>
+            <w:pPr>
+              <w:spacing w:before="100" w:beforeAutospacing="1" w:after="100" w:afterAutospacing="1"/>
+              <w:jc w:val="both"/>
+              <w:rPr>
+                <w:rFonts w:ascii="Times New Roman" w:eastAsia="Times New Roman" w:hAnsi="Times New Roman" w:cs="Times New Roman"/>
+                <w:kern w:val="0"/>
+                <w14:ligatures w14:val="none"/>
+              </w:rPr>
+            </w:pPr>
+          </w:p>
+        </w:tc>
+        <w:tc>
+          <w:tcPr>
+            <w:tcW w:w="2335" w:type="dxa"/>
+          </w:tcPr>
+          <w:p>
+            <w:pPr>
+              <w:spacing w:before="100" w:beforeAutospacing="1" w:after="100" w:afterAutospacing="1"/>
+              <w:jc w:val="both"/>
+              <w:rPr>
+                <w:rFonts w:ascii="Times New Roman" w:eastAsia="Times New Roman" w:hAnsi="Times New Roman" w:cs="Times New Roman"/>
+                <w:kern w:val="0"/>
+                <w14:ligatures w14:val="none"/>
+              </w:rPr>
+            </w:pPr>
+          </w:p>
+        </w:tc>
+        <w:tc>
+          <w:tcPr>
+            <w:tcW w:w="2335" w:type="dxa"/>
+          </w:tcPr>
+          <w:p>
+            <w:pPr>
+              <w:spacing w:before="100" w:beforeAutospacing="1" w:after="100" w:afterAutospacing="1"/>
+              <w:jc w:val="both"/>
+              <w:rPr>
+                <w:rFonts w:ascii="Times New Roman" w:eastAsia="Times New Roman" w:hAnsi="Times New Roman" w:cs="Times New Roman"/>
+                <w:kern w:val="0"/>
+                <w14:ligatures w14:val="none"/>
+              </w:rPr>
+            </w:pPr>
+          </w:p>
+        </w:tc>
+      </w:tr>
+      <w:tr>
+        <w:trPr>
+          <w:trHeight w:val="286"/>
+        </w:trPr>
+        <w:tc>
+          <w:tcPr>
+            <w:tcW w:w="2335" w:type="dxa"/>
+          </w:tcPr>
+          <w:p>
+            <w:pPr>
+              <w:spacing w:before="100" w:beforeAutospacing="1" w:after="100" w:afterAutospacing="1"/>
+              <w:jc w:val="both"/>
+              <w:rPr>
+                <w:rFonts w:ascii="Times New Roman" w:eastAsia="Times New Roman" w:hAnsi="Times New Roman" w:cs="Times New Roman"/>
+                <w:kern w:val="0"/>
+                <w14:ligatures w14:val="none"/>
+              </w:rPr>
+            </w:pPr>
+            <w:r>
+              <w:rPr>
+                <w:rFonts w:ascii="Times New Roman" w:eastAsia="Times New Roman" w:hAnsi="Times New Roman" w:cs="Times New Roman"/>
+                <w:kern w:val="0"/>
+                <w14:ligatures w14:val="none"/>
+              </w:rPr>
+              <w:t>SL@20</w:t>
+            </w:r>
+          </w:p>
+        </w:tc>
+        <w:tc>
+          <w:tcPr>
+            <w:tcW w:w="2335" w:type="dxa"/>
+          </w:tcPr>
+          <w:p>
+            <w:pPr>
+              <w:spacing w:before="100" w:beforeAutospacing="1" w:after="100" w:afterAutospacing="1"/>
+              <w:jc w:val="both"/>
+              <w:rPr>
+                <w:rFonts w:ascii="Times New Roman" w:eastAsia="Times New Roman" w:hAnsi="Times New Roman" w:cs="Times New Roman"/>
+                <w:kern w:val="0"/>
+                <w14:ligatures w14:val="none"/>
+              </w:rPr>
+            </w:pPr>
+          </w:p>
+        </w:tc>
+        <w:tc>
+          <w:tcPr>
+            <w:tcW w:w="2335" w:type="dxa"/>
+          </w:tcPr>
+          <w:p>
+            <w:pPr>
+              <w:spacing w:before="100" w:beforeAutospacing="1" w:after="100" w:afterAutospacing="1"/>
+              <w:jc w:val="both"/>
+              <w:rPr>
+                <w:rFonts w:ascii="Times New Roman" w:eastAsia="Times New Roman" w:hAnsi="Times New Roman" w:cs="Times New Roman"/>
+                <w:kern w:val="0"/>
+                <w14:ligatures w14:val="none"/>
+              </w:rPr>
+            </w:pPr>
+          </w:p>
+        </w:tc>
+        <w:tc>
+          <w:tcPr>
+            <w:tcW w:w="2335" w:type="dxa"/>
+          </w:tcPr>
+          <w:p>
+            <w:pPr>
+              <w:spacing w:before="100" w:beforeAutospacing="1" w:after="100" w:afterAutospacing="1"/>
+              <w:jc w:val="both"/>
+              <w:rPr>
+                <w:rFonts w:ascii="Times New Roman" w:eastAsia="Times New Roman" w:hAnsi="Times New Roman" w:cs="Times New Roman"/>
+                <w:kern w:val="0"/>
+                <w14:ligatures w14:val="none"/>
+              </w:rPr>
+            </w:pPr>
+          </w:p>
+        </w:tc>
+      </w:tr>
+    </w:tbl>
+    <w:p>
+      <w:pPr>
+        <w:spacing w:before="100" w:beforeAutospacing="1" w:after="100" w:afterAutospacing="1" w:line="240" w:lineRule="auto"/>
+        <w:jc w:val="center"/>
+        <w:rPr>
+          <w:rFonts w:ascii="Times New Roman" w:eastAsia="Times New Roman" w:hAnsi="Times New Roman" w:cs="Times New Roman"/>
+          <w:kern w:val="0"/>
+          <w14:ligatures w14:val="none"/>
+        </w:rPr>
+      </w:pPr>
+      <w:r>
+        <w:rPr>
+          <w:rFonts w:ascii="Times New Roman" w:eastAsia="Times New Roman" w:hAnsi="Times New Roman" w:cs="Times New Roman"/>
+          <w:kern w:val="0"/>
+          <w14:ligatures w14:val="none"/>
+        </w:rPr>
+        <w:t>Figure 3: Ablation and sensitivity results showing SL@K performs best when training K matches evaluation K (NDCG@5/10/20), with quantile-based weighting essential and negative-sample size trading compute for stability.</w:t>
+      </w:r>
+    </w:p>
+    <w:p>
+      <w:pPr>
+        <w:spacing w:before="100" w:beforeAutospacing="1" w:after="100" w:afterAutospacing="1" w:line="240" w:lineRule="auto"/>
+        <w:jc w:val="both"/>
         <w:rPr>
           <w:rFonts w:ascii="Times New Roman" w:eastAsia="Times New Roman" w:hAnsi="Times New Roman" w:cs="Times New Roman"/>
           <w:b/>
@@ -5897,7 +7157,6 @@
           <w14:ligatures w14:val="none"/>
         </w:rPr>
       </w:pPr>
-      <w:proofErr w:type="gramStart"/>
       <w:r>
         <w:rPr>
           <w:rFonts w:ascii="Times New Roman" w:eastAsia="Times New Roman" w:hAnsi="Times New Roman" w:cs="Times New Roman"/>
@@ -5908,9 +7167,8 @@
           <w:szCs w:val="27"/>
           <w14:ligatures w14:val="none"/>
         </w:rPr>
-        <w:t>5.4  Efficiency</w:t>
-      </w:r>
-      <w:proofErr w:type="gramEnd"/>
+        <w:t>5.4</w:t>
+      </w:r>
       <w:r>
         <w:rPr>
           <w:rFonts w:ascii="Times New Roman" w:eastAsia="Times New Roman" w:hAnsi="Times New Roman" w:cs="Times New Roman"/>
@@ -5921,35 +7179,26 @@
           <w:szCs w:val="27"/>
           <w14:ligatures w14:val="none"/>
         </w:rPr>
-        <w:t xml:space="preserve"> Analysis</w:t>
-      </w:r>
-    </w:p>
-    <w:p>
-      <w:pPr>
-        <w:spacing w:before="100" w:beforeAutospacing="1" w:after="100" w:afterAutospacing="1" w:line="240" w:lineRule="auto"/>
-        <w:rPr>
-          <w:rFonts w:ascii="Times New Roman" w:eastAsia="Times New Roman" w:hAnsi="Times New Roman" w:cs="Times New Roman"/>
-          <w:kern w:val="0"/>
-          <w14:ligatures w14:val="none"/>
-        </w:rPr>
-      </w:pPr>
-    </w:p>
-    <w:p>
-      <w:pPr>
-        <w:spacing w:before="100" w:beforeAutospacing="1" w:after="100" w:afterAutospacing="1" w:line="240" w:lineRule="auto"/>
-        <w:rPr>
-          <w:rFonts w:ascii="Times New Roman" w:eastAsia="Times New Roman" w:hAnsi="Times New Roman" w:cs="Times New Roman"/>
-          <w:kern w:val="0"/>
-          <w14:ligatures w14:val="none"/>
-        </w:rPr>
-      </w:pPr>
-      <w:r>
-        <w:rPr>
-          <w:rFonts w:ascii="Times New Roman" w:eastAsia="Times New Roman" w:hAnsi="Times New Roman" w:cs="Times New Roman"/>
-          <w:kern w:val="0"/>
-          <w14:ligatures w14:val="none"/>
-        </w:rPr>
-        <w:t xml:space="preserve">Compared with </w:t>
+        <w:t xml:space="preserve"> Efficiency Analysis</w:t>
+      </w:r>
+    </w:p>
+    <w:p>
+      <w:pPr>
+        <w:spacing w:before="100" w:beforeAutospacing="1" w:after="100" w:afterAutospacing="1" w:line="240" w:lineRule="auto"/>
+        <w:jc w:val="both"/>
+        <w:rPr>
+          <w:rFonts w:ascii="Times New Roman" w:eastAsia="Times New Roman" w:hAnsi="Times New Roman" w:cs="Times New Roman"/>
+          <w:kern w:val="0"/>
+          <w14:ligatures w14:val="none"/>
+        </w:rPr>
+      </w:pPr>
+      <w:r>
+        <w:rPr>
+          <w:rFonts w:ascii="Times New Roman" w:eastAsia="Times New Roman" w:hAnsi="Times New Roman" w:cs="Times New Roman"/>
+          <w:kern w:val="0"/>
+          <w14:ligatures w14:val="none"/>
+        </w:rPr>
+        <w:t xml:space="preserve">We also compared efficiency profiles relative to alternative top-k-aware approaches. </w:t>
       </w:r>
       <w:proofErr w:type="spellStart"/>
       <w:r>
@@ -5958,7 +7207,7 @@
           <w:kern w:val="0"/>
           <w14:ligatures w14:val="none"/>
         </w:rPr>
-        <w:t>LambdaLoss@K</w:t>
+        <w:t>Lambdaloss@K</w:t>
       </w:r>
       <w:proofErr w:type="spellEnd"/>
       <w:r>
@@ -5967,7 +7216,121 @@
           <w:kern w:val="0"/>
           <w14:ligatures w14:val="none"/>
         </w:rPr>
-        <w:t xml:space="preserve"> (requires full sort), SL@K maintains comparable training speed to SL while delivering higher </w:t>
+        <w:t>, for instance, introduces explicit position weighting but incurs sorting overhead that scales poorly with item count, while methods like SONG@K can suffer from long-tailed gradient on sparse data. In contrast, SL@K maintains a training-time foot</w:t>
+      </w:r>
+      <w:r>
+        <w:rPr>
+          <w:rFonts w:ascii="Times New Roman" w:eastAsia="Times New Roman" w:hAnsi="Times New Roman" w:cs="Times New Roman"/>
+          <w:kern w:val="0"/>
+          <w14:ligatures w14:val="none"/>
+        </w:rPr>
+        <w:t xml:space="preserve">print comparable to classic </w:t>
+      </w:r>
+      <w:proofErr w:type="spellStart"/>
+      <w:r>
+        <w:rPr>
+          <w:rFonts w:ascii="Times New Roman" w:eastAsia="Times New Roman" w:hAnsi="Times New Roman" w:cs="Times New Roman"/>
+          <w:kern w:val="0"/>
+          <w14:ligatures w14:val="none"/>
+        </w:rPr>
+        <w:t>softmax</w:t>
+      </w:r>
+      <w:proofErr w:type="spellEnd"/>
+      <w:r>
+        <w:rPr>
+          <w:rFonts w:ascii="Times New Roman" w:eastAsia="Times New Roman" w:hAnsi="Times New Roman" w:cs="Times New Roman"/>
+          <w:kern w:val="0"/>
+          <w14:ligatures w14:val="none"/>
+        </w:rPr>
+        <w:t xml:space="preserve"> by replacing global sorts with Monte-Carlo quantile estimates yet delivering reasonable </w:t>
+      </w:r>
+      <w:proofErr w:type="spellStart"/>
+      <w:r>
+        <w:rPr>
+          <w:rFonts w:ascii="Times New Roman" w:eastAsia="Times New Roman" w:hAnsi="Times New Roman" w:cs="Times New Roman"/>
+          <w:kern w:val="0"/>
+          <w14:ligatures w14:val="none"/>
+        </w:rPr>
+        <w:t>Recall@K</w:t>
+      </w:r>
+      <w:proofErr w:type="spellEnd"/>
+      <w:r>
+        <w:rPr>
+          <w:rFonts w:ascii="Times New Roman" w:eastAsia="Times New Roman" w:hAnsi="Times New Roman" w:cs="Times New Roman"/>
+          <w:kern w:val="0"/>
+          <w14:ligatures w14:val="none"/>
+        </w:rPr>
+        <w:t xml:space="preserve"> and NDCG@K performances. This puts SL@K in the position of a pragmatic surrogate: simple to implement in modern recommendation systems and targets the exact region of the rankings that evaluation emphasizes.</w:t>
+      </w:r>
+    </w:p>
+    <w:p>
+      <w:pPr>
+        <w:spacing w:before="100" w:beforeAutospacing="1" w:after="100" w:afterAutospacing="1" w:line="240" w:lineRule="auto"/>
+        <w:jc w:val="both"/>
+        <w:rPr>
+          <w:rFonts w:ascii="Times New Roman" w:eastAsia="Times New Roman" w:hAnsi="Times New Roman" w:cs="Times New Roman"/>
+          <w:b/>
+          <w:bCs/>
+          <w:kern w:val="0"/>
+          <w:sz w:val="27"/>
+          <w:szCs w:val="27"/>
+          <w14:ligatures w14:val="none"/>
+        </w:rPr>
+      </w:pPr>
+      <w:r>
+        <w:rPr>
+          <w:rFonts w:ascii="Times New Roman" w:eastAsia="Times New Roman" w:hAnsi="Times New Roman" w:cs="Times New Roman"/>
+          <w:b/>
+          <w:bCs/>
+          <w:kern w:val="0"/>
+          <w:sz w:val="27"/>
+          <w:szCs w:val="27"/>
+          <w14:ligatures w14:val="none"/>
+        </w:rPr>
+        <w:t>5.</w:t>
+      </w:r>
+      <w:r>
+        <w:rPr>
+          <w:rFonts w:ascii="Times New Roman" w:eastAsia="Times New Roman" w:hAnsi="Times New Roman" w:cs="Times New Roman"/>
+          <w:b/>
+          <w:bCs/>
+          <w:kern w:val="0"/>
+          <w:sz w:val="27"/>
+          <w:szCs w:val="27"/>
+          <w14:ligatures w14:val="none"/>
+        </w:rPr>
+        <w:t>5</w:t>
+      </w:r>
+      <w:r>
+        <w:rPr>
+          <w:rFonts w:ascii="Times New Roman" w:eastAsia="Times New Roman" w:hAnsi="Times New Roman" w:cs="Times New Roman"/>
+          <w:b/>
+          <w:bCs/>
+          <w:kern w:val="0"/>
+          <w:sz w:val="27"/>
+          <w:szCs w:val="27"/>
+          <w14:ligatures w14:val="none"/>
+        </w:rPr>
+        <w:t xml:space="preserve"> Main experiments replication</w:t>
+      </w:r>
+    </w:p>
+    <w:p>
+      <w:pPr>
+        <w:spacing w:before="100" w:beforeAutospacing="1" w:after="100" w:afterAutospacing="1" w:line="240" w:lineRule="auto"/>
+        <w:jc w:val="both"/>
+        <w:rPr>
+          <w:rFonts w:ascii="Times New Roman" w:eastAsia="Times New Roman" w:hAnsi="Times New Roman" w:cs="Times New Roman"/>
+          <w:kern w:val="0"/>
+          <w14:ligatures w14:val="none"/>
+        </w:rPr>
+      </w:pPr>
+      <w:r>
+        <w:rPr>
+          <w:rFonts w:ascii="Times New Roman" w:eastAsia="Times New Roman" w:hAnsi="Times New Roman" w:cs="Times New Roman"/>
+          <w:kern w:val="0"/>
+          <w14:ligatures w14:val="none"/>
+        </w:rPr>
+        <w:t xml:space="preserve">To replicate the paper’s main experiments across the four real-world datasets (Health, Electronic, Gowalla, Book), we follow their </w:t>
       </w:r>
       <w:proofErr w:type="gramStart"/>
       <w:r>
@@ -5985,7 +7348,607 @@
           <w:kern w:val="0"/>
           <w14:ligatures w14:val="none"/>
         </w:rPr>
-        <w:t xml:space="preserve"> metrics—confirming the advantage of quantile-based approximation.</w:t>
+        <w:t xml:space="preserve"> recommendation protocol with three backbones (MF, </w:t>
+      </w:r>
+      <w:proofErr w:type="spellStart"/>
+      <w:r>
+        <w:rPr>
+          <w:rFonts w:ascii="Times New Roman" w:eastAsia="Times New Roman" w:hAnsi="Times New Roman" w:cs="Times New Roman"/>
+          <w:kern w:val="0"/>
+          <w14:ligatures w14:val="none"/>
+        </w:rPr>
+        <w:t>LightGCN</w:t>
+      </w:r>
+      <w:proofErr w:type="spellEnd"/>
+      <w:r>
+        <w:rPr>
+          <w:rFonts w:ascii="Times New Roman" w:eastAsia="Times New Roman" w:hAnsi="Times New Roman" w:cs="Times New Roman"/>
+          <w:kern w:val="0"/>
+          <w14:ligatures w14:val="none"/>
+        </w:rPr>
+        <w:t xml:space="preserve">, </w:t>
+      </w:r>
+      <w:proofErr w:type="spellStart"/>
+      <w:r>
+        <w:rPr>
+          <w:rFonts w:ascii="Times New Roman" w:eastAsia="Times New Roman" w:hAnsi="Times New Roman" w:cs="Times New Roman"/>
+          <w:kern w:val="0"/>
+          <w14:ligatures w14:val="none"/>
+        </w:rPr>
+        <w:t>XSimGCL</w:t>
+      </w:r>
+      <w:proofErr w:type="spellEnd"/>
+      <w:r>
+        <w:rPr>
+          <w:rFonts w:ascii="Times New Roman" w:eastAsia="Times New Roman" w:hAnsi="Times New Roman" w:cs="Times New Roman"/>
+          <w:kern w:val="0"/>
+          <w14:ligatures w14:val="none"/>
+        </w:rPr>
+        <w:t>) and compare SL@K against</w:t>
+      </w:r>
+      <w:r>
+        <w:rPr>
+          <w:rFonts w:ascii="Times New Roman" w:eastAsia="Times New Roman" w:hAnsi="Times New Roman" w:cs="Times New Roman"/>
+          <w:kern w:val="0"/>
+          <w14:ligatures w14:val="none"/>
+        </w:rPr>
+        <w:t xml:space="preserve"> BPR and </w:t>
+      </w:r>
+      <w:proofErr w:type="spellStart"/>
+      <w:r>
+        <w:rPr>
+          <w:rFonts w:ascii="Times New Roman" w:eastAsia="Times New Roman" w:hAnsi="Times New Roman" w:cs="Times New Roman"/>
+          <w:kern w:val="0"/>
+          <w14:ligatures w14:val="none"/>
+        </w:rPr>
+        <w:t>Softmax</w:t>
+      </w:r>
+      <w:proofErr w:type="spellEnd"/>
+      <w:r>
+        <w:rPr>
+          <w:rFonts w:ascii="Times New Roman" w:eastAsia="Times New Roman" w:hAnsi="Times New Roman" w:cs="Times New Roman"/>
+          <w:kern w:val="0"/>
+          <w14:ligatures w14:val="none"/>
+        </w:rPr>
+        <w:t>. We preprocess each dataset under the 10-core filtering</w:t>
+      </w:r>
+      <w:r>
+        <w:rPr>
+          <w:rFonts w:ascii="Times New Roman" w:eastAsia="Times New Roman" w:hAnsi="Times New Roman" w:cs="Times New Roman"/>
+          <w:kern w:val="0"/>
+          <w14:ligatures w14:val="none"/>
+        </w:rPr>
+        <w:t xml:space="preserve"> and remove those low-quality interactions with ratings lower than 3. We </w:t>
+      </w:r>
+      <w:r>
+        <w:rPr>
+          <w:rFonts w:ascii="Times New Roman" w:eastAsia="Times New Roman" w:hAnsi="Times New Roman" w:cs="Times New Roman"/>
+          <w:kern w:val="0"/>
+          <w14:ligatures w14:val="none"/>
+        </w:rPr>
+        <w:t xml:space="preserve">split </w:t>
+      </w:r>
+      <w:r>
+        <w:rPr>
+          <w:rFonts w:ascii="Times New Roman" w:eastAsia="Times New Roman" w:hAnsi="Times New Roman" w:cs="Times New Roman"/>
+          <w:kern w:val="0"/>
+          <w14:ligatures w14:val="none"/>
+        </w:rPr>
+        <w:t>the dataset into 72</w:t>
+      </w:r>
+      <w:r>
+        <w:rPr>
+          <w:rFonts w:ascii="Times New Roman" w:eastAsia="Times New Roman" w:hAnsi="Times New Roman" w:cs="Times New Roman"/>
+          <w:kern w:val="0"/>
+          <w14:ligatures w14:val="none"/>
+        </w:rPr>
+        <w:t>/</w:t>
+      </w:r>
+      <w:r>
+        <w:rPr>
+          <w:rFonts w:ascii="Times New Roman" w:eastAsia="Times New Roman" w:hAnsi="Times New Roman" w:cs="Times New Roman"/>
+          <w:kern w:val="0"/>
+          <w14:ligatures w14:val="none"/>
+        </w:rPr>
+        <w:t>8</w:t>
+      </w:r>
+      <w:r>
+        <w:rPr>
+          <w:rFonts w:ascii="Times New Roman" w:eastAsia="Times New Roman" w:hAnsi="Times New Roman" w:cs="Times New Roman"/>
+          <w:kern w:val="0"/>
+          <w14:ligatures w14:val="none"/>
+        </w:rPr>
+        <w:t>/</w:t>
+      </w:r>
+      <w:r>
+        <w:rPr>
+          <w:rFonts w:ascii="Times New Roman" w:eastAsia="Times New Roman" w:hAnsi="Times New Roman" w:cs="Times New Roman"/>
+          <w:kern w:val="0"/>
+          <w14:ligatures w14:val="none"/>
+        </w:rPr>
+        <w:t>2</w:t>
+      </w:r>
+      <w:r>
+        <w:rPr>
+          <w:rFonts w:ascii="Times New Roman" w:eastAsia="Times New Roman" w:hAnsi="Times New Roman" w:cs="Times New Roman"/>
+          <w:kern w:val="0"/>
+          <w14:ligatures w14:val="none"/>
+        </w:rPr>
+        <w:t>0 for train/</w:t>
+      </w:r>
+      <w:proofErr w:type="spellStart"/>
+      <w:r>
+        <w:rPr>
+          <w:rFonts w:ascii="Times New Roman" w:eastAsia="Times New Roman" w:hAnsi="Times New Roman" w:cs="Times New Roman"/>
+          <w:kern w:val="0"/>
+          <w14:ligatures w14:val="none"/>
+        </w:rPr>
+        <w:t>val</w:t>
+      </w:r>
+      <w:proofErr w:type="spellEnd"/>
+      <w:r>
+        <w:rPr>
+          <w:rFonts w:ascii="Times New Roman" w:eastAsia="Times New Roman" w:hAnsi="Times New Roman" w:cs="Times New Roman"/>
+          <w:kern w:val="0"/>
+          <w14:ligatures w14:val="none"/>
+        </w:rPr>
+        <w:t>/test, train with uniform negative sampling (N=1000) and full-item evaluation, and report Recall@20 and NDCG@20 as primary metrics</w:t>
+      </w:r>
+      <w:r>
+        <w:rPr>
+          <w:rFonts w:ascii="Times New Roman" w:eastAsia="Times New Roman" w:hAnsi="Times New Roman" w:cs="Times New Roman" w:hint="eastAsia"/>
+          <w:kern w:val="0"/>
+          <w14:ligatures w14:val="none"/>
+        </w:rPr>
+        <w:t xml:space="preserve">. SL@K uses Monte Carlo quantile estimation with periodic updates, sigmoid weight temperature </w:t>
+      </w:r>
+      <m:oMath>
+        <m:sSub>
+          <m:sSubPr>
+            <m:ctrlPr>
+              <w:rPr>
+                <w:rFonts w:ascii="Cambria Math" w:eastAsia="Times New Roman" w:hAnsi="Cambria Math" w:cs="Times New Roman"/>
+                <w:i/>
+                <w:kern w:val="0"/>
+                <w14:ligatures w14:val="none"/>
+              </w:rPr>
+            </m:ctrlPr>
+          </m:sSubPr>
+          <m:e>
+            <m:r>
+              <w:rPr>
+                <w:rFonts w:ascii="Cambria Math" w:eastAsia="Times New Roman" w:hAnsi="Cambria Math" w:cs="Times New Roman"/>
+                <w:kern w:val="0"/>
+                <w14:ligatures w14:val="none"/>
+              </w:rPr>
+              <m:t>τ</m:t>
+            </m:r>
+          </m:e>
+          <m:sub>
+            <m:r>
+              <w:rPr>
+                <w:rFonts w:ascii="Cambria Math" w:eastAsia="Times New Roman" w:hAnsi="Cambria Math" w:cs="Times New Roman"/>
+                <w:kern w:val="0"/>
+                <w14:ligatures w14:val="none"/>
+              </w:rPr>
+              <m:t>w</m:t>
+            </m:r>
+          </m:sub>
+        </m:sSub>
+      </m:oMath>
+      <w:r>
+        <w:rPr>
+          <w:rFonts w:ascii="Times New Roman" w:eastAsia="Times New Roman" w:hAnsi="Times New Roman" w:cs="Times New Roman" w:hint="eastAsia"/>
+          <w:kern w:val="0"/>
+          <w14:ligatures w14:val="none"/>
+        </w:rPr>
+        <w:t xml:space="preserve"> and SL temperature </w:t>
+      </w:r>
+      <m:oMath>
+        <m:sSub>
+          <m:sSubPr>
+            <m:ctrlPr>
+              <w:rPr>
+                <w:rFonts w:ascii="Cambria Math" w:eastAsia="Times New Roman" w:hAnsi="Cambria Math" w:cs="Times New Roman"/>
+                <w:i/>
+                <w:kern w:val="0"/>
+                <w14:ligatures w14:val="none"/>
+              </w:rPr>
+            </m:ctrlPr>
+          </m:sSubPr>
+          <m:e>
+            <m:r>
+              <w:rPr>
+                <w:rFonts w:ascii="Cambria Math" w:eastAsia="Times New Roman" w:hAnsi="Cambria Math" w:cs="Times New Roman"/>
+                <w:kern w:val="0"/>
+                <w14:ligatures w14:val="none"/>
+              </w:rPr>
+              <m:t>τ</m:t>
+            </m:r>
+          </m:e>
+          <m:sub>
+            <m:r>
+              <w:rPr>
+                <w:rFonts w:ascii="Cambria Math" w:eastAsia="Times New Roman" w:hAnsi="Cambria Math" w:cs="Times New Roman"/>
+                <w:kern w:val="0"/>
+                <w14:ligatures w14:val="none"/>
+              </w:rPr>
+              <m:t>d</m:t>
+            </m:r>
+          </m:sub>
+        </m:sSub>
+      </m:oMath>
+      <w:r>
+        <w:rPr>
+          <w:rFonts w:ascii="Times New Roman" w:eastAsia="Times New Roman" w:hAnsi="Times New Roman" w:cs="Times New Roman" w:hint="eastAsia"/>
+          <w:kern w:val="0"/>
+          <w14:ligatures w14:val="none"/>
+        </w:rPr>
+        <w:t xml:space="preserve"> matched to the optimal SL setting.</w:t>
+      </w:r>
+    </w:p>
+    <w:tbl>
+      <w:tblPr>
+        <w:tblStyle w:val="ae"/>
+        <w:tblW w:w="0" w:type="auto"/>
+        <w:tblLook w:val="04A0" w:firstRow="1" w:lastRow="0" w:firstColumn="1" w:lastColumn="0" w:noHBand="0" w:noVBand="1"/>
+      </w:tblPr>
+      <w:tblGrid>
+        <w:gridCol w:w="1845"/>
+        <w:gridCol w:w="1876"/>
+        <w:gridCol w:w="1876"/>
+        <w:gridCol w:w="1876"/>
+        <w:gridCol w:w="1877"/>
+      </w:tblGrid>
+      <w:tr>
+        <w:trPr>
+          <w:trHeight w:val="299"/>
+        </w:trPr>
+        <w:tc>
+          <w:tcPr>
+            <w:tcW w:w="1845" w:type="dxa"/>
+          </w:tcPr>
+          <w:p>
+            <w:pPr>
+              <w:spacing w:before="100" w:beforeAutospacing="1" w:after="100" w:afterAutospacing="1"/>
+              <w:jc w:val="both"/>
+              <w:rPr>
+                <w:rFonts w:ascii="Times New Roman" w:eastAsia="Times New Roman" w:hAnsi="Times New Roman" w:cs="Times New Roman"/>
+                <w:kern w:val="0"/>
+                <w14:ligatures w14:val="none"/>
+              </w:rPr>
+            </w:pPr>
+          </w:p>
+        </w:tc>
+        <w:tc>
+          <w:tcPr>
+            <w:tcW w:w="1876" w:type="dxa"/>
+          </w:tcPr>
+          <w:p>
+            <w:pPr>
+              <w:spacing w:before="100" w:beforeAutospacing="1" w:after="100" w:afterAutospacing="1"/>
+              <w:jc w:val="both"/>
+              <w:rPr>
+                <w:rFonts w:ascii="Times New Roman" w:eastAsia="Times New Roman" w:hAnsi="Times New Roman" w:cs="Times New Roman"/>
+                <w:kern w:val="0"/>
+                <w14:ligatures w14:val="none"/>
+              </w:rPr>
+            </w:pPr>
+            <w:r>
+              <w:rPr>
+                <w:rFonts w:ascii="Times New Roman" w:eastAsia="Times New Roman" w:hAnsi="Times New Roman" w:cs="Times New Roman"/>
+                <w:kern w:val="0"/>
+                <w14:ligatures w14:val="none"/>
+              </w:rPr>
+              <w:t>Health</w:t>
+            </w:r>
+          </w:p>
+        </w:tc>
+        <w:tc>
+          <w:tcPr>
+            <w:tcW w:w="1876" w:type="dxa"/>
+          </w:tcPr>
+          <w:p>
+            <w:pPr>
+              <w:spacing w:before="100" w:beforeAutospacing="1" w:after="100" w:afterAutospacing="1"/>
+              <w:jc w:val="both"/>
+              <w:rPr>
+                <w:rFonts w:ascii="Times New Roman" w:eastAsia="Times New Roman" w:hAnsi="Times New Roman" w:cs="Times New Roman"/>
+                <w:kern w:val="0"/>
+                <w14:ligatures w14:val="none"/>
+              </w:rPr>
+            </w:pPr>
+            <w:r>
+              <w:rPr>
+                <w:rFonts w:ascii="Times New Roman" w:eastAsia="Times New Roman" w:hAnsi="Times New Roman" w:cs="Times New Roman"/>
+                <w:kern w:val="0"/>
+                <w14:ligatures w14:val="none"/>
+              </w:rPr>
+              <w:t>Electronic</w:t>
+            </w:r>
+          </w:p>
+        </w:tc>
+        <w:tc>
+          <w:tcPr>
+            <w:tcW w:w="1876" w:type="dxa"/>
+          </w:tcPr>
+          <w:p>
+            <w:pPr>
+              <w:spacing w:before="100" w:beforeAutospacing="1" w:after="100" w:afterAutospacing="1"/>
+              <w:jc w:val="both"/>
+              <w:rPr>
+                <w:rFonts w:ascii="Times New Roman" w:eastAsia="Times New Roman" w:hAnsi="Times New Roman" w:cs="Times New Roman"/>
+                <w:kern w:val="0"/>
+                <w14:ligatures w14:val="none"/>
+              </w:rPr>
+            </w:pPr>
+            <w:r>
+              <w:rPr>
+                <w:rFonts w:ascii="Times New Roman" w:eastAsia="Times New Roman" w:hAnsi="Times New Roman" w:cs="Times New Roman"/>
+                <w:kern w:val="0"/>
+                <w14:ligatures w14:val="none"/>
+              </w:rPr>
+              <w:t>Gowalla</w:t>
+            </w:r>
+          </w:p>
+        </w:tc>
+        <w:tc>
+          <w:tcPr>
+            <w:tcW w:w="1877" w:type="dxa"/>
+          </w:tcPr>
+          <w:p>
+            <w:pPr>
+              <w:spacing w:before="100" w:beforeAutospacing="1" w:after="100" w:afterAutospacing="1"/>
+              <w:jc w:val="both"/>
+              <w:rPr>
+                <w:rFonts w:ascii="Times New Roman" w:eastAsia="Times New Roman" w:hAnsi="Times New Roman" w:cs="Times New Roman"/>
+                <w:kern w:val="0"/>
+                <w14:ligatures w14:val="none"/>
+              </w:rPr>
+            </w:pPr>
+            <w:r>
+              <w:rPr>
+                <w:rFonts w:ascii="Times New Roman" w:eastAsia="Times New Roman" w:hAnsi="Times New Roman" w:cs="Times New Roman"/>
+                <w:kern w:val="0"/>
+                <w14:ligatures w14:val="none"/>
+              </w:rPr>
+              <w:t>Book</w:t>
+            </w:r>
+          </w:p>
+        </w:tc>
+      </w:tr>
+      <w:tr>
+        <w:trPr>
+          <w:trHeight w:val="299"/>
+        </w:trPr>
+        <w:tc>
+          <w:tcPr>
+            <w:tcW w:w="1845" w:type="dxa"/>
+          </w:tcPr>
+          <w:p>
+            <w:pPr>
+              <w:spacing w:before="100" w:beforeAutospacing="1" w:after="100" w:afterAutospacing="1"/>
+              <w:jc w:val="both"/>
+              <w:rPr>
+                <w:rFonts w:ascii="Times New Roman" w:eastAsia="Times New Roman" w:hAnsi="Times New Roman" w:cs="Times New Roman"/>
+                <w:kern w:val="0"/>
+                <w14:ligatures w14:val="none"/>
+              </w:rPr>
+            </w:pPr>
+            <w:r>
+              <w:rPr>
+                <w:rFonts w:ascii="Times New Roman" w:eastAsia="Times New Roman" w:hAnsi="Times New Roman" w:cs="Times New Roman"/>
+                <w:kern w:val="0"/>
+                <w14:ligatures w14:val="none"/>
+              </w:rPr>
+              <w:t>Recall@20</w:t>
+            </w:r>
+          </w:p>
+        </w:tc>
+        <w:tc>
+          <w:tcPr>
+            <w:tcW w:w="1876" w:type="dxa"/>
+          </w:tcPr>
+          <w:p>
+            <w:pPr>
+              <w:spacing w:before="100" w:beforeAutospacing="1" w:after="100" w:afterAutospacing="1"/>
+              <w:jc w:val="both"/>
+              <w:rPr>
+                <w:rFonts w:ascii="Times New Roman" w:eastAsia="Times New Roman" w:hAnsi="Times New Roman" w:cs="Times New Roman"/>
+                <w:kern w:val="0"/>
+                <w14:ligatures w14:val="none"/>
+              </w:rPr>
+            </w:pPr>
+          </w:p>
+        </w:tc>
+        <w:tc>
+          <w:tcPr>
+            <w:tcW w:w="1876" w:type="dxa"/>
+          </w:tcPr>
+          <w:p>
+            <w:pPr>
+              <w:spacing w:before="100" w:beforeAutospacing="1" w:after="100" w:afterAutospacing="1"/>
+              <w:jc w:val="both"/>
+              <w:rPr>
+                <w:rFonts w:ascii="Times New Roman" w:eastAsia="Times New Roman" w:hAnsi="Times New Roman" w:cs="Times New Roman"/>
+                <w:kern w:val="0"/>
+                <w14:ligatures w14:val="none"/>
+              </w:rPr>
+            </w:pPr>
+          </w:p>
+        </w:tc>
+        <w:tc>
+          <w:tcPr>
+            <w:tcW w:w="1876" w:type="dxa"/>
+          </w:tcPr>
+          <w:p>
+            <w:pPr>
+              <w:spacing w:before="100" w:beforeAutospacing="1" w:after="100" w:afterAutospacing="1"/>
+              <w:jc w:val="both"/>
+              <w:rPr>
+                <w:rFonts w:ascii="Times New Roman" w:eastAsia="Times New Roman" w:hAnsi="Times New Roman" w:cs="Times New Roman"/>
+                <w:kern w:val="0"/>
+                <w14:ligatures w14:val="none"/>
+              </w:rPr>
+            </w:pPr>
+          </w:p>
+        </w:tc>
+        <w:tc>
+          <w:tcPr>
+            <w:tcW w:w="1877" w:type="dxa"/>
+          </w:tcPr>
+          <w:p>
+            <w:pPr>
+              <w:spacing w:before="100" w:beforeAutospacing="1" w:after="100" w:afterAutospacing="1"/>
+              <w:jc w:val="both"/>
+              <w:rPr>
+                <w:rFonts w:ascii="Times New Roman" w:eastAsia="Times New Roman" w:hAnsi="Times New Roman" w:cs="Times New Roman"/>
+                <w:kern w:val="0"/>
+                <w14:ligatures w14:val="none"/>
+              </w:rPr>
+            </w:pPr>
+          </w:p>
+        </w:tc>
+      </w:tr>
+      <w:tr>
+        <w:trPr>
+          <w:trHeight w:val="299"/>
+        </w:trPr>
+        <w:tc>
+          <w:tcPr>
+            <w:tcW w:w="1845" w:type="dxa"/>
+          </w:tcPr>
+          <w:p>
+            <w:pPr>
+              <w:spacing w:before="100" w:beforeAutospacing="1" w:after="100" w:afterAutospacing="1"/>
+              <w:jc w:val="both"/>
+              <w:rPr>
+                <w:rFonts w:ascii="Times New Roman" w:eastAsia="Times New Roman" w:hAnsi="Times New Roman" w:cs="Times New Roman"/>
+                <w:kern w:val="0"/>
+                <w14:ligatures w14:val="none"/>
+              </w:rPr>
+            </w:pPr>
+            <w:r>
+              <w:rPr>
+                <w:rFonts w:ascii="Times New Roman" w:eastAsia="Times New Roman" w:hAnsi="Times New Roman" w:cs="Times New Roman"/>
+                <w:kern w:val="0"/>
+                <w14:ligatures w14:val="none"/>
+              </w:rPr>
+              <w:t>NDCG@20</w:t>
+            </w:r>
+          </w:p>
+        </w:tc>
+        <w:tc>
+          <w:tcPr>
+            <w:tcW w:w="1876" w:type="dxa"/>
+          </w:tcPr>
+          <w:p>
+            <w:pPr>
+              <w:spacing w:before="100" w:beforeAutospacing="1" w:after="100" w:afterAutospacing="1"/>
+              <w:jc w:val="both"/>
+              <w:rPr>
+                <w:rFonts w:ascii="Times New Roman" w:eastAsia="Times New Roman" w:hAnsi="Times New Roman" w:cs="Times New Roman"/>
+                <w:kern w:val="0"/>
+                <w14:ligatures w14:val="none"/>
+              </w:rPr>
+            </w:pPr>
+          </w:p>
+        </w:tc>
+        <w:tc>
+          <w:tcPr>
+            <w:tcW w:w="1876" w:type="dxa"/>
+          </w:tcPr>
+          <w:p>
+            <w:pPr>
+              <w:spacing w:before="100" w:beforeAutospacing="1" w:after="100" w:afterAutospacing="1"/>
+              <w:jc w:val="both"/>
+              <w:rPr>
+                <w:rFonts w:ascii="Times New Roman" w:eastAsia="Times New Roman" w:hAnsi="Times New Roman" w:cs="Times New Roman"/>
+                <w:kern w:val="0"/>
+                <w14:ligatures w14:val="none"/>
+              </w:rPr>
+            </w:pPr>
+          </w:p>
+        </w:tc>
+        <w:tc>
+          <w:tcPr>
+            <w:tcW w:w="1876" w:type="dxa"/>
+          </w:tcPr>
+          <w:p>
+            <w:pPr>
+              <w:spacing w:before="100" w:beforeAutospacing="1" w:after="100" w:afterAutospacing="1"/>
+              <w:jc w:val="both"/>
+              <w:rPr>
+                <w:rFonts w:ascii="Times New Roman" w:eastAsia="Times New Roman" w:hAnsi="Times New Roman" w:cs="Times New Roman"/>
+                <w:kern w:val="0"/>
+                <w14:ligatures w14:val="none"/>
+              </w:rPr>
+            </w:pPr>
+          </w:p>
+        </w:tc>
+        <w:tc>
+          <w:tcPr>
+            <w:tcW w:w="1877" w:type="dxa"/>
+          </w:tcPr>
+          <w:p>
+            <w:pPr>
+              <w:spacing w:before="100" w:beforeAutospacing="1" w:after="100" w:afterAutospacing="1"/>
+              <w:jc w:val="both"/>
+              <w:rPr>
+                <w:rFonts w:ascii="Times New Roman" w:eastAsia="Times New Roman" w:hAnsi="Times New Roman" w:cs="Times New Roman"/>
+                <w:kern w:val="0"/>
+                <w14:ligatures w14:val="none"/>
+              </w:rPr>
+            </w:pPr>
+          </w:p>
+        </w:tc>
+      </w:tr>
+    </w:tbl>
+    <w:p>
+      <w:pPr>
+        <w:spacing w:before="100" w:beforeAutospacing="1" w:after="100" w:afterAutospacing="1" w:line="240" w:lineRule="auto"/>
+        <w:jc w:val="both"/>
+        <w:rPr>
+          <w:rFonts w:ascii="Times New Roman" w:eastAsia="Times New Roman" w:hAnsi="Times New Roman" w:cs="Times New Roman"/>
+          <w:kern w:val="0"/>
+          <w14:ligatures w14:val="none"/>
+        </w:rPr>
+      </w:pPr>
+    </w:p>
+    <w:p>
+      <w:pPr>
+        <w:spacing w:before="100" w:beforeAutospacing="1" w:after="100" w:afterAutospacing="1" w:line="240" w:lineRule="auto"/>
+        <w:rPr>
+          <w:rFonts w:ascii="Times New Roman" w:eastAsia="Times New Roman" w:hAnsi="Times New Roman" w:cs="Times New Roman"/>
+          <w:kern w:val="0"/>
+          <w14:ligatures w14:val="none"/>
+        </w:rPr>
+      </w:pPr>
+      <w:r>
+        <w:rPr>
+          <w:rFonts w:ascii="Times New Roman" w:eastAsia="Times New Roman" w:hAnsi="Times New Roman" w:cs="Times New Roman"/>
+          <w:kern w:val="0"/>
+          <w14:ligatures w14:val="none"/>
+        </w:rPr>
+        <w:t xml:space="preserve">Taken together, these experiments demonstrate that SL@K delivers consistent, reproducible improvements on top-k metrics in accordance with the paper that is simple enough to implement. The synthetic results validate the quantile estimator and show some per-step advantages, the </w:t>
+      </w:r>
+      <w:proofErr w:type="spellStart"/>
+      <w:r>
+        <w:rPr>
+          <w:rFonts w:ascii="Times New Roman" w:eastAsia="Times New Roman" w:hAnsi="Times New Roman" w:cs="Times New Roman"/>
+          <w:kern w:val="0"/>
+          <w14:ligatures w14:val="none"/>
+        </w:rPr>
+        <w:t>MovieLens</w:t>
+      </w:r>
+      <w:proofErr w:type="spellEnd"/>
+      <w:r>
+        <w:rPr>
+          <w:rFonts w:ascii="Times New Roman" w:eastAsia="Times New Roman" w:hAnsi="Times New Roman" w:cs="Times New Roman"/>
+          <w:kern w:val="0"/>
+          <w14:ligatures w14:val="none"/>
+        </w:rPr>
+        <w:t xml:space="preserve"> study confirms performance gains under realistic conditions, and the ablation isolates the necessity of quantile-based weighting. </w:t>
       </w:r>
     </w:p>
     <w:p>
@@ -6023,6 +7986,7 @@
           <w:szCs w:val="36"/>
           <w14:ligatures w14:val="none"/>
         </w:rPr>
+        <w:lastRenderedPageBreak/>
         <w:t>6  Reproducibility</w:t>
       </w:r>
       <w:proofErr w:type="gramEnd"/>
@@ -6074,25 +8038,7 @@
           <w:kern w:val="0"/>
           <w14:ligatures w14:val="none"/>
         </w:rPr>
-        <w:t xml:space="preserve"> Python 3.13, </w:t>
-      </w:r>
-      <w:proofErr w:type="spellStart"/>
-      <w:r>
-        <w:rPr>
-          <w:rFonts w:ascii="Times New Roman" w:eastAsia="Times New Roman" w:hAnsi="Times New Roman" w:cs="Times New Roman"/>
-          <w:kern w:val="0"/>
-          <w14:ligatures w14:val="none"/>
-        </w:rPr>
-        <w:t>PyTorch</w:t>
-      </w:r>
-      <w:proofErr w:type="spellEnd"/>
-      <w:r>
-        <w:rPr>
-          <w:rFonts w:ascii="Times New Roman" w:eastAsia="Times New Roman" w:hAnsi="Times New Roman" w:cs="Times New Roman"/>
-          <w:kern w:val="0"/>
-          <w14:ligatures w14:val="none"/>
-        </w:rPr>
-        <w:t xml:space="preserve"> 2 +, NumPy, pandas, scikit-learn, </w:t>
+        <w:t xml:space="preserve"> Python 3.13, PyTorch 2 +, NumPy, pandas, scikit-learn, </w:t>
       </w:r>
       <w:proofErr w:type="spellStart"/>
       <w:r>
@@ -6418,7 +8364,29 @@
           <w:szCs w:val="20"/>
           <w14:ligatures w14:val="none"/>
         </w:rPr>
-        <w:t># 2.  Download MovieLens 100K</w:t>
+        <w:t xml:space="preserve"># 2.  Download </w:t>
+      </w:r>
+      <w:proofErr w:type="spellStart"/>
+      <w:r>
+        <w:rPr>
+          <w:rFonts w:ascii="Courier New" w:eastAsia="Times New Roman" w:hAnsi="Courier New" w:cs="Courier New"/>
+          <w:kern w:val="0"/>
+          <w:sz w:val="20"/>
+          <w:szCs w:val="20"/>
+          <w14:ligatures w14:val="none"/>
+        </w:rPr>
+        <w:t>MovieLens</w:t>
+      </w:r>
+      <w:proofErr w:type="spellEnd"/>
+      <w:r>
+        <w:rPr>
+          <w:rFonts w:ascii="Courier New" w:eastAsia="Times New Roman" w:hAnsi="Courier New" w:cs="Courier New"/>
+          <w:kern w:val="0"/>
+          <w:sz w:val="20"/>
+          <w:szCs w:val="20"/>
+          <w14:ligatures w14:val="none"/>
+        </w:rPr>
+        <w:t xml:space="preserve"> 100K</w:t>
       </w:r>
     </w:p>
     <w:p>
@@ -6846,7 +8814,6 @@
           <w:szCs w:val="20"/>
           <w14:ligatures w14:val="none"/>
         </w:rPr>
-        <w:lastRenderedPageBreak/>
         <w:t xml:space="preserve">  loss: </w:t>
       </w:r>
       <w:proofErr w:type="spellStart"/>
@@ -7659,6 +9626,7 @@
           <w:kern w:val="0"/>
           <w14:ligatures w14:val="none"/>
         </w:rPr>
+        <w:lastRenderedPageBreak/>
         <w:t>Simplified pipeline:</w:t>
       </w:r>
       <w:r>
@@ -7794,16 +9762,18 @@
           <w:kern w:val="0"/>
           <w14:ligatures w14:val="none"/>
         </w:rPr>
-        <w:t xml:space="preserve">We built an independent, minimal, and fully reproducible </w:t>
+        <w:t xml:space="preserve">We built an independent, minimal, and fully reproducible PyTorch implementation of </w:t>
       </w:r>
       <w:proofErr w:type="spellStart"/>
       <w:r>
         <w:rPr>
           <w:rFonts w:ascii="Times New Roman" w:eastAsia="Times New Roman" w:hAnsi="Times New Roman" w:cs="Times New Roman"/>
-          <w:kern w:val="0"/>
-          <w14:ligatures w14:val="none"/>
-        </w:rPr>
-        <w:t>PyTorch</w:t>
+          <w:b/>
+          <w:bCs/>
+          <w:kern w:val="0"/>
+          <w14:ligatures w14:val="none"/>
+        </w:rPr>
+        <w:t>SoftmaxLoss@K</w:t>
       </w:r>
       <w:proofErr w:type="spellEnd"/>
       <w:r>
@@ -7812,18 +9782,52 @@
           <w:kern w:val="0"/>
           <w14:ligatures w14:val="none"/>
         </w:rPr>
-        <w:t xml:space="preserve"> implementation of </w:t>
+        <w:t xml:space="preserve">, validating its effectiveness for </w:t>
+      </w:r>
+      <w:proofErr w:type="gramStart"/>
+      <w:r>
+        <w:rPr>
+          <w:rFonts w:ascii="Times New Roman" w:eastAsia="Times New Roman" w:hAnsi="Times New Roman" w:cs="Times New Roman"/>
+          <w:kern w:val="0"/>
+          <w14:ligatures w14:val="none"/>
+        </w:rPr>
+        <w:t>Top-K</w:t>
+      </w:r>
+      <w:proofErr w:type="gramEnd"/>
+      <w:r>
+        <w:rPr>
+          <w:rFonts w:ascii="Times New Roman" w:eastAsia="Times New Roman" w:hAnsi="Times New Roman" w:cs="Times New Roman"/>
+          <w:kern w:val="0"/>
+          <w14:ligatures w14:val="none"/>
+        </w:rPr>
+        <w:t xml:space="preserve"> metric optimization in recommender systems.</w:t>
+      </w:r>
+    </w:p>
+    <w:p>
+      <w:pPr>
+        <w:spacing w:before="100" w:beforeAutospacing="1" w:after="100" w:afterAutospacing="1" w:line="240" w:lineRule="auto"/>
+        <w:rPr>
+          <w:rFonts w:ascii="Times New Roman" w:eastAsia="Times New Roman" w:hAnsi="Times New Roman" w:cs="Times New Roman"/>
+          <w:kern w:val="0"/>
+          <w14:ligatures w14:val="none"/>
+        </w:rPr>
+      </w:pPr>
+      <w:r>
+        <w:rPr>
+          <w:rFonts w:ascii="Times New Roman" w:eastAsia="Times New Roman" w:hAnsi="Times New Roman" w:cs="Times New Roman"/>
+          <w:kern w:val="0"/>
+          <w14:ligatures w14:val="none"/>
+        </w:rPr>
+        <w:t xml:space="preserve">Through synthetic and </w:t>
       </w:r>
       <w:proofErr w:type="spellStart"/>
       <w:r>
         <w:rPr>
           <w:rFonts w:ascii="Times New Roman" w:eastAsia="Times New Roman" w:hAnsi="Times New Roman" w:cs="Times New Roman"/>
-          <w:b/>
-          <w:bCs/>
-          <w:kern w:val="0"/>
-          <w14:ligatures w14:val="none"/>
-        </w:rPr>
-        <w:t>SoftmaxLoss@K</w:t>
+          <w:kern w:val="0"/>
+          <w14:ligatures w14:val="none"/>
+        </w:rPr>
+        <w:t>MovieLens</w:t>
       </w:r>
       <w:proofErr w:type="spellEnd"/>
       <w:r>
@@ -7832,43 +9836,7 @@
           <w:kern w:val="0"/>
           <w14:ligatures w14:val="none"/>
         </w:rPr>
-        <w:t xml:space="preserve">, validating its effectiveness for </w:t>
-      </w:r>
-      <w:proofErr w:type="gramStart"/>
-      <w:r>
-        <w:rPr>
-          <w:rFonts w:ascii="Times New Roman" w:eastAsia="Times New Roman" w:hAnsi="Times New Roman" w:cs="Times New Roman"/>
-          <w:kern w:val="0"/>
-          <w14:ligatures w14:val="none"/>
-        </w:rPr>
-        <w:t>Top-K</w:t>
-      </w:r>
-      <w:proofErr w:type="gramEnd"/>
-      <w:r>
-        <w:rPr>
-          <w:rFonts w:ascii="Times New Roman" w:eastAsia="Times New Roman" w:hAnsi="Times New Roman" w:cs="Times New Roman"/>
-          <w:kern w:val="0"/>
-          <w14:ligatures w14:val="none"/>
-        </w:rPr>
-        <w:t xml:space="preserve"> metric optimization in recommender systems.</w:t>
-      </w:r>
-    </w:p>
-    <w:p>
-      <w:pPr>
-        <w:spacing w:before="100" w:beforeAutospacing="1" w:after="100" w:afterAutospacing="1" w:line="240" w:lineRule="auto"/>
-        <w:rPr>
-          <w:rFonts w:ascii="Times New Roman" w:eastAsia="Times New Roman" w:hAnsi="Times New Roman" w:cs="Times New Roman"/>
-          <w:kern w:val="0"/>
-          <w14:ligatures w14:val="none"/>
-        </w:rPr>
-      </w:pPr>
-      <w:r>
-        <w:rPr>
-          <w:rFonts w:ascii="Times New Roman" w:eastAsia="Times New Roman" w:hAnsi="Times New Roman" w:cs="Times New Roman"/>
-          <w:kern w:val="0"/>
-          <w14:ligatures w14:val="none"/>
-        </w:rPr>
-        <w:t xml:space="preserve">Through synthetic and MovieLens experiments, SL@K consistently outperformed classical BPR and </w:t>
+        <w:t xml:space="preserve"> experiments, SL@K consistently outperformed classical BPR and </w:t>
       </w:r>
       <w:proofErr w:type="spellStart"/>
       <w:r>
@@ -7922,7 +9890,6 @@
           <w:kern w:val="0"/>
           <w14:ligatures w14:val="none"/>
         </w:rPr>
-        <w:lastRenderedPageBreak/>
         <w:t>The project provides a clean educational reference for metric-aware loss design and lays a foundation for future extensions toward larger models and datasets.</w:t>
       </w:r>
     </w:p>
@@ -7982,7 +9949,7 @@
         <w:spacing w:before="100" w:beforeAutospacing="1" w:after="100" w:afterAutospacing="1" w:line="240" w:lineRule="auto"/>
         <w:outlineLvl w:val="1"/>
         <w:rPr>
-          <w:rFonts w:ascii="Times New Roman" w:eastAsia="Times New Roman" w:hAnsi="Times New Roman" w:cs="Times New Roman" w:hint="eastAsia"/>
+          <w:rFonts w:ascii="Times New Roman" w:eastAsia="Times New Roman" w:hAnsi="Times New Roman" w:cs="Times New Roman"/>
           <w:b/>
           <w:bCs/>
           <w:kern w:val="0"/>
@@ -7994,7 +9961,7 @@
     </w:p>
     <w:tbl>
       <w:tblPr>
-        <w:tblStyle w:val="GridTable1Light"/>
+        <w:tblStyle w:val="11"/>
         <w:tblW w:w="9129" w:type="dxa"/>
         <w:tblLook w:val="04A0" w:firstRow="1" w:lastRow="0" w:firstColumn="1" w:lastColumn="0" w:noHBand="0" w:noVBand="1"/>
       </w:tblPr>
@@ -8246,7 +10213,23 @@
                 <w:kern w:val="0"/>
                 <w14:ligatures w14:val="none"/>
               </w:rPr>
-              <w:t>metrics</w:t>
+              <w:t>M</w:t>
+            </w:r>
+            <w:r>
+              <w:rPr>
+                <w:rFonts w:ascii="Times New Roman" w:eastAsia="Times New Roman" w:hAnsi="Times New Roman" w:cs="Times New Roman"/>
+                <w:kern w:val="0"/>
+                <w14:ligatures w14:val="none"/>
+              </w:rPr>
+              <w:t>etrics</w:t>
+            </w:r>
+            <w:r>
+              <w:rPr>
+                <w:rFonts w:ascii="Times New Roman" w:eastAsia="Times New Roman" w:hAnsi="Times New Roman" w:cs="Times New Roman"/>
+                <w:kern w:val="0"/>
+                <w14:ligatures w14:val="none"/>
+              </w:rPr>
+              <w:t>, final report</w:t>
             </w:r>
           </w:p>
         </w:tc>
@@ -8276,18 +10259,9 @@
                 <w:kern w:val="0"/>
                 <w14:ligatures w14:val="none"/>
               </w:rPr>
-              <w:t xml:space="preserve">LI </w:t>
+              <w:lastRenderedPageBreak/>
+              <w:t>LI Jiaxiu</w:t>
             </w:r>
-            <w:proofErr w:type="spellStart"/>
-            <w:r>
-              <w:rPr>
-                <w:rFonts w:ascii="Times New Roman" w:eastAsia="Times New Roman" w:hAnsi="Times New Roman" w:cs="Times New Roman"/>
-                <w:kern w:val="0"/>
-                <w14:ligatures w14:val="none"/>
-              </w:rPr>
-              <w:t>Jiaxiu</w:t>
-            </w:r>
-            <w:proofErr w:type="spellEnd"/>
           </w:p>
         </w:tc>
         <w:tc>
@@ -8312,6 +10286,14 @@
                 <w14:ligatures w14:val="none"/>
               </w:rPr>
               <w:t xml:space="preserve">Dataset, </w:t>
+            </w:r>
+            <w:r>
+              <w:rPr>
+                <w:rFonts w:ascii="Times New Roman" w:eastAsia="Times New Roman" w:hAnsi="Times New Roman" w:cs="Times New Roman"/>
+                <w:kern w:val="0"/>
+                <w14:ligatures w14:val="none"/>
+              </w:rPr>
+              <w:t>main experiment replication</w:t>
             </w:r>
           </w:p>
         </w:tc>
@@ -8341,8 +10323,18 @@
                 <w:kern w:val="0"/>
                 <w14:ligatures w14:val="none"/>
               </w:rPr>
-              <w:t>YOU Hanzhi</w:t>
+              <w:t xml:space="preserve">YOU </w:t>
             </w:r>
+            <w:proofErr w:type="spellStart"/>
+            <w:r>
+              <w:rPr>
+                <w:rFonts w:ascii="Times New Roman" w:eastAsia="Times New Roman" w:hAnsi="Times New Roman" w:cs="Times New Roman"/>
+                <w:kern w:val="0"/>
+                <w14:ligatures w14:val="none"/>
+              </w:rPr>
+              <w:t>Hanzhi</w:t>
+            </w:r>
+            <w:proofErr w:type="spellEnd"/>
           </w:p>
         </w:tc>
         <w:tc>
@@ -8707,7 +10699,7 @@
         </w:numPr>
         <w:spacing w:before="100" w:beforeAutospacing="1" w:after="100" w:afterAutospacing="1" w:line="240" w:lineRule="auto"/>
         <w:rPr>
-          <w:rFonts w:ascii="Times New Roman" w:eastAsia="Times New Roman" w:hAnsi="Times New Roman" w:cs="Times New Roman" w:hint="eastAsia"/>
+          <w:rFonts w:ascii="Times New Roman" w:eastAsia="Times New Roman" w:hAnsi="Times New Roman" w:cs="Times New Roman"/>
           <w:kern w:val="0"/>
           <w14:ligatures w14:val="none"/>
         </w:rPr>
@@ -10303,15 +12295,15 @@
     <w:lsdException w:name="Unresolved Mention" w:semiHidden="1" w:unhideWhenUsed="1"/>
     <w:lsdException w:name="Smart Link" w:semiHidden="1" w:unhideWhenUsed="1"/>
   </w:latentStyles>
-  <w:style w:type="paragraph" w:default="1" w:styleId="Normal">
+  <w:style w:type="paragraph" w:default="1" w:styleId="a">
     <w:name w:val="Normal"/>
     <w:qFormat/>
   </w:style>
-  <w:style w:type="paragraph" w:styleId="Heading1">
+  <w:style w:type="paragraph" w:styleId="1">
     <w:name w:val="heading 1"/>
-    <w:basedOn w:val="Normal"/>
-    <w:next w:val="Normal"/>
-    <w:link w:val="Heading1Char"/>
+    <w:basedOn w:val="a"/>
+    <w:next w:val="a"/>
+    <w:link w:val="10"/>
     <w:uiPriority w:val="9"/>
     <w:qFormat/>
     <w:rsid w:val="001224BB"/>
@@ -10328,11 +12320,11 @@
       <w:szCs w:val="40"/>
     </w:rPr>
   </w:style>
-  <w:style w:type="paragraph" w:styleId="Heading2">
+  <w:style w:type="paragraph" w:styleId="2">
     <w:name w:val="heading 2"/>
-    <w:basedOn w:val="Normal"/>
-    <w:next w:val="Normal"/>
-    <w:link w:val="Heading2Char"/>
+    <w:basedOn w:val="a"/>
+    <w:next w:val="a"/>
+    <w:link w:val="20"/>
     <w:uiPriority w:val="9"/>
     <w:unhideWhenUsed/>
     <w:qFormat/>
@@ -10350,11 +12342,11 @@
       <w:szCs w:val="32"/>
     </w:rPr>
   </w:style>
-  <w:style w:type="paragraph" w:styleId="Heading3">
+  <w:style w:type="paragraph" w:styleId="3">
     <w:name w:val="heading 3"/>
-    <w:basedOn w:val="Normal"/>
-    <w:next w:val="Normal"/>
-    <w:link w:val="Heading3Char"/>
+    <w:basedOn w:val="a"/>
+    <w:next w:val="a"/>
+    <w:link w:val="30"/>
     <w:uiPriority w:val="9"/>
     <w:unhideWhenUsed/>
     <w:qFormat/>
@@ -10372,11 +12364,11 @@
       <w:szCs w:val="28"/>
     </w:rPr>
   </w:style>
-  <w:style w:type="paragraph" w:styleId="Heading4">
+  <w:style w:type="paragraph" w:styleId="4">
     <w:name w:val="heading 4"/>
-    <w:basedOn w:val="Normal"/>
-    <w:next w:val="Normal"/>
-    <w:link w:val="Heading4Char"/>
+    <w:basedOn w:val="a"/>
+    <w:next w:val="a"/>
+    <w:link w:val="40"/>
     <w:uiPriority w:val="9"/>
     <w:semiHidden/>
     <w:unhideWhenUsed/>
@@ -10395,11 +12387,11 @@
       <w:color w:val="0F4761" w:themeColor="accent1" w:themeShade="BF"/>
     </w:rPr>
   </w:style>
-  <w:style w:type="paragraph" w:styleId="Heading5">
+  <w:style w:type="paragraph" w:styleId="5">
     <w:name w:val="heading 5"/>
-    <w:basedOn w:val="Normal"/>
-    <w:next w:val="Normal"/>
-    <w:link w:val="Heading5Char"/>
+    <w:basedOn w:val="a"/>
+    <w:next w:val="a"/>
+    <w:link w:val="50"/>
     <w:uiPriority w:val="9"/>
     <w:semiHidden/>
     <w:unhideWhenUsed/>
@@ -10416,11 +12408,11 @@
       <w:color w:val="0F4761" w:themeColor="accent1" w:themeShade="BF"/>
     </w:rPr>
   </w:style>
-  <w:style w:type="paragraph" w:styleId="Heading6">
+  <w:style w:type="paragraph" w:styleId="6">
     <w:name w:val="heading 6"/>
-    <w:basedOn w:val="Normal"/>
-    <w:next w:val="Normal"/>
-    <w:link w:val="Heading6Char"/>
+    <w:basedOn w:val="a"/>
+    <w:next w:val="a"/>
+    <w:link w:val="60"/>
     <w:uiPriority w:val="9"/>
     <w:semiHidden/>
     <w:unhideWhenUsed/>
@@ -10439,11 +12431,11 @@
       <w:color w:val="595959" w:themeColor="text1" w:themeTint="A6"/>
     </w:rPr>
   </w:style>
-  <w:style w:type="paragraph" w:styleId="Heading7">
+  <w:style w:type="paragraph" w:styleId="7">
     <w:name w:val="heading 7"/>
-    <w:basedOn w:val="Normal"/>
-    <w:next w:val="Normal"/>
-    <w:link w:val="Heading7Char"/>
+    <w:basedOn w:val="a"/>
+    <w:next w:val="a"/>
+    <w:link w:val="70"/>
     <w:uiPriority w:val="9"/>
     <w:semiHidden/>
     <w:unhideWhenUsed/>
@@ -10460,11 +12452,11 @@
       <w:color w:val="595959" w:themeColor="text1" w:themeTint="A6"/>
     </w:rPr>
   </w:style>
-  <w:style w:type="paragraph" w:styleId="Heading8">
+  <w:style w:type="paragraph" w:styleId="8">
     <w:name w:val="heading 8"/>
-    <w:basedOn w:val="Normal"/>
-    <w:next w:val="Normal"/>
-    <w:link w:val="Heading8Char"/>
+    <w:basedOn w:val="a"/>
+    <w:next w:val="a"/>
+    <w:link w:val="80"/>
     <w:uiPriority w:val="9"/>
     <w:semiHidden/>
     <w:unhideWhenUsed/>
@@ -10483,11 +12475,11 @@
       <w:color w:val="272727" w:themeColor="text1" w:themeTint="D8"/>
     </w:rPr>
   </w:style>
-  <w:style w:type="paragraph" w:styleId="Heading9">
+  <w:style w:type="paragraph" w:styleId="9">
     <w:name w:val="heading 9"/>
-    <w:basedOn w:val="Normal"/>
-    <w:next w:val="Normal"/>
-    <w:link w:val="Heading9Char"/>
+    <w:basedOn w:val="a"/>
+    <w:next w:val="a"/>
+    <w:link w:val="90"/>
     <w:uiPriority w:val="9"/>
     <w:semiHidden/>
     <w:unhideWhenUsed/>
@@ -10504,13 +12496,13 @@
       <w:color w:val="272727" w:themeColor="text1" w:themeTint="D8"/>
     </w:rPr>
   </w:style>
-  <w:style w:type="character" w:default="1" w:styleId="DefaultParagraphFont">
+  <w:style w:type="character" w:default="1" w:styleId="a0">
     <w:name w:val="Default Paragraph Font"/>
     <w:uiPriority w:val="1"/>
     <w:semiHidden/>
     <w:unhideWhenUsed/>
   </w:style>
-  <w:style w:type="table" w:default="1" w:styleId="TableNormal">
+  <w:style w:type="table" w:default="1" w:styleId="a1">
     <w:name w:val="Normal Table"/>
     <w:uiPriority w:val="99"/>
     <w:semiHidden/>
@@ -10525,16 +12517,16 @@
       </w:tblCellMar>
     </w:tblPr>
   </w:style>
-  <w:style w:type="numbering" w:default="1" w:styleId="NoList">
+  <w:style w:type="numbering" w:default="1" w:styleId="a2">
     <w:name w:val="No List"/>
     <w:uiPriority w:val="99"/>
     <w:semiHidden/>
     <w:unhideWhenUsed/>
   </w:style>
-  <w:style w:type="character" w:customStyle="1" w:styleId="Heading1Char">
-    <w:name w:val="Heading 1 Char"/>
-    <w:basedOn w:val="DefaultParagraphFont"/>
-    <w:link w:val="Heading1"/>
+  <w:style w:type="character" w:customStyle="1" w:styleId="10">
+    <w:name w:val="標題 1 字元"/>
+    <w:basedOn w:val="a0"/>
+    <w:link w:val="1"/>
     <w:uiPriority w:val="9"/>
     <w:rsid w:val="001224BB"/>
     <w:rPr>
@@ -10544,10 +12536,10 @@
       <w:szCs w:val="40"/>
     </w:rPr>
   </w:style>
-  <w:style w:type="character" w:customStyle="1" w:styleId="Heading2Char">
-    <w:name w:val="Heading 2 Char"/>
-    <w:basedOn w:val="DefaultParagraphFont"/>
-    <w:link w:val="Heading2"/>
+  <w:style w:type="character" w:customStyle="1" w:styleId="20">
+    <w:name w:val="標題 2 字元"/>
+    <w:basedOn w:val="a0"/>
+    <w:link w:val="2"/>
     <w:uiPriority w:val="9"/>
     <w:rsid w:val="001224BB"/>
     <w:rPr>
@@ -10557,10 +12549,10 @@
       <w:szCs w:val="32"/>
     </w:rPr>
   </w:style>
-  <w:style w:type="character" w:customStyle="1" w:styleId="Heading3Char">
-    <w:name w:val="Heading 3 Char"/>
-    <w:basedOn w:val="DefaultParagraphFont"/>
-    <w:link w:val="Heading3"/>
+  <w:style w:type="character" w:customStyle="1" w:styleId="30">
+    <w:name w:val="標題 3 字元"/>
+    <w:basedOn w:val="a0"/>
+    <w:link w:val="3"/>
     <w:uiPriority w:val="9"/>
     <w:rsid w:val="001224BB"/>
     <w:rPr>
@@ -10570,10 +12562,10 @@
       <w:szCs w:val="28"/>
     </w:rPr>
   </w:style>
-  <w:style w:type="character" w:customStyle="1" w:styleId="Heading4Char">
-    <w:name w:val="Heading 4 Char"/>
-    <w:basedOn w:val="DefaultParagraphFont"/>
-    <w:link w:val="Heading4"/>
+  <w:style w:type="character" w:customStyle="1" w:styleId="40">
+    <w:name w:val="標題 4 字元"/>
+    <w:basedOn w:val="a0"/>
+    <w:link w:val="4"/>
     <w:uiPriority w:val="9"/>
     <w:semiHidden/>
     <w:rsid w:val="001224BB"/>
@@ -10584,10 +12576,10 @@
       <w:color w:val="0F4761" w:themeColor="accent1" w:themeShade="BF"/>
     </w:rPr>
   </w:style>
-  <w:style w:type="character" w:customStyle="1" w:styleId="Heading5Char">
-    <w:name w:val="Heading 5 Char"/>
-    <w:basedOn w:val="DefaultParagraphFont"/>
-    <w:link w:val="Heading5"/>
+  <w:style w:type="character" w:customStyle="1" w:styleId="50">
+    <w:name w:val="標題 5 字元"/>
+    <w:basedOn w:val="a0"/>
+    <w:link w:val="5"/>
     <w:uiPriority w:val="9"/>
     <w:semiHidden/>
     <w:rsid w:val="001224BB"/>
@@ -10596,10 +12588,10 @@
       <w:color w:val="0F4761" w:themeColor="accent1" w:themeShade="BF"/>
     </w:rPr>
   </w:style>
-  <w:style w:type="character" w:customStyle="1" w:styleId="Heading6Char">
-    <w:name w:val="Heading 6 Char"/>
-    <w:basedOn w:val="DefaultParagraphFont"/>
-    <w:link w:val="Heading6"/>
+  <w:style w:type="character" w:customStyle="1" w:styleId="60">
+    <w:name w:val="標題 6 字元"/>
+    <w:basedOn w:val="a0"/>
+    <w:link w:val="6"/>
     <w:uiPriority w:val="9"/>
     <w:semiHidden/>
     <w:rsid w:val="001224BB"/>
@@ -10610,10 +12602,10 @@
       <w:color w:val="595959" w:themeColor="text1" w:themeTint="A6"/>
     </w:rPr>
   </w:style>
-  <w:style w:type="character" w:customStyle="1" w:styleId="Heading7Char">
-    <w:name w:val="Heading 7 Char"/>
-    <w:basedOn w:val="DefaultParagraphFont"/>
-    <w:link w:val="Heading7"/>
+  <w:style w:type="character" w:customStyle="1" w:styleId="70">
+    <w:name w:val="標題 7 字元"/>
+    <w:basedOn w:val="a0"/>
+    <w:link w:val="7"/>
     <w:uiPriority w:val="9"/>
     <w:semiHidden/>
     <w:rsid w:val="001224BB"/>
@@ -10622,10 +12614,10 @@
       <w:color w:val="595959" w:themeColor="text1" w:themeTint="A6"/>
     </w:rPr>
   </w:style>
-  <w:style w:type="character" w:customStyle="1" w:styleId="Heading8Char">
-    <w:name w:val="Heading 8 Char"/>
-    <w:basedOn w:val="DefaultParagraphFont"/>
-    <w:link w:val="Heading8"/>
+  <w:style w:type="character" w:customStyle="1" w:styleId="80">
+    <w:name w:val="標題 8 字元"/>
+    <w:basedOn w:val="a0"/>
+    <w:link w:val="8"/>
     <w:uiPriority w:val="9"/>
     <w:semiHidden/>
     <w:rsid w:val="001224BB"/>
@@ -10636,10 +12628,10 @@
       <w:color w:val="272727" w:themeColor="text1" w:themeTint="D8"/>
     </w:rPr>
   </w:style>
-  <w:style w:type="character" w:customStyle="1" w:styleId="Heading9Char">
-    <w:name w:val="Heading 9 Char"/>
-    <w:basedOn w:val="DefaultParagraphFont"/>
-    <w:link w:val="Heading9"/>
+  <w:style w:type="character" w:customStyle="1" w:styleId="90">
+    <w:name w:val="標題 9 字元"/>
+    <w:basedOn w:val="a0"/>
+    <w:link w:val="9"/>
     <w:uiPriority w:val="9"/>
     <w:semiHidden/>
     <w:rsid w:val="001224BB"/>
@@ -10648,11 +12640,11 @@
       <w:color w:val="272727" w:themeColor="text1" w:themeTint="D8"/>
     </w:rPr>
   </w:style>
-  <w:style w:type="paragraph" w:styleId="Title">
+  <w:style w:type="paragraph" w:styleId="a3">
     <w:name w:val="Title"/>
-    <w:basedOn w:val="Normal"/>
-    <w:next w:val="Normal"/>
-    <w:link w:val="TitleChar"/>
+    <w:basedOn w:val="a"/>
+    <w:next w:val="a"/>
+    <w:link w:val="a4"/>
     <w:uiPriority w:val="10"/>
     <w:qFormat/>
     <w:rsid w:val="001224BB"/>
@@ -10668,10 +12660,10 @@
       <w:szCs w:val="56"/>
     </w:rPr>
   </w:style>
-  <w:style w:type="character" w:customStyle="1" w:styleId="TitleChar">
-    <w:name w:val="Title Char"/>
-    <w:basedOn w:val="DefaultParagraphFont"/>
-    <w:link w:val="Title"/>
+  <w:style w:type="character" w:customStyle="1" w:styleId="a4">
+    <w:name w:val="標題 字元"/>
+    <w:basedOn w:val="a0"/>
+    <w:link w:val="a3"/>
     <w:uiPriority w:val="10"/>
     <w:rsid w:val="001224BB"/>
     <w:rPr>
@@ -10682,11 +12674,11 @@
       <w:szCs w:val="56"/>
     </w:rPr>
   </w:style>
-  <w:style w:type="paragraph" w:styleId="Subtitle">
+  <w:style w:type="paragraph" w:styleId="a5">
     <w:name w:val="Subtitle"/>
-    <w:basedOn w:val="Normal"/>
-    <w:next w:val="Normal"/>
-    <w:link w:val="SubtitleChar"/>
+    <w:basedOn w:val="a"/>
+    <w:next w:val="a"/>
+    <w:link w:val="a6"/>
     <w:uiPriority w:val="11"/>
     <w:qFormat/>
     <w:rsid w:val="001224BB"/>
@@ -10703,10 +12695,10 @@
       <w:szCs w:val="28"/>
     </w:rPr>
   </w:style>
-  <w:style w:type="character" w:customStyle="1" w:styleId="SubtitleChar">
-    <w:name w:val="Subtitle Char"/>
-    <w:basedOn w:val="DefaultParagraphFont"/>
-    <w:link w:val="Subtitle"/>
+  <w:style w:type="character" w:customStyle="1" w:styleId="a6">
+    <w:name w:val="副標題 字元"/>
+    <w:basedOn w:val="a0"/>
+    <w:link w:val="a5"/>
     <w:uiPriority w:val="11"/>
     <w:rsid w:val="001224BB"/>
     <w:rPr>
@@ -10717,11 +12709,11 @@
       <w:szCs w:val="28"/>
     </w:rPr>
   </w:style>
-  <w:style w:type="paragraph" w:styleId="Quote">
+  <w:style w:type="paragraph" w:styleId="a7">
     <w:name w:val="Quote"/>
-    <w:basedOn w:val="Normal"/>
-    <w:next w:val="Normal"/>
-    <w:link w:val="QuoteChar"/>
+    <w:basedOn w:val="a"/>
+    <w:next w:val="a"/>
+    <w:link w:val="a8"/>
     <w:uiPriority w:val="29"/>
     <w:qFormat/>
     <w:rsid w:val="001224BB"/>
@@ -10735,10 +12727,10 @@
       <w:color w:val="404040" w:themeColor="text1" w:themeTint="BF"/>
     </w:rPr>
   </w:style>
-  <w:style w:type="character" w:customStyle="1" w:styleId="QuoteChar">
-    <w:name w:val="Quote Char"/>
-    <w:basedOn w:val="DefaultParagraphFont"/>
-    <w:link w:val="Quote"/>
+  <w:style w:type="character" w:customStyle="1" w:styleId="a8">
+    <w:name w:val="引文 字元"/>
+    <w:basedOn w:val="a0"/>
+    <w:link w:val="a7"/>
     <w:uiPriority w:val="29"/>
     <w:rsid w:val="001224BB"/>
     <w:rPr>
@@ -10747,9 +12739,9 @@
       <w:color w:val="404040" w:themeColor="text1" w:themeTint="BF"/>
     </w:rPr>
   </w:style>
-  <w:style w:type="paragraph" w:styleId="ListParagraph">
+  <w:style w:type="paragraph" w:styleId="a9">
     <w:name w:val="List Paragraph"/>
-    <w:basedOn w:val="Normal"/>
+    <w:basedOn w:val="a"/>
     <w:uiPriority w:val="34"/>
     <w:qFormat/>
     <w:rsid w:val="001224BB"/>
@@ -10758,9 +12750,9 @@
       <w:contextualSpacing/>
     </w:pPr>
   </w:style>
-  <w:style w:type="character" w:styleId="IntenseEmphasis">
+  <w:style w:type="character" w:styleId="aa">
     <w:name w:val="Intense Emphasis"/>
-    <w:basedOn w:val="DefaultParagraphFont"/>
+    <w:basedOn w:val="a0"/>
     <w:uiPriority w:val="21"/>
     <w:qFormat/>
     <w:rsid w:val="001224BB"/>
@@ -10770,11 +12762,11 @@
       <w:color w:val="0F4761" w:themeColor="accent1" w:themeShade="BF"/>
     </w:rPr>
   </w:style>
-  <w:style w:type="paragraph" w:styleId="IntenseQuote">
+  <w:style w:type="paragraph" w:styleId="ab">
     <w:name w:val="Intense Quote"/>
-    <w:basedOn w:val="Normal"/>
-    <w:next w:val="Normal"/>
-    <w:link w:val="IntenseQuoteChar"/>
+    <w:basedOn w:val="a"/>
+    <w:next w:val="a"/>
+    <w:link w:val="ac"/>
     <w:uiPriority w:val="30"/>
     <w:qFormat/>
     <w:rsid w:val="001224BB"/>
@@ -10793,10 +12785,10 @@
       <w:color w:val="0F4761" w:themeColor="accent1" w:themeShade="BF"/>
     </w:rPr>
   </w:style>
-  <w:style w:type="character" w:customStyle="1" w:styleId="IntenseQuoteChar">
-    <w:name w:val="Intense Quote Char"/>
-    <w:basedOn w:val="DefaultParagraphFont"/>
-    <w:link w:val="IntenseQuote"/>
+  <w:style w:type="character" w:customStyle="1" w:styleId="ac">
+    <w:name w:val="鮮明引文 字元"/>
+    <w:basedOn w:val="a0"/>
+    <w:link w:val="ab"/>
     <w:uiPriority w:val="30"/>
     <w:rsid w:val="001224BB"/>
     <w:rPr>
@@ -10805,9 +12797,9 @@
       <w:color w:val="0F4761" w:themeColor="accent1" w:themeShade="BF"/>
     </w:rPr>
   </w:style>
-  <w:style w:type="character" w:styleId="IntenseReference">
+  <w:style w:type="character" w:styleId="ad">
     <w:name w:val="Intense Reference"/>
-    <w:basedOn w:val="DefaultParagraphFont"/>
+    <w:basedOn w:val="a0"/>
     <w:uiPriority w:val="32"/>
     <w:qFormat/>
     <w:rsid w:val="001224BB"/>
@@ -10821,7 +12813,7 @@
   </w:style>
   <w:style w:type="paragraph" w:customStyle="1" w:styleId="p1">
     <w:name w:val="p1"/>
-    <w:basedOn w:val="Normal"/>
+    <w:basedOn w:val="a"/>
     <w:rsid w:val="001224BB"/>
     <w:pPr>
       <w:spacing w:before="100" w:beforeAutospacing="1" w:after="100" w:afterAutospacing="1" w:line="240" w:lineRule="auto"/>
@@ -10834,12 +12826,12 @@
   </w:style>
   <w:style w:type="character" w:customStyle="1" w:styleId="s1">
     <w:name w:val="s1"/>
-    <w:basedOn w:val="DefaultParagraphFont"/>
+    <w:basedOn w:val="a0"/>
     <w:rsid w:val="001224BB"/>
   </w:style>
   <w:style w:type="paragraph" w:customStyle="1" w:styleId="p2">
     <w:name w:val="p2"/>
-    <w:basedOn w:val="Normal"/>
+    <w:basedOn w:val="a"/>
     <w:rsid w:val="001224BB"/>
     <w:pPr>
       <w:spacing w:before="100" w:beforeAutospacing="1" w:after="100" w:afterAutospacing="1" w:line="240" w:lineRule="auto"/>
@@ -10852,12 +12844,12 @@
   </w:style>
   <w:style w:type="character" w:customStyle="1" w:styleId="s2">
     <w:name w:val="s2"/>
-    <w:basedOn w:val="DefaultParagraphFont"/>
+    <w:basedOn w:val="a0"/>
     <w:rsid w:val="001224BB"/>
   </w:style>
   <w:style w:type="paragraph" w:customStyle="1" w:styleId="p3">
     <w:name w:val="p3"/>
-    <w:basedOn w:val="Normal"/>
+    <w:basedOn w:val="a"/>
     <w:rsid w:val="001224BB"/>
     <w:pPr>
       <w:spacing w:before="100" w:beforeAutospacing="1" w:after="100" w:afterAutospacing="1" w:line="240" w:lineRule="auto"/>
@@ -10870,7 +12862,7 @@
   </w:style>
   <w:style w:type="paragraph" w:customStyle="1" w:styleId="p4">
     <w:name w:val="p4"/>
-    <w:basedOn w:val="Normal"/>
+    <w:basedOn w:val="a"/>
     <w:rsid w:val="001224BB"/>
     <w:pPr>
       <w:spacing w:before="100" w:beforeAutospacing="1" w:after="100" w:afterAutospacing="1" w:line="240" w:lineRule="auto"/>
@@ -10883,18 +12875,18 @@
   </w:style>
   <w:style w:type="character" w:customStyle="1" w:styleId="apple-converted-space">
     <w:name w:val="apple-converted-space"/>
-    <w:basedOn w:val="DefaultParagraphFont"/>
+    <w:basedOn w:val="a0"/>
     <w:rsid w:val="001224BB"/>
   </w:style>
   <w:style w:type="character" w:customStyle="1" w:styleId="s3">
     <w:name w:val="s3"/>
-    <w:basedOn w:val="DefaultParagraphFont"/>
+    <w:basedOn w:val="a0"/>
     <w:rsid w:val="001224BB"/>
   </w:style>
-  <w:style w:type="paragraph" w:styleId="HTMLPreformatted">
+  <w:style w:type="paragraph" w:styleId="HTML">
     <w:name w:val="HTML Preformatted"/>
-    <w:basedOn w:val="Normal"/>
-    <w:link w:val="HTMLPreformattedChar"/>
+    <w:basedOn w:val="a"/>
+    <w:link w:val="HTML0"/>
     <w:uiPriority w:val="99"/>
     <w:semiHidden/>
     <w:unhideWhenUsed/>
@@ -10928,10 +12920,10 @@
       <w14:ligatures w14:val="none"/>
     </w:rPr>
   </w:style>
-  <w:style w:type="character" w:customStyle="1" w:styleId="HTMLPreformattedChar">
-    <w:name w:val="HTML Preformatted Char"/>
-    <w:basedOn w:val="DefaultParagraphFont"/>
-    <w:link w:val="HTMLPreformatted"/>
+  <w:style w:type="character" w:customStyle="1" w:styleId="HTML0">
+    <w:name w:val="HTML 預設格式 字元"/>
+    <w:basedOn w:val="a0"/>
+    <w:link w:val="HTML"/>
     <w:uiPriority w:val="99"/>
     <w:semiHidden/>
     <w:rsid w:val="001224BB"/>
@@ -10943,9 +12935,9 @@
       <w14:ligatures w14:val="none"/>
     </w:rPr>
   </w:style>
-  <w:style w:type="character" w:styleId="HTMLCode">
+  <w:style w:type="character" w:styleId="HTML1">
     <w:name w:val="HTML Code"/>
-    <w:basedOn w:val="DefaultParagraphFont"/>
+    <w:basedOn w:val="a0"/>
     <w:uiPriority w:val="99"/>
     <w:semiHidden/>
     <w:unhideWhenUsed/>
@@ -10956,9 +12948,9 @@
       <w:szCs w:val="20"/>
     </w:rPr>
   </w:style>
-  <w:style w:type="table" w:styleId="TableGrid">
+  <w:style w:type="table" w:styleId="ae">
     <w:name w:val="Table Grid"/>
-    <w:basedOn w:val="TableNormal"/>
+    <w:basedOn w:val="a1"/>
     <w:uiPriority w:val="39"/>
     <w:rsid w:val="00DD68DC"/>
     <w:pPr>
@@ -10975,9 +12967,9 @@
       </w:tblBorders>
     </w:tblPr>
   </w:style>
-  <w:style w:type="table" w:styleId="GridTable1Light">
+  <w:style w:type="table" w:styleId="11">
     <w:name w:val="Grid Table 1 Light"/>
-    <w:basedOn w:val="TableNormal"/>
+    <w:basedOn w:val="a1"/>
     <w:uiPriority w:val="46"/>
     <w:rsid w:val="00DD68DC"/>
     <w:pPr>
@@ -11032,9 +13024,9 @@
       </w:rPr>
     </w:tblStylePr>
   </w:style>
-  <w:style w:type="table" w:styleId="PlainTable2">
+  <w:style w:type="table" w:styleId="21">
     <w:name w:val="Plain Table 2"/>
-    <w:basedOn w:val="TableNormal"/>
+    <w:basedOn w:val="a1"/>
     <w:uiPriority w:val="42"/>
     <w:rsid w:val="0081674B"/>
     <w:pPr>
@@ -11114,6 +13106,27 @@
         </w:tcBorders>
       </w:tcPr>
     </w:tblStylePr>
+  </w:style>
+  <w:style w:type="character" w:styleId="af">
+    <w:name w:val="Placeholder Text"/>
+    <w:basedOn w:val="a0"/>
+    <w:uiPriority w:val="99"/>
+    <w:semiHidden/>
+    <w:rsid w:val="00EC0166"/>
+    <w:rPr>
+      <w:color w:val="666666"/>
+    </w:rPr>
+  </w:style>
+  <w:style w:type="paragraph" w:styleId="Web">
+    <w:name w:val="Normal (Web)"/>
+    <w:basedOn w:val="a"/>
+    <w:uiPriority w:val="99"/>
+    <w:semiHidden/>
+    <w:unhideWhenUsed/>
+    <w:rsid w:val="00BC081B"/>
+    <w:rPr>
+      <w:rFonts w:ascii="Times New Roman" w:hAnsi="Times New Roman" w:cs="Times New Roman"/>
+    </w:rPr>
   </w:style>
 </w:styles>
 </file>

</xml_diff>